<commit_message>
maybe a final version!
</commit_message>
<xml_diff>
--- a/hw1ds/Code_documentation (1).docx
+++ b/hw1ds/Code_documentation (1).docx
@@ -16,10 +16,9 @@
           <w:lang w:val="en-US"/>
         </w:rPr>
       </w:pPr>
-      <w:proofErr w:type="spellStart"/>
-      <w:r>
-        <w:rPr>
-          <w:rFonts w:ascii="David" w:hAnsi="David" w:cs="David"/>
+      <w:r>
+        <w:rPr>
+          <w:rFonts w:ascii="David" w:hAnsi="David" w:cs="David" w:hint="cs"/>
           <w:b/>
           <w:bCs/>
           <w:sz w:val="28"/>
@@ -28,9 +27,8 @@
           <w:rtl/>
           <w:lang w:val="en-US"/>
         </w:rPr>
-        <w:t>פרוייקט</w:t>
-      </w:r>
-      <w:proofErr w:type="spellEnd"/>
+        <w:t>פרויקט</w:t>
+      </w:r>
       <w:r>
         <w:rPr>
           <w:rFonts w:ascii="David" w:hAnsi="David" w:cs="David"/>
@@ -4377,32 +4375,118 @@
             <w:szCs w:val="28"/>
             <w:lang w:val="en-US"/>
           </w:rPr>
-          <m:t>O(</m:t>
-        </m:r>
-        <m:r>
-          <m:rPr>
-            <m:sty m:val="bi"/>
-          </m:rPr>
-          <w:rPr>
-            <w:rFonts w:ascii="Cambria Math" w:hAnsi="Cambria Math" w:cstheme="majorBidi"/>
+          <m:t>O(klogn)</m:t>
+        </m:r>
+      </m:oMath>
+      <w:r>
+        <w:rPr>
+          <w:rFonts w:asciiTheme="majorBidi" w:eastAsiaTheme="minorEastAsia" w:hAnsiTheme="majorBidi" w:cstheme="majorBidi" w:hint="cs"/>
+          <w:sz w:val="28"/>
+          <w:szCs w:val="28"/>
+          <w:rtl/>
+          <w:lang w:val="en-US"/>
+        </w:rPr>
+        <w:t>:</w:t>
+      </w:r>
+      <w:r>
+        <w:rPr>
+          <w:rFonts w:asciiTheme="majorBidi" w:eastAsiaTheme="minorEastAsia" w:hAnsiTheme="majorBidi" w:cstheme="majorBidi" w:hint="cs"/>
+          <w:sz w:val="28"/>
+          <w:szCs w:val="28"/>
+          <w:rtl/>
+          <w:lang w:val="en-US"/>
+        </w:rPr>
+        <w:t xml:space="preserve"> </w:t>
+      </w:r>
+      <w:r>
+        <w:rPr>
+          <w:rFonts w:asciiTheme="majorBidi" w:eastAsiaTheme="minorEastAsia" w:hAnsiTheme="majorBidi" w:cstheme="majorBidi" w:hint="cs"/>
+          <w:sz w:val="28"/>
+          <w:szCs w:val="28"/>
+          <w:rtl/>
+          <w:lang w:val="en-US"/>
+        </w:rPr>
+        <w:t xml:space="preserve">במקרה הגרוע </w:t>
+      </w:r>
+      <w:r>
+        <w:rPr>
+          <w:rFonts w:asciiTheme="majorBidi" w:eastAsiaTheme="minorEastAsia" w:hAnsiTheme="majorBidi" w:cstheme="majorBidi"/>
+          <w:sz w:val="28"/>
+          <w:szCs w:val="28"/>
+          <w:lang w:val="en-US"/>
+        </w:rPr>
+        <w:t>k</w:t>
+      </w:r>
+      <w:r>
+        <w:rPr>
+          <w:rFonts w:asciiTheme="majorBidi" w:eastAsiaTheme="minorEastAsia" w:hAnsiTheme="majorBidi" w:cstheme="majorBidi" w:hint="cs"/>
+          <w:sz w:val="28"/>
+          <w:szCs w:val="28"/>
+          <w:rtl/>
+          <w:lang w:val="en-US"/>
+        </w:rPr>
+        <w:t xml:space="preserve"> ה</w:t>
+      </w:r>
+      <w:r>
+        <w:rPr>
+          <w:rFonts w:asciiTheme="majorBidi" w:eastAsiaTheme="minorEastAsia" w:hAnsiTheme="majorBidi" w:cstheme="majorBidi" w:hint="cs"/>
+          <w:sz w:val="28"/>
+          <w:szCs w:val="28"/>
+          <w:rtl/>
+          <w:lang w:val="en-US"/>
+        </w:rPr>
+        <w:t>י</w:t>
+      </w:r>
+      <w:r>
+        <w:rPr>
+          <w:rFonts w:asciiTheme="majorBidi" w:eastAsiaTheme="minorEastAsia" w:hAnsiTheme="majorBidi" w:cstheme="majorBidi" w:hint="cs"/>
+          <w:sz w:val="28"/>
+          <w:szCs w:val="28"/>
+          <w:rtl/>
+          <w:lang w:val="en-US"/>
+        </w:rPr>
+        <w:t>נו המפתח של הצומת המק</w:t>
+      </w:r>
+      <w:r>
+        <w:rPr>
+          <w:rFonts w:asciiTheme="majorBidi" w:eastAsiaTheme="minorEastAsia" w:hAnsiTheme="majorBidi" w:cstheme="majorBidi" w:hint="cs"/>
+          <w:sz w:val="28"/>
+          <w:szCs w:val="28"/>
+          <w:rtl/>
+          <w:lang w:val="en-US"/>
+        </w:rPr>
+        <w:t>סימלי בעץ, ולכן נצטרך לבצע</w:t>
+      </w:r>
+      <w:r>
+        <w:rPr>
+          <w:rFonts w:asciiTheme="majorBidi" w:eastAsiaTheme="minorEastAsia" w:hAnsiTheme="majorBidi" w:cstheme="majorBidi" w:hint="cs"/>
+          <w:sz w:val="28"/>
+          <w:szCs w:val="28"/>
+          <w:rtl/>
+          <w:lang w:val="en-US"/>
+        </w:rPr>
+        <w:t xml:space="preserve"> לכל היותר</w:t>
+      </w:r>
+      <w:r>
+        <w:rPr>
+          <w:rFonts w:asciiTheme="majorBidi" w:eastAsiaTheme="minorEastAsia" w:hAnsiTheme="majorBidi" w:cstheme="majorBidi" w:hint="cs"/>
+          <w:sz w:val="28"/>
+          <w:szCs w:val="28"/>
+          <w:rtl/>
+          <w:lang w:val="en-US"/>
+        </w:rPr>
+        <w:t xml:space="preserve"> </w:t>
+      </w:r>
+      <m:oMath>
+        <m:r>
+          <w:rPr>
+            <w:rFonts w:ascii="Cambria Math" w:eastAsiaTheme="minorEastAsia" w:hAnsi="Cambria Math" w:cstheme="majorBidi"/>
             <w:sz w:val="28"/>
             <w:szCs w:val="28"/>
             <w:lang w:val="en-US"/>
           </w:rPr>
           <m:t>k</m:t>
         </m:r>
-        <m:r>
-          <m:rPr>
-            <m:sty m:val="bi"/>
-          </m:rPr>
-          <w:rPr>
-            <w:rFonts w:ascii="Cambria Math" w:hAnsi="Cambria Math" w:cstheme="majorBidi"/>
-            <w:sz w:val="28"/>
-            <w:szCs w:val="28"/>
-            <w:lang w:val="en-US"/>
-          </w:rPr>
-          <m:t>logn)</m:t>
-        </m:r>
       </m:oMath>
       <w:r>
         <w:rPr>
@@ -4412,96 +4496,7 @@
           <w:rtl/>
           <w:lang w:val="en-US"/>
         </w:rPr>
-        <w:t>:</w:t>
-      </w:r>
-      <w:r>
-        <w:rPr>
-          <w:rFonts w:asciiTheme="majorBidi" w:eastAsiaTheme="minorEastAsia" w:hAnsiTheme="majorBidi" w:cstheme="majorBidi" w:hint="cs"/>
-          <w:sz w:val="28"/>
-          <w:szCs w:val="28"/>
-          <w:rtl/>
-          <w:lang w:val="en-US"/>
-        </w:rPr>
-        <w:t xml:space="preserve"> </w:t>
-      </w:r>
-      <w:r>
-        <w:rPr>
-          <w:rFonts w:asciiTheme="majorBidi" w:eastAsiaTheme="minorEastAsia" w:hAnsiTheme="majorBidi" w:cstheme="majorBidi" w:hint="cs"/>
-          <w:sz w:val="28"/>
-          <w:szCs w:val="28"/>
-          <w:rtl/>
-          <w:lang w:val="en-US"/>
-        </w:rPr>
-        <w:t xml:space="preserve">במקרה הגרוע </w:t>
-      </w:r>
-      <w:r>
-        <w:rPr>
-          <w:rFonts w:asciiTheme="majorBidi" w:eastAsiaTheme="minorEastAsia" w:hAnsiTheme="majorBidi" w:cstheme="majorBidi"/>
-          <w:sz w:val="28"/>
-          <w:szCs w:val="28"/>
-          <w:lang w:val="en-US"/>
-        </w:rPr>
-        <w:t>k</w:t>
-      </w:r>
-      <w:r>
-        <w:rPr>
-          <w:rFonts w:asciiTheme="majorBidi" w:eastAsiaTheme="minorEastAsia" w:hAnsiTheme="majorBidi" w:cstheme="majorBidi" w:hint="cs"/>
-          <w:sz w:val="28"/>
-          <w:szCs w:val="28"/>
-          <w:rtl/>
-          <w:lang w:val="en-US"/>
-        </w:rPr>
-        <w:t xml:space="preserve"> ה</w:t>
-      </w:r>
-      <w:r>
-        <w:rPr>
-          <w:rFonts w:asciiTheme="majorBidi" w:eastAsiaTheme="minorEastAsia" w:hAnsiTheme="majorBidi" w:cstheme="majorBidi" w:hint="cs"/>
-          <w:sz w:val="28"/>
-          <w:szCs w:val="28"/>
-          <w:rtl/>
-          <w:lang w:val="en-US"/>
-        </w:rPr>
-        <w:t>י</w:t>
-      </w:r>
-      <w:r>
-        <w:rPr>
-          <w:rFonts w:asciiTheme="majorBidi" w:eastAsiaTheme="minorEastAsia" w:hAnsiTheme="majorBidi" w:cstheme="majorBidi" w:hint="cs"/>
-          <w:sz w:val="28"/>
-          <w:szCs w:val="28"/>
-          <w:rtl/>
-          <w:lang w:val="en-US"/>
-        </w:rPr>
-        <w:t>נו המפתח של הצומת המק</w:t>
-      </w:r>
-      <w:r>
-        <w:rPr>
-          <w:rFonts w:asciiTheme="majorBidi" w:eastAsiaTheme="minorEastAsia" w:hAnsiTheme="majorBidi" w:cstheme="majorBidi" w:hint="cs"/>
-          <w:sz w:val="28"/>
-          <w:szCs w:val="28"/>
-          <w:rtl/>
-          <w:lang w:val="en-US"/>
-        </w:rPr>
-        <w:t>סימלי בעץ, ולכן נצטרך לבצע</w:t>
-      </w:r>
-      <w:r>
-        <w:rPr>
-          <w:rFonts w:asciiTheme="majorBidi" w:eastAsiaTheme="minorEastAsia" w:hAnsiTheme="majorBidi" w:cstheme="majorBidi" w:hint="cs"/>
-          <w:sz w:val="28"/>
-          <w:szCs w:val="28"/>
-          <w:rtl/>
-          <w:lang w:val="en-US"/>
-        </w:rPr>
-        <w:t xml:space="preserve"> לכל היותר</w:t>
-      </w:r>
-      <w:r>
-        <w:rPr>
-          <w:rFonts w:asciiTheme="majorBidi" w:eastAsiaTheme="minorEastAsia" w:hAnsiTheme="majorBidi" w:cstheme="majorBidi" w:hint="cs"/>
-          <w:sz w:val="28"/>
-          <w:szCs w:val="28"/>
-          <w:rtl/>
-          <w:lang w:val="en-US"/>
-        </w:rPr>
-        <w:t xml:space="preserve"> </w:t>
+        <w:t xml:space="preserve"> פעולות </w:t>
       </w:r>
       <m:oMath>
         <m:r>
@@ -4511,7 +4506,7 @@
             <w:szCs w:val="28"/>
             <w:lang w:val="en-US"/>
           </w:rPr>
-          <m:t>k</m:t>
+          <m:t>successor</m:t>
         </m:r>
       </m:oMath>
       <w:r>
@@ -4522,7 +4517,7 @@
           <w:rtl/>
           <w:lang w:val="en-US"/>
         </w:rPr>
-        <w:t xml:space="preserve"> פעולות </w:t>
+        <w:t xml:space="preserve">, אשר כל פעולה עולה במקרה הגרוע </w:t>
       </w:r>
       <m:oMath>
         <m:r>
@@ -4532,7 +4527,7 @@
             <w:szCs w:val="28"/>
             <w:lang w:val="en-US"/>
           </w:rPr>
-          <m:t>successor</m:t>
+          <m:t>O(logn)</m:t>
         </m:r>
       </m:oMath>
       <w:r>
@@ -4543,7 +4538,17 @@
           <w:rtl/>
           <w:lang w:val="en-US"/>
         </w:rPr>
-        <w:t xml:space="preserve">, אשר כל פעולה עולה במקרה הגרוע </w:t>
+        <w:t xml:space="preserve">. </w:t>
+      </w:r>
+      <w:r>
+        <w:rPr>
+          <w:rFonts w:asciiTheme="majorBidi" w:eastAsiaTheme="minorEastAsia" w:hAnsiTheme="majorBidi" w:cstheme="majorBidi" w:hint="cs"/>
+          <w:sz w:val="28"/>
+          <w:szCs w:val="28"/>
+          <w:rtl/>
+          <w:lang w:val="en-US"/>
+        </w:rPr>
+        <w:t xml:space="preserve">כמו כן שאר הפעולות מתבצעות בסיבוכיות קבועה, ולכן בסה"כ נקבל שהסיבוכיות של פונקציה זו היא </w:t>
       </w:r>
       <m:oMath>
         <m:r>
@@ -4553,56 +4558,7 @@
             <w:szCs w:val="28"/>
             <w:lang w:val="en-US"/>
           </w:rPr>
-          <m:t>O(logn)</m:t>
-        </m:r>
-      </m:oMath>
-      <w:r>
-        <w:rPr>
-          <w:rFonts w:asciiTheme="majorBidi" w:eastAsiaTheme="minorEastAsia" w:hAnsiTheme="majorBidi" w:cstheme="majorBidi" w:hint="cs"/>
-          <w:sz w:val="28"/>
-          <w:szCs w:val="28"/>
-          <w:rtl/>
-          <w:lang w:val="en-US"/>
-        </w:rPr>
-        <w:t xml:space="preserve">. </w:t>
-      </w:r>
-      <w:r>
-        <w:rPr>
-          <w:rFonts w:asciiTheme="majorBidi" w:eastAsiaTheme="minorEastAsia" w:hAnsiTheme="majorBidi" w:cstheme="majorBidi" w:hint="cs"/>
-          <w:sz w:val="28"/>
-          <w:szCs w:val="28"/>
-          <w:rtl/>
-          <w:lang w:val="en-US"/>
-        </w:rPr>
-        <w:t xml:space="preserve">כמו כן שאר הפעולות מתבצעות בסיבוכיות קבועה, ולכן בסה"כ נקבל שהסיבוכיות של פונקציה זו היא </w:t>
-      </w:r>
-      <m:oMath>
-        <m:r>
-          <w:rPr>
-            <w:rFonts w:ascii="Cambria Math" w:eastAsiaTheme="minorEastAsia" w:hAnsi="Cambria Math" w:cstheme="majorBidi"/>
-            <w:sz w:val="28"/>
-            <w:szCs w:val="28"/>
-            <w:lang w:val="en-US"/>
-          </w:rPr>
-          <m:t>O(</m:t>
-        </m:r>
-        <m:r>
-          <w:rPr>
-            <w:rFonts w:ascii="Cambria Math" w:eastAsiaTheme="minorEastAsia" w:hAnsi="Cambria Math" w:cstheme="majorBidi"/>
-            <w:sz w:val="28"/>
-            <w:szCs w:val="28"/>
-            <w:lang w:val="en-US"/>
-          </w:rPr>
-          <m:t>k</m:t>
-        </m:r>
-        <m:r>
-          <w:rPr>
-            <w:rFonts w:ascii="Cambria Math" w:eastAsiaTheme="minorEastAsia" w:hAnsi="Cambria Math" w:cstheme="majorBidi"/>
-            <w:sz w:val="28"/>
-            <w:szCs w:val="28"/>
-            <w:lang w:val="en-US"/>
-          </w:rPr>
-          <m:t>logn)</m:t>
+          <m:t>O(klogn)</m:t>
         </m:r>
       </m:oMath>
       <w:r>
@@ -5725,6 +5681,3746 @@
         <w:spacing w:line="360" w:lineRule="auto"/>
         <w:rPr>
           <w:rFonts w:asciiTheme="majorBidi" w:eastAsiaTheme="minorEastAsia" w:hAnsiTheme="majorBidi" w:cstheme="majorBidi"/>
+          <w:sz w:val="28"/>
+          <w:szCs w:val="28"/>
+          <w:lang w:val="en-US"/>
+        </w:rPr>
+      </w:pPr>
+      <w:r>
+        <w:rPr>
+          <w:rFonts w:asciiTheme="majorBidi" w:eastAsiaTheme="minorEastAsia" w:hAnsiTheme="majorBidi" w:cstheme="majorBidi" w:hint="cs"/>
+          <w:sz w:val="28"/>
+          <w:szCs w:val="28"/>
+          <w:rtl/>
+          <w:lang w:val="en-US"/>
+        </w:rPr>
+        <w:t>בכל עץ יש עצם אחד מסוג זה ו</w:t>
+      </w:r>
+      <w:r>
+        <w:rPr>
+          <w:rFonts w:asciiTheme="majorBidi" w:eastAsiaTheme="minorEastAsia" w:hAnsiTheme="majorBidi" w:cstheme="majorBidi" w:hint="cs"/>
+          <w:sz w:val="28"/>
+          <w:szCs w:val="28"/>
+          <w:rtl/>
+          <w:lang w:val="en-US"/>
+        </w:rPr>
+        <w:t>תפקיד</w:t>
+      </w:r>
+      <w:r>
+        <w:rPr>
+          <w:rFonts w:asciiTheme="majorBidi" w:eastAsiaTheme="minorEastAsia" w:hAnsiTheme="majorBidi" w:cstheme="majorBidi" w:hint="cs"/>
+          <w:sz w:val="28"/>
+          <w:szCs w:val="28"/>
+          <w:rtl/>
+          <w:lang w:val="en-US"/>
+        </w:rPr>
+        <w:t>ו</w:t>
+      </w:r>
+      <w:r>
+        <w:rPr>
+          <w:rFonts w:asciiTheme="majorBidi" w:eastAsiaTheme="minorEastAsia" w:hAnsiTheme="majorBidi" w:cstheme="majorBidi" w:hint="cs"/>
+          <w:sz w:val="28"/>
+          <w:szCs w:val="28"/>
+          <w:rtl/>
+          <w:lang w:val="en-US"/>
+        </w:rPr>
+        <w:t xml:space="preserve"> ה</w:t>
+      </w:r>
+      <w:r>
+        <w:rPr>
+          <w:rFonts w:asciiTheme="majorBidi" w:eastAsiaTheme="minorEastAsia" w:hAnsiTheme="majorBidi" w:cstheme="majorBidi" w:hint="cs"/>
+          <w:sz w:val="28"/>
+          <w:szCs w:val="28"/>
+          <w:rtl/>
+          <w:lang w:val="en-US"/>
+        </w:rPr>
+        <w:t>ו</w:t>
+      </w:r>
+      <w:r>
+        <w:rPr>
+          <w:rFonts w:asciiTheme="majorBidi" w:eastAsiaTheme="minorEastAsia" w:hAnsiTheme="majorBidi" w:cstheme="majorBidi" w:hint="cs"/>
+          <w:sz w:val="28"/>
+          <w:szCs w:val="28"/>
+          <w:rtl/>
+          <w:lang w:val="en-US"/>
+        </w:rPr>
+        <w:t>א לשמש כאב וירטואלי לשורש האמיתי של העץ</w:t>
+      </w:r>
+      <w:r>
+        <w:rPr>
+          <w:rFonts w:asciiTheme="majorBidi" w:eastAsiaTheme="minorEastAsia" w:hAnsiTheme="majorBidi" w:cstheme="majorBidi" w:hint="cs"/>
+          <w:sz w:val="28"/>
+          <w:szCs w:val="28"/>
+          <w:rtl/>
+          <w:lang w:val="en-US"/>
+        </w:rPr>
+        <w:t>,</w:t>
+      </w:r>
+      <w:r>
+        <w:rPr>
+          <w:rFonts w:asciiTheme="majorBidi" w:eastAsiaTheme="minorEastAsia" w:hAnsiTheme="majorBidi" w:cstheme="majorBidi" w:hint="cs"/>
+          <w:sz w:val="28"/>
+          <w:szCs w:val="28"/>
+          <w:rtl/>
+          <w:lang w:val="en-US"/>
+        </w:rPr>
+        <w:t xml:space="preserve"> לצורך אחידות ופשטות ביישום פעולות הרוטציה והמחיקה של העץ. בגלל שהשורש </w:t>
+      </w:r>
+      <w:r>
+        <w:rPr>
+          <w:rFonts w:asciiTheme="majorBidi" w:eastAsiaTheme="minorEastAsia" w:hAnsiTheme="majorBidi" w:cstheme="majorBidi" w:hint="cs"/>
+          <w:sz w:val="28"/>
+          <w:szCs w:val="28"/>
+          <w:rtl/>
+          <w:lang w:val="en-US"/>
+        </w:rPr>
+        <w:t xml:space="preserve">האמיתי </w:t>
+      </w:r>
+      <w:r>
+        <w:rPr>
+          <w:rFonts w:asciiTheme="majorBidi" w:eastAsiaTheme="minorEastAsia" w:hAnsiTheme="majorBidi" w:cstheme="majorBidi" w:hint="cs"/>
+          <w:sz w:val="28"/>
+          <w:szCs w:val="28"/>
+          <w:rtl/>
+          <w:lang w:val="en-US"/>
+        </w:rPr>
+        <w:t>מוגדר כבן של השורש הווירטואל</w:t>
+      </w:r>
+      <w:r>
+        <w:rPr>
+          <w:rFonts w:asciiTheme="majorBidi" w:eastAsiaTheme="minorEastAsia" w:hAnsiTheme="majorBidi" w:cstheme="majorBidi" w:hint="eastAsia"/>
+          <w:sz w:val="28"/>
+          <w:szCs w:val="28"/>
+          <w:rtl/>
+          <w:lang w:val="en-US"/>
+        </w:rPr>
+        <w:t>י</w:t>
+      </w:r>
+      <w:r>
+        <w:rPr>
+          <w:rFonts w:asciiTheme="majorBidi" w:eastAsiaTheme="minorEastAsia" w:hAnsiTheme="majorBidi" w:cstheme="majorBidi" w:hint="cs"/>
+          <w:sz w:val="28"/>
+          <w:szCs w:val="28"/>
+          <w:rtl/>
+          <w:lang w:val="en-US"/>
+        </w:rPr>
+        <w:t xml:space="preserve"> לא נצטרך </w:t>
+      </w:r>
+      <w:proofErr w:type="spellStart"/>
+      <w:r>
+        <w:rPr>
+          <w:rFonts w:asciiTheme="majorBidi" w:eastAsiaTheme="minorEastAsia" w:hAnsiTheme="majorBidi" w:cstheme="majorBidi" w:hint="cs"/>
+          <w:sz w:val="28"/>
+          <w:szCs w:val="28"/>
+          <w:rtl/>
+          <w:lang w:val="en-US"/>
+        </w:rPr>
+        <w:t>להחריג</w:t>
+      </w:r>
+      <w:proofErr w:type="spellEnd"/>
+      <w:r>
+        <w:rPr>
+          <w:rFonts w:asciiTheme="majorBidi" w:eastAsiaTheme="minorEastAsia" w:hAnsiTheme="majorBidi" w:cstheme="majorBidi" w:hint="cs"/>
+          <w:sz w:val="28"/>
+          <w:szCs w:val="28"/>
+          <w:rtl/>
+          <w:lang w:val="en-US"/>
+        </w:rPr>
+        <w:t xml:space="preserve"> בפעולות את צורת הטיפול בצומת במידה והיא שורש.</w:t>
+      </w:r>
+    </w:p>
+    <w:p>
+      <w:pPr>
+        <w:rPr>
+          <w:rFonts w:asciiTheme="majorBidi" w:eastAsiaTheme="minorEastAsia" w:hAnsiTheme="majorBidi" w:cstheme="majorBidi"/>
+          <w:sz w:val="28"/>
+          <w:szCs w:val="28"/>
+          <w:lang w:val="en-US"/>
+        </w:rPr>
+      </w:pPr>
+      <w:r>
+        <w:rPr>
+          <w:rFonts w:asciiTheme="majorBidi" w:eastAsiaTheme="minorEastAsia" w:hAnsiTheme="majorBidi" w:cstheme="majorBidi"/>
+          <w:sz w:val="28"/>
+          <w:szCs w:val="28"/>
+          <w:lang w:val="en-US"/>
+        </w:rPr>
+        <w:br w:type="page"/>
+      </w:r>
+    </w:p>
+    <w:p>
+      <w:pPr>
+        <w:bidi/>
+        <w:rPr>
+          <w:rFonts w:asciiTheme="majorBidi" w:hAnsiTheme="majorBidi" w:cstheme="majorBidi"/>
+          <w:b/>
+          <w:bCs/>
+          <w:sz w:val="28"/>
+          <w:szCs w:val="28"/>
+          <w:u w:val="single"/>
+          <w:rtl/>
+          <w:lang w:val="en-US"/>
+        </w:rPr>
+      </w:pPr>
+      <w:r>
+        <w:rPr>
+          <w:rFonts w:asciiTheme="majorBidi" w:hAnsiTheme="majorBidi" w:cstheme="majorBidi"/>
+          <w:b/>
+          <w:bCs/>
+          <w:sz w:val="28"/>
+          <w:szCs w:val="28"/>
+          <w:u w:val="single"/>
+          <w:rtl/>
+          <w:lang w:val="en-US"/>
+        </w:rPr>
+        <w:lastRenderedPageBreak/>
+        <w:t xml:space="preserve">חלק ב' </w:t>
+      </w:r>
+      <w:r>
+        <w:rPr>
+          <w:rFonts w:asciiTheme="majorBidi" w:hAnsiTheme="majorBidi" w:cstheme="majorBidi"/>
+          <w:b/>
+          <w:bCs/>
+          <w:sz w:val="28"/>
+          <w:szCs w:val="28"/>
+          <w:u w:val="single"/>
+          <w:rtl/>
+          <w:lang w:val="en-US"/>
+        </w:rPr>
+        <w:t>–</w:t>
+      </w:r>
+      <w:r>
+        <w:rPr>
+          <w:rFonts w:asciiTheme="majorBidi" w:hAnsiTheme="majorBidi" w:cstheme="majorBidi"/>
+          <w:b/>
+          <w:bCs/>
+          <w:sz w:val="28"/>
+          <w:szCs w:val="28"/>
+          <w:u w:val="single"/>
+          <w:rtl/>
+          <w:lang w:val="en-US"/>
+        </w:rPr>
+        <w:t xml:space="preserve"> בדיקות</w:t>
+      </w:r>
+    </w:p>
+    <w:p>
+      <w:pPr>
+        <w:bidi/>
+        <w:rPr>
+          <w:rFonts w:asciiTheme="majorBidi" w:hAnsiTheme="majorBidi" w:cstheme="majorBidi"/>
+          <w:sz w:val="28"/>
+          <w:szCs w:val="28"/>
+          <w:rtl/>
+          <w:lang w:val="en-US"/>
+        </w:rPr>
+      </w:pPr>
+      <w:r>
+        <w:rPr>
+          <w:rFonts w:asciiTheme="majorBidi" w:hAnsiTheme="majorBidi" w:cstheme="majorBidi" w:hint="cs"/>
+          <w:sz w:val="28"/>
+          <w:szCs w:val="28"/>
+          <w:rtl/>
+          <w:lang w:val="en-US"/>
+        </w:rPr>
+        <w:t>הערות כלליות לשתי הבדיקות</w:t>
+      </w:r>
+      <w:r>
+        <w:rPr>
+          <w:rFonts w:asciiTheme="majorBidi" w:hAnsiTheme="majorBidi" w:cstheme="majorBidi" w:hint="cs"/>
+          <w:sz w:val="28"/>
+          <w:szCs w:val="28"/>
+          <w:rtl/>
+          <w:lang w:val="en-US"/>
+        </w:rPr>
+        <w:t>:</w:t>
+      </w:r>
+    </w:p>
+    <w:p>
+      <w:pPr>
+        <w:pStyle w:val="ListParagraph"/>
+        <w:numPr>
+          <w:ilvl w:val="0"/>
+          <w:numId w:val="14"/>
+        </w:numPr>
+        <w:bidi/>
+        <w:rPr>
+          <w:rFonts w:asciiTheme="majorBidi" w:hAnsiTheme="majorBidi" w:cstheme="majorBidi"/>
+          <w:sz w:val="28"/>
+          <w:szCs w:val="28"/>
+          <w:lang w:val="en-US"/>
+        </w:rPr>
+      </w:pPr>
+      <w:r>
+        <w:rPr>
+          <w:rFonts w:asciiTheme="majorBidi" w:hAnsiTheme="majorBidi" w:cstheme="majorBidi"/>
+          <w:sz w:val="28"/>
+          <w:szCs w:val="28"/>
+          <w:rtl/>
+          <w:lang w:val="en-US"/>
+        </w:rPr>
+        <w:t>הזמנים בננו שניות</w:t>
+      </w:r>
+    </w:p>
+    <w:p>
+      <w:pPr>
+        <w:pStyle w:val="ListParagraph"/>
+        <w:numPr>
+          <w:ilvl w:val="0"/>
+          <w:numId w:val="14"/>
+        </w:numPr>
+        <w:bidi/>
+        <w:rPr>
+          <w:rFonts w:asciiTheme="majorBidi" w:hAnsiTheme="majorBidi" w:cstheme="majorBidi"/>
+          <w:sz w:val="28"/>
+          <w:szCs w:val="28"/>
+          <w:rtl/>
+          <w:lang w:val="en-US"/>
+        </w:rPr>
+      </w:pPr>
+      <w:r>
+        <w:rPr>
+          <w:rFonts w:asciiTheme="majorBidi" w:hAnsiTheme="majorBidi" w:cstheme="majorBidi"/>
+          <w:sz w:val="28"/>
+          <w:szCs w:val="28"/>
+          <w:rtl/>
+          <w:lang w:val="en-US"/>
+        </w:rPr>
+        <w:t>נייחס הבדל בזמני הריצה כהבדל בסדר גודל, כדי להתעלם מהבדלים טכניים התלויים במחשב ובהגרלת המספרים.</w:t>
+      </w:r>
+    </w:p>
+    <w:p>
+      <w:pPr>
+        <w:bidi/>
+        <w:rPr>
+          <w:rFonts w:asciiTheme="majorBidi" w:hAnsiTheme="majorBidi" w:cstheme="majorBidi"/>
+          <w:sz w:val="28"/>
+          <w:szCs w:val="28"/>
+          <w:u w:val="single"/>
+          <w:rtl/>
+          <w:lang w:val="en-US"/>
+        </w:rPr>
+      </w:pPr>
+      <w:r>
+        <w:rPr>
+          <w:rFonts w:asciiTheme="majorBidi" w:hAnsiTheme="majorBidi" w:cstheme="majorBidi"/>
+          <w:sz w:val="28"/>
+          <w:szCs w:val="28"/>
+          <w:u w:val="single"/>
+          <w:rtl/>
+          <w:lang w:val="en-US"/>
+        </w:rPr>
+        <w:t>בדיקה 1</w:t>
+      </w:r>
+    </w:p>
+    <w:tbl>
+      <w:tblPr>
+        <w:tblStyle w:val="PlainTable1"/>
+        <w:tblpPr w:leftFromText="180" w:rightFromText="180" w:vertAnchor="page" w:horzAnchor="margin" w:tblpY="4130"/>
+        <w:tblW w:w="0" w:type="auto"/>
+        <w:tblLook w:val="0520" w:firstRow="1" w:lastRow="0" w:firstColumn="0" w:lastColumn="1" w:noHBand="0" w:noVBand="1"/>
+      </w:tblPr>
+      <w:tblGrid>
+        <w:gridCol w:w="2246"/>
+        <w:gridCol w:w="1745"/>
+        <w:gridCol w:w="2246"/>
+        <w:gridCol w:w="1745"/>
+        <w:gridCol w:w="1034"/>
+      </w:tblGrid>
+      <w:tr>
+        <w:trPr>
+          <w:cnfStyle w:val="100000000000" w:firstRow="1" w:lastRow="0" w:firstColumn="0" w:lastColumn="0" w:oddVBand="0" w:evenVBand="0" w:oddHBand="0" w:evenHBand="0" w:firstRowFirstColumn="0" w:firstRowLastColumn="0" w:lastRowFirstColumn="0" w:lastRowLastColumn="0"/>
+        </w:trPr>
+        <w:tc>
+          <w:tcPr>
+            <w:tcW w:w="3991" w:type="dxa"/>
+            <w:gridSpan w:val="2"/>
+            <w:vAlign w:val="center"/>
+          </w:tcPr>
+          <w:p>
+            <w:pPr>
+              <w:bidi/>
+              <w:jc w:val="center"/>
+              <w:rPr>
+                <w:rFonts w:asciiTheme="majorBidi" w:hAnsiTheme="majorBidi" w:cstheme="majorBidi"/>
+                <w:b w:val="0"/>
+                <w:bCs w:val="0"/>
+                <w:sz w:val="28"/>
+                <w:szCs w:val="28"/>
+                <w:rtl/>
+              </w:rPr>
+            </w:pPr>
+            <w:r>
+              <w:rPr>
+                <w:rFonts w:asciiTheme="majorBidi" w:hAnsiTheme="majorBidi" w:cstheme="majorBidi" w:hint="cs"/>
+                <w:b w:val="0"/>
+                <w:bCs w:val="0"/>
+                <w:sz w:val="28"/>
+                <w:szCs w:val="28"/>
+                <w:rtl/>
+              </w:rPr>
+              <w:t>100 קריאות ראשונות</w:t>
+            </w:r>
+          </w:p>
+        </w:tc>
+        <w:tc>
+          <w:tcPr>
+            <w:tcW w:w="3991" w:type="dxa"/>
+            <w:gridSpan w:val="2"/>
+            <w:vAlign w:val="center"/>
+          </w:tcPr>
+          <w:p>
+            <w:pPr>
+              <w:bidi/>
+              <w:jc w:val="center"/>
+              <w:rPr>
+                <w:rFonts w:asciiTheme="majorBidi" w:hAnsiTheme="majorBidi" w:cstheme="majorBidi"/>
+                <w:b w:val="0"/>
+                <w:bCs w:val="0"/>
+                <w:sz w:val="28"/>
+                <w:szCs w:val="28"/>
+                <w:rtl/>
+              </w:rPr>
+            </w:pPr>
+            <w:r>
+              <w:rPr>
+                <w:rFonts w:asciiTheme="majorBidi" w:hAnsiTheme="majorBidi" w:cstheme="majorBidi" w:hint="cs"/>
+                <w:b w:val="0"/>
+                <w:bCs w:val="0"/>
+                <w:sz w:val="28"/>
+                <w:szCs w:val="28"/>
+                <w:rtl/>
+              </w:rPr>
+              <w:t>כל הקריאות</w:t>
+            </w:r>
+          </w:p>
+        </w:tc>
+        <w:tc>
+          <w:tcPr>
+            <w:cnfStyle w:val="000100000000" w:firstRow="0" w:lastRow="0" w:firstColumn="0" w:lastColumn="1" w:oddVBand="0" w:evenVBand="0" w:oddHBand="0" w:evenHBand="0" w:firstRowFirstColumn="0" w:firstRowLastColumn="0" w:lastRowFirstColumn="0" w:lastRowLastColumn="0"/>
+            <w:tcW w:w="1034" w:type="dxa"/>
+            <w:vAlign w:val="center"/>
+          </w:tcPr>
+          <w:p>
+            <w:pPr>
+              <w:bidi/>
+              <w:jc w:val="center"/>
+              <w:rPr>
+                <w:rFonts w:asciiTheme="majorBidi" w:hAnsiTheme="majorBidi" w:cstheme="majorBidi"/>
+                <w:sz w:val="28"/>
+                <w:szCs w:val="28"/>
+                <w:rtl/>
+              </w:rPr>
+            </w:pPr>
+          </w:p>
+        </w:tc>
+      </w:tr>
+      <w:tr>
+        <w:trPr>
+          <w:cnfStyle w:val="000000100000" w:firstRow="0" w:lastRow="0" w:firstColumn="0" w:lastColumn="0" w:oddVBand="0" w:evenVBand="0" w:oddHBand="1" w:evenHBand="0" w:firstRowFirstColumn="0" w:firstRowLastColumn="0" w:lastRowFirstColumn="0" w:lastRowLastColumn="0"/>
+          <w:trHeight w:val="1082"/>
+        </w:trPr>
+        <w:tc>
+          <w:tcPr>
+            <w:tcW w:w="2246" w:type="dxa"/>
+            <w:vAlign w:val="center"/>
+          </w:tcPr>
+          <w:p>
+            <w:pPr>
+              <w:bidi/>
+              <w:jc w:val="center"/>
+              <w:rPr>
+                <w:rFonts w:asciiTheme="majorBidi" w:hAnsiTheme="majorBidi" w:cstheme="majorBidi"/>
+                <w:sz w:val="28"/>
+                <w:szCs w:val="28"/>
+              </w:rPr>
+            </w:pPr>
+            <m:oMath>
+              <m:r>
+                <m:rPr>
+                  <m:sty m:val="bi"/>
+                </m:rPr>
+                <w:rPr>
+                  <w:rFonts w:ascii="Cambria Math" w:hAnsi="Cambria Math" w:cstheme="majorBidi"/>
+                  <w:sz w:val="28"/>
+                  <w:szCs w:val="28"/>
+                </w:rPr>
+                <m:t>s</m:t>
+              </m:r>
+              <m:r>
+                <w:rPr>
+                  <w:rFonts w:ascii="Cambria Math" w:hAnsi="Cambria Math" w:cstheme="majorBidi"/>
+                  <w:sz w:val="28"/>
+                  <w:szCs w:val="28"/>
+                </w:rPr>
+                <m:t>uccPrefixXor</m:t>
+              </m:r>
+            </m:oMath>
+            <w:r>
+              <w:rPr>
+                <w:rFonts w:asciiTheme="majorBidi" w:hAnsiTheme="majorBidi" w:cstheme="majorBidi"/>
+                <w:sz w:val="28"/>
+                <w:szCs w:val="28"/>
+                <w:rtl/>
+              </w:rPr>
+              <w:t xml:space="preserve"> </w:t>
+            </w:r>
+          </w:p>
+        </w:tc>
+        <w:tc>
+          <w:tcPr>
+            <w:tcW w:w="1745" w:type="dxa"/>
+            <w:vAlign w:val="center"/>
+          </w:tcPr>
+          <w:p>
+            <w:pPr>
+              <w:bidi/>
+              <w:rPr>
+                <w:rFonts w:asciiTheme="majorBidi" w:hAnsiTheme="majorBidi" w:cstheme="majorBidi"/>
+                <w:sz w:val="28"/>
+                <w:szCs w:val="28"/>
+              </w:rPr>
+            </w:pPr>
+            <w:r>
+              <w:rPr>
+                <w:rFonts w:asciiTheme="majorBidi" w:hAnsiTheme="majorBidi" w:cstheme="majorBidi"/>
+                <w:sz w:val="28"/>
+                <w:szCs w:val="28"/>
+                <w:rtl/>
+              </w:rPr>
+              <w:t xml:space="preserve"> </w:t>
+            </w:r>
+            <m:oMath>
+              <m:r>
+                <m:rPr>
+                  <m:sty m:val="bi"/>
+                </m:rPr>
+                <w:rPr>
+                  <w:rFonts w:ascii="Cambria Math" w:hAnsi="Cambria Math" w:cstheme="majorBidi"/>
+                  <w:sz w:val="28"/>
+                  <w:szCs w:val="28"/>
+                </w:rPr>
+                <m:t>p</m:t>
+              </m:r>
+              <m:r>
+                <w:rPr>
+                  <w:rFonts w:ascii="Cambria Math" w:hAnsi="Cambria Math" w:cstheme="majorBidi"/>
+                  <w:sz w:val="28"/>
+                  <w:szCs w:val="28"/>
+                </w:rPr>
+                <m:t>refixXor</m:t>
+              </m:r>
+            </m:oMath>
+            <w:r>
+              <w:rPr>
+                <w:rFonts w:asciiTheme="majorBidi" w:hAnsiTheme="majorBidi" w:cstheme="majorBidi"/>
+                <w:sz w:val="28"/>
+                <w:szCs w:val="28"/>
+                <w:rtl/>
+              </w:rPr>
+              <w:t xml:space="preserve"> </w:t>
+            </w:r>
+          </w:p>
+        </w:tc>
+        <w:tc>
+          <w:tcPr>
+            <w:tcW w:w="2246" w:type="dxa"/>
+            <w:vAlign w:val="center"/>
+          </w:tcPr>
+          <w:p>
+            <w:pPr>
+              <w:bidi/>
+              <w:jc w:val="center"/>
+              <w:rPr>
+                <w:rFonts w:asciiTheme="majorBidi" w:hAnsiTheme="majorBidi" w:cstheme="majorBidi"/>
+                <w:sz w:val="28"/>
+                <w:szCs w:val="28"/>
+              </w:rPr>
+            </w:pPr>
+            <m:oMath>
+              <m:r>
+                <m:rPr>
+                  <m:sty m:val="bi"/>
+                </m:rPr>
+                <w:rPr>
+                  <w:rFonts w:ascii="Cambria Math" w:hAnsi="Cambria Math" w:cstheme="majorBidi"/>
+                  <w:sz w:val="28"/>
+                  <w:szCs w:val="28"/>
+                </w:rPr>
+                <m:t>s</m:t>
+              </m:r>
+              <m:r>
+                <w:rPr>
+                  <w:rFonts w:ascii="Cambria Math" w:hAnsi="Cambria Math" w:cstheme="majorBidi"/>
+                  <w:sz w:val="28"/>
+                  <w:szCs w:val="28"/>
+                </w:rPr>
+                <m:t>uccPrefixXor</m:t>
+              </m:r>
+            </m:oMath>
+            <w:r>
+              <w:rPr>
+                <w:rFonts w:asciiTheme="majorBidi" w:hAnsiTheme="majorBidi" w:cstheme="majorBidi"/>
+                <w:sz w:val="28"/>
+                <w:szCs w:val="28"/>
+                <w:rtl/>
+              </w:rPr>
+              <w:t xml:space="preserve"> </w:t>
+            </w:r>
+          </w:p>
+        </w:tc>
+        <w:tc>
+          <w:tcPr>
+            <w:tcW w:w="1745" w:type="dxa"/>
+            <w:vAlign w:val="center"/>
+          </w:tcPr>
+          <w:p>
+            <w:pPr>
+              <w:bidi/>
+              <w:jc w:val="center"/>
+              <w:rPr>
+                <w:rFonts w:asciiTheme="majorBidi" w:hAnsiTheme="majorBidi" w:cstheme="majorBidi"/>
+                <w:sz w:val="28"/>
+                <w:szCs w:val="28"/>
+              </w:rPr>
+            </w:pPr>
+            <m:oMath>
+              <m:r>
+                <m:rPr>
+                  <m:sty m:val="bi"/>
+                </m:rPr>
+                <w:rPr>
+                  <w:rFonts w:ascii="Cambria Math" w:hAnsi="Cambria Math" w:cstheme="majorBidi"/>
+                  <w:sz w:val="28"/>
+                  <w:szCs w:val="28"/>
+                </w:rPr>
+                <m:t>p</m:t>
+              </m:r>
+              <m:r>
+                <w:rPr>
+                  <w:rFonts w:ascii="Cambria Math" w:hAnsi="Cambria Math" w:cstheme="majorBidi"/>
+                  <w:sz w:val="28"/>
+                  <w:szCs w:val="28"/>
+                </w:rPr>
+                <m:t>refixXor</m:t>
+              </m:r>
+            </m:oMath>
+            <w:r>
+              <w:rPr>
+                <w:rFonts w:asciiTheme="majorBidi" w:hAnsiTheme="majorBidi" w:cstheme="majorBidi"/>
+                <w:sz w:val="28"/>
+                <w:szCs w:val="28"/>
+                <w:rtl/>
+              </w:rPr>
+              <w:t xml:space="preserve"> </w:t>
+            </w:r>
+          </w:p>
+        </w:tc>
+        <w:tc>
+          <w:tcPr>
+            <w:cnfStyle w:val="000100000000" w:firstRow="0" w:lastRow="0" w:firstColumn="0" w:lastColumn="1" w:oddVBand="0" w:evenVBand="0" w:oddHBand="0" w:evenHBand="0" w:firstRowFirstColumn="0" w:firstRowLastColumn="0" w:lastRowFirstColumn="0" w:lastRowLastColumn="0"/>
+            <w:tcW w:w="1034" w:type="dxa"/>
+            <w:tcBorders>
+              <w:tr2bl w:val="single" w:sz="4" w:space="0" w:color="auto"/>
+            </w:tcBorders>
+          </w:tcPr>
+          <w:p>
+            <w:pPr>
+              <w:bidi/>
+              <w:jc w:val="right"/>
+              <w:rPr>
+                <w:rFonts w:asciiTheme="majorBidi" w:hAnsiTheme="majorBidi" w:cstheme="majorBidi"/>
+                <w:b w:val="0"/>
+                <w:bCs w:val="0"/>
+                <w:sz w:val="20"/>
+                <w:szCs w:val="20"/>
+                <w:rtl/>
+              </w:rPr>
+            </w:pPr>
+            <w:r>
+              <w:rPr>
+                <w:rFonts w:asciiTheme="majorBidi" w:hAnsiTheme="majorBidi" w:cstheme="majorBidi" w:hint="cs"/>
+                <w:sz w:val="20"/>
+                <w:szCs w:val="20"/>
+                <w:rtl/>
+              </w:rPr>
+              <w:t>עלות</w:t>
+            </w:r>
+          </w:p>
+          <w:p>
+            <w:pPr>
+              <w:bidi/>
+              <w:jc w:val="right"/>
+              <w:rPr>
+                <w:rFonts w:asciiTheme="majorBidi" w:hAnsiTheme="majorBidi" w:cstheme="majorBidi"/>
+                <w:b w:val="0"/>
+                <w:bCs w:val="0"/>
+                <w:sz w:val="20"/>
+                <w:szCs w:val="20"/>
+                <w:rtl/>
+              </w:rPr>
+            </w:pPr>
+            <w:r>
+              <w:rPr>
+                <w:rFonts w:asciiTheme="majorBidi" w:hAnsiTheme="majorBidi" w:cstheme="majorBidi" w:hint="cs"/>
+                <w:sz w:val="20"/>
+                <w:szCs w:val="20"/>
+                <w:rtl/>
+              </w:rPr>
+              <w:t>ממוצע</w:t>
+            </w:r>
+            <w:r>
+              <w:rPr>
+                <w:rFonts w:asciiTheme="majorBidi" w:hAnsiTheme="majorBidi" w:cstheme="majorBidi" w:hint="cs"/>
+                <w:sz w:val="20"/>
+                <w:szCs w:val="20"/>
+                <w:rtl/>
+              </w:rPr>
+              <w:t>ת</w:t>
+            </w:r>
+          </w:p>
+          <w:p>
+            <w:pPr>
+              <w:bidi/>
+              <w:rPr>
+                <w:rFonts w:asciiTheme="majorBidi" w:hAnsiTheme="majorBidi" w:cstheme="majorBidi"/>
+                <w:b w:val="0"/>
+                <w:bCs w:val="0"/>
+                <w:sz w:val="20"/>
+                <w:szCs w:val="20"/>
+                <w:rtl/>
+              </w:rPr>
+            </w:pPr>
+            <w:r>
+              <w:rPr>
+                <w:rFonts w:asciiTheme="majorBidi" w:hAnsiTheme="majorBidi" w:cstheme="majorBidi" w:hint="cs"/>
+                <w:sz w:val="20"/>
+                <w:szCs w:val="20"/>
+                <w:rtl/>
+              </w:rPr>
+              <w:t xml:space="preserve">מס' </w:t>
+            </w:r>
+          </w:p>
+          <w:p>
+            <w:pPr>
+              <w:bidi/>
+              <w:rPr>
+                <w:rFonts w:asciiTheme="majorBidi" w:hAnsiTheme="majorBidi" w:cstheme="majorBidi"/>
+                <w:sz w:val="20"/>
+                <w:szCs w:val="20"/>
+              </w:rPr>
+            </w:pPr>
+            <w:r>
+              <w:rPr>
+                <w:rFonts w:asciiTheme="majorBidi" w:hAnsiTheme="majorBidi" w:cstheme="majorBidi" w:hint="cs"/>
+                <w:sz w:val="20"/>
+                <w:szCs w:val="20"/>
+                <w:rtl/>
+              </w:rPr>
+              <w:t>בדיקה</w:t>
+            </w:r>
+          </w:p>
+        </w:tc>
+      </w:tr>
+      <w:tr>
+        <w:tc>
+          <w:tcPr>
+            <w:tcW w:w="2246" w:type="dxa"/>
+            <w:vAlign w:val="center"/>
+          </w:tcPr>
+          <w:p>
+            <w:pPr>
+              <w:bidi/>
+              <w:jc w:val="center"/>
+              <w:rPr>
+                <w:rFonts w:asciiTheme="majorBidi" w:hAnsiTheme="majorBidi" w:cstheme="majorBidi"/>
+                <w:sz w:val="28"/>
+                <w:szCs w:val="28"/>
+                <w:lang w:val="en-US"/>
+              </w:rPr>
+            </w:pPr>
+            <w:r>
+              <w:rPr>
+                <w:rFonts w:asciiTheme="majorBidi" w:hAnsiTheme="majorBidi" w:cstheme="majorBidi"/>
+                <w:sz w:val="28"/>
+                <w:szCs w:val="28"/>
+                <w:lang w:val="en-US"/>
+              </w:rPr>
+              <w:t>1111</w:t>
+            </w:r>
+          </w:p>
+        </w:tc>
+        <w:tc>
+          <w:tcPr>
+            <w:tcW w:w="1745" w:type="dxa"/>
+            <w:vAlign w:val="center"/>
+          </w:tcPr>
+          <w:p>
+            <w:pPr>
+              <w:bidi/>
+              <w:jc w:val="center"/>
+              <w:rPr>
+                <w:rFonts w:asciiTheme="majorBidi" w:hAnsiTheme="majorBidi" w:cstheme="majorBidi"/>
+                <w:sz w:val="28"/>
+                <w:szCs w:val="28"/>
+                <w:lang w:val="en-US"/>
+              </w:rPr>
+            </w:pPr>
+            <w:r>
+              <w:rPr>
+                <w:rFonts w:asciiTheme="majorBidi" w:hAnsiTheme="majorBidi" w:cstheme="majorBidi"/>
+                <w:sz w:val="28"/>
+                <w:szCs w:val="28"/>
+                <w:lang w:val="en-US"/>
+              </w:rPr>
+              <w:t>865</w:t>
+            </w:r>
+          </w:p>
+        </w:tc>
+        <w:tc>
+          <w:tcPr>
+            <w:tcW w:w="2246" w:type="dxa"/>
+            <w:vAlign w:val="center"/>
+          </w:tcPr>
+          <w:p>
+            <w:pPr>
+              <w:bidi/>
+              <w:jc w:val="center"/>
+              <w:rPr>
+                <w:rFonts w:asciiTheme="majorBidi" w:hAnsiTheme="majorBidi" w:cstheme="majorBidi"/>
+                <w:sz w:val="28"/>
+                <w:szCs w:val="28"/>
+                <w:lang w:val="en-US"/>
+              </w:rPr>
+            </w:pPr>
+            <w:r>
+              <w:rPr>
+                <w:rFonts w:asciiTheme="majorBidi" w:hAnsiTheme="majorBidi" w:cstheme="majorBidi"/>
+                <w:sz w:val="28"/>
+                <w:szCs w:val="28"/>
+                <w:lang w:val="en-US"/>
+              </w:rPr>
+              <w:t>3639</w:t>
+            </w:r>
+          </w:p>
+        </w:tc>
+        <w:tc>
+          <w:tcPr>
+            <w:tcW w:w="1745" w:type="dxa"/>
+            <w:vAlign w:val="center"/>
+          </w:tcPr>
+          <w:p>
+            <w:pPr>
+              <w:bidi/>
+              <w:jc w:val="center"/>
+              <w:rPr>
+                <w:rFonts w:asciiTheme="majorBidi" w:hAnsiTheme="majorBidi" w:cstheme="majorBidi"/>
+                <w:sz w:val="28"/>
+                <w:szCs w:val="28"/>
+                <w:lang w:val="en-US"/>
+              </w:rPr>
+            </w:pPr>
+            <w:r>
+              <w:rPr>
+                <w:rFonts w:asciiTheme="majorBidi" w:hAnsiTheme="majorBidi" w:cstheme="majorBidi"/>
+                <w:sz w:val="28"/>
+                <w:szCs w:val="28"/>
+                <w:lang w:val="en-US"/>
+              </w:rPr>
+              <w:t>487.4</w:t>
+            </w:r>
+          </w:p>
+        </w:tc>
+        <w:tc>
+          <w:tcPr>
+            <w:cnfStyle w:val="000100000000" w:firstRow="0" w:lastRow="0" w:firstColumn="0" w:lastColumn="1" w:oddVBand="0" w:evenVBand="0" w:oddHBand="0" w:evenHBand="0" w:firstRowFirstColumn="0" w:firstRowLastColumn="0" w:lastRowFirstColumn="0" w:lastRowLastColumn="0"/>
+            <w:tcW w:w="1034" w:type="dxa"/>
+            <w:vAlign w:val="center"/>
+          </w:tcPr>
+          <w:p>
+            <w:pPr>
+              <w:bidi/>
+              <w:jc w:val="center"/>
+              <w:rPr>
+                <w:rFonts w:asciiTheme="majorBidi" w:hAnsiTheme="majorBidi" w:cstheme="majorBidi"/>
+                <w:b w:val="0"/>
+                <w:bCs w:val="0"/>
+                <w:sz w:val="28"/>
+                <w:szCs w:val="28"/>
+                <w:lang w:val="en-US"/>
+              </w:rPr>
+            </w:pPr>
+            <w:r>
+              <w:rPr>
+                <w:rFonts w:asciiTheme="majorBidi" w:hAnsiTheme="majorBidi" w:cstheme="majorBidi"/>
+                <w:b w:val="0"/>
+                <w:bCs w:val="0"/>
+                <w:sz w:val="28"/>
+                <w:szCs w:val="28"/>
+                <w:lang w:val="en-US"/>
+              </w:rPr>
+              <w:t>1</w:t>
+            </w:r>
+          </w:p>
+        </w:tc>
+      </w:tr>
+      <w:tr>
+        <w:trPr>
+          <w:cnfStyle w:val="000000100000" w:firstRow="0" w:lastRow="0" w:firstColumn="0" w:lastColumn="0" w:oddVBand="0" w:evenVBand="0" w:oddHBand="1" w:evenHBand="0" w:firstRowFirstColumn="0" w:firstRowLastColumn="0" w:lastRowFirstColumn="0" w:lastRowLastColumn="0"/>
+        </w:trPr>
+        <w:tc>
+          <w:tcPr>
+            <w:tcW w:w="2246" w:type="dxa"/>
+            <w:vAlign w:val="center"/>
+          </w:tcPr>
+          <w:p>
+            <w:pPr>
+              <w:bidi/>
+              <w:jc w:val="center"/>
+              <w:rPr>
+                <w:rFonts w:asciiTheme="majorBidi" w:hAnsiTheme="majorBidi" w:cstheme="majorBidi"/>
+                <w:sz w:val="28"/>
+                <w:szCs w:val="28"/>
+                <w:lang w:val="en-US"/>
+              </w:rPr>
+            </w:pPr>
+            <w:r>
+              <w:rPr>
+                <w:rFonts w:asciiTheme="majorBidi" w:hAnsiTheme="majorBidi" w:cstheme="majorBidi"/>
+                <w:sz w:val="28"/>
+                <w:szCs w:val="28"/>
+                <w:lang w:val="en-US"/>
+              </w:rPr>
+              <w:t>762</w:t>
+            </w:r>
+          </w:p>
+        </w:tc>
+        <w:tc>
+          <w:tcPr>
+            <w:tcW w:w="1745" w:type="dxa"/>
+            <w:vAlign w:val="center"/>
+          </w:tcPr>
+          <w:p>
+            <w:pPr>
+              <w:bidi/>
+              <w:jc w:val="center"/>
+              <w:rPr>
+                <w:rFonts w:asciiTheme="majorBidi" w:hAnsiTheme="majorBidi" w:cstheme="majorBidi"/>
+                <w:sz w:val="28"/>
+                <w:szCs w:val="28"/>
+                <w:lang w:val="en-US"/>
+              </w:rPr>
+            </w:pPr>
+            <w:r>
+              <w:rPr>
+                <w:rFonts w:asciiTheme="majorBidi" w:hAnsiTheme="majorBidi" w:cstheme="majorBidi"/>
+                <w:sz w:val="28"/>
+                <w:szCs w:val="28"/>
+                <w:lang w:val="en-US"/>
+              </w:rPr>
+              <w:t>208</w:t>
+            </w:r>
+          </w:p>
+        </w:tc>
+        <w:tc>
+          <w:tcPr>
+            <w:tcW w:w="2246" w:type="dxa"/>
+            <w:vAlign w:val="center"/>
+          </w:tcPr>
+          <w:p>
+            <w:pPr>
+              <w:bidi/>
+              <w:jc w:val="center"/>
+              <w:rPr>
+                <w:rFonts w:asciiTheme="majorBidi" w:hAnsiTheme="majorBidi" w:cstheme="majorBidi"/>
+                <w:sz w:val="28"/>
+                <w:szCs w:val="28"/>
+                <w:lang w:val="en-US"/>
+              </w:rPr>
+            </w:pPr>
+            <w:r>
+              <w:rPr>
+                <w:rFonts w:asciiTheme="majorBidi" w:hAnsiTheme="majorBidi" w:cstheme="majorBidi"/>
+                <w:sz w:val="28"/>
+                <w:szCs w:val="28"/>
+                <w:lang w:val="en-US"/>
+              </w:rPr>
+              <w:t>6896.9</w:t>
+            </w:r>
+          </w:p>
+        </w:tc>
+        <w:tc>
+          <w:tcPr>
+            <w:tcW w:w="1745" w:type="dxa"/>
+            <w:vAlign w:val="center"/>
+          </w:tcPr>
+          <w:p>
+            <w:pPr>
+              <w:bidi/>
+              <w:jc w:val="center"/>
+              <w:rPr>
+                <w:rFonts w:asciiTheme="majorBidi" w:hAnsiTheme="majorBidi" w:cstheme="majorBidi"/>
+                <w:sz w:val="28"/>
+                <w:szCs w:val="28"/>
+                <w:lang w:val="en-US"/>
+              </w:rPr>
+            </w:pPr>
+            <w:r>
+              <w:rPr>
+                <w:rFonts w:asciiTheme="majorBidi" w:hAnsiTheme="majorBidi" w:cstheme="majorBidi"/>
+                <w:sz w:val="28"/>
+                <w:szCs w:val="28"/>
+                <w:lang w:val="en-US"/>
+              </w:rPr>
+              <w:t>219.3</w:t>
+            </w:r>
+          </w:p>
+        </w:tc>
+        <w:tc>
+          <w:tcPr>
+            <w:cnfStyle w:val="000100000000" w:firstRow="0" w:lastRow="0" w:firstColumn="0" w:lastColumn="1" w:oddVBand="0" w:evenVBand="0" w:oddHBand="0" w:evenHBand="0" w:firstRowFirstColumn="0" w:firstRowLastColumn="0" w:lastRowFirstColumn="0" w:lastRowLastColumn="0"/>
+            <w:tcW w:w="1034" w:type="dxa"/>
+            <w:vAlign w:val="center"/>
+          </w:tcPr>
+          <w:p>
+            <w:pPr>
+              <w:bidi/>
+              <w:jc w:val="center"/>
+              <w:rPr>
+                <w:rFonts w:asciiTheme="majorBidi" w:hAnsiTheme="majorBidi" w:cstheme="majorBidi"/>
+                <w:b w:val="0"/>
+                <w:bCs w:val="0"/>
+                <w:sz w:val="28"/>
+                <w:szCs w:val="28"/>
+                <w:lang w:val="en-US"/>
+              </w:rPr>
+            </w:pPr>
+            <w:r>
+              <w:rPr>
+                <w:rFonts w:asciiTheme="majorBidi" w:hAnsiTheme="majorBidi" w:cstheme="majorBidi"/>
+                <w:b w:val="0"/>
+                <w:bCs w:val="0"/>
+                <w:sz w:val="28"/>
+                <w:szCs w:val="28"/>
+                <w:lang w:val="en-US"/>
+              </w:rPr>
+              <w:t>2</w:t>
+            </w:r>
+          </w:p>
+        </w:tc>
+      </w:tr>
+      <w:tr>
+        <w:tc>
+          <w:tcPr>
+            <w:tcW w:w="2246" w:type="dxa"/>
+            <w:vAlign w:val="center"/>
+          </w:tcPr>
+          <w:p>
+            <w:pPr>
+              <w:bidi/>
+              <w:jc w:val="center"/>
+              <w:rPr>
+                <w:rFonts w:asciiTheme="majorBidi" w:hAnsiTheme="majorBidi" w:cstheme="majorBidi"/>
+                <w:sz w:val="28"/>
+                <w:szCs w:val="28"/>
+                <w:lang w:val="en-US"/>
+              </w:rPr>
+            </w:pPr>
+            <w:r>
+              <w:rPr>
+                <w:rFonts w:asciiTheme="majorBidi" w:hAnsiTheme="majorBidi" w:cstheme="majorBidi"/>
+                <w:sz w:val="28"/>
+                <w:szCs w:val="28"/>
+                <w:lang w:val="en-US"/>
+              </w:rPr>
+              <w:t>505</w:t>
+            </w:r>
+          </w:p>
+        </w:tc>
+        <w:tc>
+          <w:tcPr>
+            <w:tcW w:w="1745" w:type="dxa"/>
+            <w:vAlign w:val="center"/>
+          </w:tcPr>
+          <w:p>
+            <w:pPr>
+              <w:bidi/>
+              <w:jc w:val="center"/>
+              <w:rPr>
+                <w:rFonts w:asciiTheme="majorBidi" w:hAnsiTheme="majorBidi" w:cstheme="majorBidi"/>
+                <w:sz w:val="28"/>
+                <w:szCs w:val="28"/>
+                <w:lang w:val="en-US"/>
+              </w:rPr>
+            </w:pPr>
+            <w:r>
+              <w:rPr>
+                <w:rFonts w:asciiTheme="majorBidi" w:hAnsiTheme="majorBidi" w:cstheme="majorBidi"/>
+                <w:sz w:val="28"/>
+                <w:szCs w:val="28"/>
+                <w:lang w:val="en-US"/>
+              </w:rPr>
+              <w:t>158</w:t>
+            </w:r>
+          </w:p>
+        </w:tc>
+        <w:tc>
+          <w:tcPr>
+            <w:tcW w:w="2246" w:type="dxa"/>
+            <w:vAlign w:val="center"/>
+          </w:tcPr>
+          <w:p>
+            <w:pPr>
+              <w:bidi/>
+              <w:jc w:val="center"/>
+              <w:rPr>
+                <w:rFonts w:asciiTheme="majorBidi" w:hAnsiTheme="majorBidi" w:cstheme="majorBidi"/>
+                <w:sz w:val="28"/>
+                <w:szCs w:val="28"/>
+                <w:lang w:val="en-US"/>
+              </w:rPr>
+            </w:pPr>
+            <w:r>
+              <w:rPr>
+                <w:rFonts w:asciiTheme="majorBidi" w:hAnsiTheme="majorBidi" w:cstheme="majorBidi"/>
+                <w:sz w:val="28"/>
+                <w:szCs w:val="28"/>
+                <w:lang w:val="en-US"/>
+              </w:rPr>
+              <w:t>9496.4667</w:t>
+            </w:r>
+          </w:p>
+        </w:tc>
+        <w:tc>
+          <w:tcPr>
+            <w:tcW w:w="1745" w:type="dxa"/>
+            <w:vAlign w:val="center"/>
+          </w:tcPr>
+          <w:p>
+            <w:pPr>
+              <w:bidi/>
+              <w:jc w:val="center"/>
+              <w:rPr>
+                <w:rFonts w:asciiTheme="majorBidi" w:hAnsiTheme="majorBidi" w:cstheme="majorBidi"/>
+                <w:sz w:val="28"/>
+                <w:szCs w:val="28"/>
+                <w:lang w:val="en-US"/>
+              </w:rPr>
+            </w:pPr>
+            <w:r>
+              <w:rPr>
+                <w:rFonts w:asciiTheme="majorBidi" w:hAnsiTheme="majorBidi" w:cstheme="majorBidi"/>
+                <w:sz w:val="28"/>
+                <w:szCs w:val="28"/>
+                <w:lang w:val="en-US"/>
+              </w:rPr>
+              <w:t>296</w:t>
+            </w:r>
+          </w:p>
+        </w:tc>
+        <w:tc>
+          <w:tcPr>
+            <w:cnfStyle w:val="000100000000" w:firstRow="0" w:lastRow="0" w:firstColumn="0" w:lastColumn="1" w:oddVBand="0" w:evenVBand="0" w:oddHBand="0" w:evenHBand="0" w:firstRowFirstColumn="0" w:firstRowLastColumn="0" w:lastRowFirstColumn="0" w:lastRowLastColumn="0"/>
+            <w:tcW w:w="1034" w:type="dxa"/>
+            <w:vAlign w:val="center"/>
+          </w:tcPr>
+          <w:p>
+            <w:pPr>
+              <w:bidi/>
+              <w:jc w:val="center"/>
+              <w:rPr>
+                <w:rFonts w:asciiTheme="majorBidi" w:hAnsiTheme="majorBidi" w:cstheme="majorBidi"/>
+                <w:b w:val="0"/>
+                <w:bCs w:val="0"/>
+                <w:sz w:val="28"/>
+                <w:szCs w:val="28"/>
+                <w:lang w:val="en-US"/>
+              </w:rPr>
+            </w:pPr>
+            <w:r>
+              <w:rPr>
+                <w:rFonts w:asciiTheme="majorBidi" w:hAnsiTheme="majorBidi" w:cstheme="majorBidi"/>
+                <w:b w:val="0"/>
+                <w:bCs w:val="0"/>
+                <w:sz w:val="28"/>
+                <w:szCs w:val="28"/>
+                <w:lang w:val="en-US"/>
+              </w:rPr>
+              <w:t>3</w:t>
+            </w:r>
+          </w:p>
+        </w:tc>
+      </w:tr>
+      <w:tr>
+        <w:trPr>
+          <w:cnfStyle w:val="000000100000" w:firstRow="0" w:lastRow="0" w:firstColumn="0" w:lastColumn="0" w:oddVBand="0" w:evenVBand="0" w:oddHBand="1" w:evenHBand="0" w:firstRowFirstColumn="0" w:firstRowLastColumn="0" w:lastRowFirstColumn="0" w:lastRowLastColumn="0"/>
+        </w:trPr>
+        <w:tc>
+          <w:tcPr>
+            <w:tcW w:w="2246" w:type="dxa"/>
+            <w:vAlign w:val="center"/>
+          </w:tcPr>
+          <w:p>
+            <w:pPr>
+              <w:bidi/>
+              <w:jc w:val="center"/>
+              <w:rPr>
+                <w:rFonts w:asciiTheme="majorBidi" w:hAnsiTheme="majorBidi" w:cstheme="majorBidi"/>
+                <w:sz w:val="28"/>
+                <w:szCs w:val="28"/>
+                <w:lang w:val="en-US"/>
+              </w:rPr>
+            </w:pPr>
+            <w:r>
+              <w:rPr>
+                <w:rFonts w:asciiTheme="majorBidi" w:hAnsiTheme="majorBidi" w:cstheme="majorBidi"/>
+                <w:sz w:val="28"/>
+                <w:szCs w:val="28"/>
+                <w:lang w:val="en-US"/>
+              </w:rPr>
+              <w:t>7291</w:t>
+            </w:r>
+          </w:p>
+        </w:tc>
+        <w:tc>
+          <w:tcPr>
+            <w:tcW w:w="1745" w:type="dxa"/>
+            <w:vAlign w:val="center"/>
+          </w:tcPr>
+          <w:p>
+            <w:pPr>
+              <w:bidi/>
+              <w:jc w:val="center"/>
+              <w:rPr>
+                <w:rFonts w:asciiTheme="majorBidi" w:hAnsiTheme="majorBidi" w:cstheme="majorBidi"/>
+                <w:sz w:val="28"/>
+                <w:szCs w:val="28"/>
+                <w:lang w:val="en-US"/>
+              </w:rPr>
+            </w:pPr>
+            <w:r>
+              <w:rPr>
+                <w:rFonts w:asciiTheme="majorBidi" w:hAnsiTheme="majorBidi" w:cstheme="majorBidi"/>
+                <w:sz w:val="28"/>
+                <w:szCs w:val="28"/>
+                <w:lang w:val="en-US"/>
+              </w:rPr>
+              <w:t>166</w:t>
+            </w:r>
+          </w:p>
+        </w:tc>
+        <w:tc>
+          <w:tcPr>
+            <w:tcW w:w="2246" w:type="dxa"/>
+            <w:vAlign w:val="center"/>
+          </w:tcPr>
+          <w:p>
+            <w:pPr>
+              <w:bidi/>
+              <w:jc w:val="center"/>
+              <w:rPr>
+                <w:rFonts w:asciiTheme="majorBidi" w:hAnsiTheme="majorBidi" w:cstheme="majorBidi"/>
+                <w:sz w:val="28"/>
+                <w:szCs w:val="28"/>
+                <w:lang w:val="en-US"/>
+              </w:rPr>
+            </w:pPr>
+            <w:r>
+              <w:rPr>
+                <w:rFonts w:asciiTheme="majorBidi" w:hAnsiTheme="majorBidi" w:cstheme="majorBidi"/>
+                <w:sz w:val="28"/>
+                <w:szCs w:val="28"/>
+                <w:lang w:val="en-US"/>
+              </w:rPr>
+              <w:t>16142</w:t>
+            </w:r>
+          </w:p>
+        </w:tc>
+        <w:tc>
+          <w:tcPr>
+            <w:tcW w:w="1745" w:type="dxa"/>
+            <w:vAlign w:val="center"/>
+          </w:tcPr>
+          <w:p>
+            <w:pPr>
+              <w:bidi/>
+              <w:jc w:val="center"/>
+              <w:rPr>
+                <w:rFonts w:asciiTheme="majorBidi" w:hAnsiTheme="majorBidi" w:cstheme="majorBidi"/>
+                <w:sz w:val="28"/>
+                <w:szCs w:val="28"/>
+                <w:lang w:val="en-US"/>
+              </w:rPr>
+            </w:pPr>
+            <w:r>
+              <w:rPr>
+                <w:rFonts w:asciiTheme="majorBidi" w:hAnsiTheme="majorBidi" w:cstheme="majorBidi"/>
+                <w:sz w:val="28"/>
+                <w:szCs w:val="28"/>
+                <w:lang w:val="en-US"/>
+              </w:rPr>
+              <w:t>184.45</w:t>
+            </w:r>
+          </w:p>
+        </w:tc>
+        <w:tc>
+          <w:tcPr>
+            <w:cnfStyle w:val="000100000000" w:firstRow="0" w:lastRow="0" w:firstColumn="0" w:lastColumn="1" w:oddVBand="0" w:evenVBand="0" w:oddHBand="0" w:evenHBand="0" w:firstRowFirstColumn="0" w:firstRowLastColumn="0" w:lastRowFirstColumn="0" w:lastRowLastColumn="0"/>
+            <w:tcW w:w="1034" w:type="dxa"/>
+            <w:vAlign w:val="center"/>
+          </w:tcPr>
+          <w:p>
+            <w:pPr>
+              <w:bidi/>
+              <w:jc w:val="center"/>
+              <w:rPr>
+                <w:rFonts w:asciiTheme="majorBidi" w:hAnsiTheme="majorBidi" w:cstheme="majorBidi"/>
+                <w:b w:val="0"/>
+                <w:bCs w:val="0"/>
+                <w:sz w:val="28"/>
+                <w:szCs w:val="28"/>
+                <w:lang w:val="en-US"/>
+              </w:rPr>
+            </w:pPr>
+            <w:r>
+              <w:rPr>
+                <w:rFonts w:asciiTheme="majorBidi" w:hAnsiTheme="majorBidi" w:cstheme="majorBidi"/>
+                <w:b w:val="0"/>
+                <w:bCs w:val="0"/>
+                <w:sz w:val="28"/>
+                <w:szCs w:val="28"/>
+                <w:lang w:val="en-US"/>
+              </w:rPr>
+              <w:t>4</w:t>
+            </w:r>
+          </w:p>
+        </w:tc>
+      </w:tr>
+      <w:tr>
+        <w:tc>
+          <w:tcPr>
+            <w:tcW w:w="2246" w:type="dxa"/>
+            <w:vAlign w:val="center"/>
+          </w:tcPr>
+          <w:p>
+            <w:pPr>
+              <w:bidi/>
+              <w:jc w:val="center"/>
+              <w:rPr>
+                <w:rFonts w:asciiTheme="majorBidi" w:hAnsiTheme="majorBidi" w:cstheme="majorBidi"/>
+                <w:sz w:val="28"/>
+                <w:szCs w:val="28"/>
+                <w:lang w:val="en-US"/>
+              </w:rPr>
+            </w:pPr>
+            <w:r>
+              <w:rPr>
+                <w:rFonts w:asciiTheme="majorBidi" w:hAnsiTheme="majorBidi" w:cstheme="majorBidi"/>
+                <w:sz w:val="28"/>
+                <w:szCs w:val="28"/>
+                <w:lang w:val="en-US"/>
+              </w:rPr>
+              <w:t>17103</w:t>
+            </w:r>
+          </w:p>
+        </w:tc>
+        <w:tc>
+          <w:tcPr>
+            <w:tcW w:w="1745" w:type="dxa"/>
+            <w:vAlign w:val="center"/>
+          </w:tcPr>
+          <w:p>
+            <w:pPr>
+              <w:bidi/>
+              <w:jc w:val="center"/>
+              <w:rPr>
+                <w:rFonts w:asciiTheme="majorBidi" w:hAnsiTheme="majorBidi" w:cstheme="majorBidi"/>
+                <w:sz w:val="28"/>
+                <w:szCs w:val="28"/>
+                <w:lang w:val="en-US"/>
+              </w:rPr>
+            </w:pPr>
+            <w:r>
+              <w:rPr>
+                <w:rFonts w:asciiTheme="majorBidi" w:hAnsiTheme="majorBidi" w:cstheme="majorBidi"/>
+                <w:sz w:val="28"/>
+                <w:szCs w:val="28"/>
+                <w:lang w:val="en-US"/>
+              </w:rPr>
+              <w:t>5234</w:t>
+            </w:r>
+          </w:p>
+        </w:tc>
+        <w:tc>
+          <w:tcPr>
+            <w:tcW w:w="2246" w:type="dxa"/>
+            <w:vAlign w:val="center"/>
+          </w:tcPr>
+          <w:p>
+            <w:pPr>
+              <w:bidi/>
+              <w:jc w:val="center"/>
+              <w:rPr>
+                <w:rFonts w:asciiTheme="majorBidi" w:hAnsiTheme="majorBidi" w:cstheme="majorBidi"/>
+                <w:sz w:val="28"/>
+                <w:szCs w:val="28"/>
+                <w:lang w:val="en-US"/>
+              </w:rPr>
+            </w:pPr>
+            <w:r>
+              <w:rPr>
+                <w:rFonts w:asciiTheme="majorBidi" w:hAnsiTheme="majorBidi" w:cstheme="majorBidi"/>
+                <w:sz w:val="28"/>
+                <w:szCs w:val="28"/>
+                <w:lang w:val="en-US"/>
+              </w:rPr>
+              <w:t>23230.76</w:t>
+            </w:r>
+          </w:p>
+        </w:tc>
+        <w:tc>
+          <w:tcPr>
+            <w:tcW w:w="1745" w:type="dxa"/>
+            <w:vAlign w:val="center"/>
+          </w:tcPr>
+          <w:p>
+            <w:pPr>
+              <w:bidi/>
+              <w:jc w:val="center"/>
+              <w:rPr>
+                <w:rFonts w:asciiTheme="majorBidi" w:hAnsiTheme="majorBidi" w:cstheme="majorBidi"/>
+                <w:sz w:val="28"/>
+                <w:szCs w:val="28"/>
+                <w:lang w:val="en-US"/>
+              </w:rPr>
+            </w:pPr>
+            <w:r>
+              <w:rPr>
+                <w:rFonts w:asciiTheme="majorBidi" w:hAnsiTheme="majorBidi" w:cstheme="majorBidi"/>
+                <w:sz w:val="28"/>
+                <w:szCs w:val="28"/>
+                <w:lang w:val="en-US"/>
+              </w:rPr>
+              <w:t>1583.64</w:t>
+            </w:r>
+          </w:p>
+        </w:tc>
+        <w:tc>
+          <w:tcPr>
+            <w:cnfStyle w:val="000100000000" w:firstRow="0" w:lastRow="0" w:firstColumn="0" w:lastColumn="1" w:oddVBand="0" w:evenVBand="0" w:oddHBand="0" w:evenHBand="0" w:firstRowFirstColumn="0" w:firstRowLastColumn="0" w:lastRowFirstColumn="0" w:lastRowLastColumn="0"/>
+            <w:tcW w:w="1034" w:type="dxa"/>
+            <w:vAlign w:val="center"/>
+          </w:tcPr>
+          <w:p>
+            <w:pPr>
+              <w:bidi/>
+              <w:jc w:val="center"/>
+              <w:rPr>
+                <w:rFonts w:asciiTheme="majorBidi" w:hAnsiTheme="majorBidi" w:cstheme="majorBidi"/>
+                <w:b w:val="0"/>
+                <w:bCs w:val="0"/>
+                <w:sz w:val="28"/>
+                <w:szCs w:val="28"/>
+                <w:lang w:val="en-US"/>
+              </w:rPr>
+            </w:pPr>
+            <w:r>
+              <w:rPr>
+                <w:rFonts w:asciiTheme="majorBidi" w:hAnsiTheme="majorBidi" w:cstheme="majorBidi"/>
+                <w:b w:val="0"/>
+                <w:bCs w:val="0"/>
+                <w:sz w:val="28"/>
+                <w:szCs w:val="28"/>
+                <w:lang w:val="en-US"/>
+              </w:rPr>
+              <w:t>5</w:t>
+            </w:r>
+          </w:p>
+        </w:tc>
+      </w:tr>
+    </w:tbl>
+    <w:p>
+      <w:pPr>
+        <w:bidi/>
+        <w:rPr>
+          <w:rFonts w:asciiTheme="majorBidi" w:hAnsiTheme="majorBidi" w:cstheme="majorBidi"/>
+          <w:sz w:val="28"/>
+          <w:szCs w:val="28"/>
+          <w:lang w:val="en-US"/>
+        </w:rPr>
+      </w:pPr>
+    </w:p>
+    <w:p>
+      <w:pPr>
+        <w:bidi/>
+        <w:spacing w:line="360" w:lineRule="auto"/>
+        <w:rPr>
+          <w:rFonts w:asciiTheme="majorBidi" w:hAnsiTheme="majorBidi" w:cstheme="majorBidi"/>
+          <w:sz w:val="28"/>
+          <w:szCs w:val="28"/>
+          <w:rtl/>
+        </w:rPr>
+      </w:pPr>
+      <w:r>
+        <w:rPr>
+          <w:rFonts w:asciiTheme="majorBidi" w:hAnsiTheme="majorBidi" w:cstheme="majorBidi"/>
+          <w:sz w:val="28"/>
+          <w:szCs w:val="28"/>
+          <w:rtl/>
+          <w:lang w:val="en-US"/>
+        </w:rPr>
+        <w:t xml:space="preserve">מהמדידות ניתן לראות שכשהצמתים שאנו מבצעים עליהם את הפעולה </w:t>
+      </w:r>
+      <m:oMath>
+        <m:r>
+          <w:rPr>
+            <w:rFonts w:ascii="Cambria Math" w:hAnsi="Cambria Math" w:cstheme="majorBidi"/>
+            <w:sz w:val="28"/>
+            <w:szCs w:val="28"/>
+          </w:rPr>
+          <m:t>succPrefixXor</m:t>
+        </m:r>
+      </m:oMath>
+      <w:r>
+        <w:rPr>
+          <w:rFonts w:asciiTheme="majorBidi" w:hAnsiTheme="majorBidi" w:cstheme="majorBidi"/>
+          <w:sz w:val="28"/>
+          <w:szCs w:val="28"/>
+          <w:rtl/>
+        </w:rPr>
+        <w:t xml:space="preserve"> רחוקים יותר מהמינימום הפעולה ל</w:t>
+      </w:r>
+      <w:r>
+        <w:rPr>
+          <w:rFonts w:asciiTheme="majorBidi" w:hAnsiTheme="majorBidi" w:cstheme="majorBidi" w:hint="cs"/>
+          <w:sz w:val="28"/>
+          <w:szCs w:val="28"/>
+          <w:rtl/>
+        </w:rPr>
+        <w:t>ו</w:t>
+      </w:r>
+      <w:r>
+        <w:rPr>
+          <w:rFonts w:asciiTheme="majorBidi" w:hAnsiTheme="majorBidi" w:cstheme="majorBidi"/>
+          <w:sz w:val="28"/>
+          <w:szCs w:val="28"/>
+          <w:rtl/>
+        </w:rPr>
+        <w:t>קחת יותר זמן</w:t>
+      </w:r>
+      <w:r>
+        <w:rPr>
+          <w:rFonts w:asciiTheme="majorBidi" w:hAnsiTheme="majorBidi" w:cstheme="majorBidi" w:hint="cs"/>
+          <w:sz w:val="28"/>
+          <w:szCs w:val="28"/>
+          <w:rtl/>
+          <w:lang w:val="en-US"/>
+        </w:rPr>
+        <w:t xml:space="preserve">. תכונה זו ניכרת </w:t>
+      </w:r>
+      <w:r>
+        <w:rPr>
+          <w:rFonts w:asciiTheme="majorBidi" w:hAnsiTheme="majorBidi" w:cstheme="majorBidi"/>
+          <w:sz w:val="28"/>
+          <w:szCs w:val="28"/>
+          <w:rtl/>
+          <w:lang w:val="en-US"/>
+        </w:rPr>
+        <w:t>מהשוואה בין ממוצע 100 הצמתים הקטנים לכל הקריאות</w:t>
+      </w:r>
+      <w:r>
+        <w:rPr>
+          <w:rFonts w:asciiTheme="majorBidi" w:hAnsiTheme="majorBidi" w:cstheme="majorBidi"/>
+          <w:sz w:val="28"/>
+          <w:szCs w:val="28"/>
+          <w:rtl/>
+        </w:rPr>
+        <w:t>.</w:t>
+      </w:r>
+    </w:p>
+    <w:p>
+      <w:pPr>
+        <w:bidi/>
+        <w:spacing w:line="360" w:lineRule="auto"/>
+        <w:rPr>
+          <w:rFonts w:asciiTheme="majorBidi" w:hAnsiTheme="majorBidi" w:cstheme="majorBidi"/>
+          <w:sz w:val="28"/>
+          <w:szCs w:val="28"/>
+          <w:rtl/>
+        </w:rPr>
+      </w:pPr>
+      <w:r>
+        <w:rPr>
+          <w:rFonts w:asciiTheme="majorBidi" w:hAnsiTheme="majorBidi" w:cstheme="majorBidi"/>
+          <w:sz w:val="28"/>
+          <w:szCs w:val="28"/>
+          <w:rtl/>
+        </w:rPr>
+        <w:t>ב</w:t>
+      </w:r>
+      <w:r>
+        <w:rPr>
+          <w:rFonts w:asciiTheme="majorBidi" w:hAnsiTheme="majorBidi" w:cstheme="majorBidi"/>
+          <w:sz w:val="28"/>
+          <w:szCs w:val="28"/>
+        </w:rPr>
+        <w:t xml:space="preserve"> </w:t>
+      </w:r>
+      <m:oMath>
+        <m:r>
+          <w:rPr>
+            <w:rFonts w:ascii="Cambria Math" w:hAnsi="Cambria Math" w:cstheme="majorBidi"/>
+            <w:sz w:val="28"/>
+            <w:szCs w:val="28"/>
+          </w:rPr>
+          <m:t>prefixXor</m:t>
+        </m:r>
+      </m:oMath>
+      <w:r>
+        <w:rPr>
+          <w:rFonts w:asciiTheme="majorBidi" w:hAnsiTheme="majorBidi" w:cstheme="majorBidi"/>
+          <w:sz w:val="28"/>
+          <w:szCs w:val="28"/>
+          <w:rtl/>
+        </w:rPr>
+        <w:t xml:space="preserve">לעומת זאת, סיבוכיות הפעולה </w:t>
+      </w:r>
+      <w:r>
+        <w:rPr>
+          <w:rFonts w:asciiTheme="majorBidi" w:hAnsiTheme="majorBidi" w:cstheme="majorBidi" w:hint="cs"/>
+          <w:sz w:val="28"/>
+          <w:szCs w:val="28"/>
+          <w:rtl/>
+        </w:rPr>
+        <w:t>דומה</w:t>
+      </w:r>
+      <w:r>
+        <w:rPr>
+          <w:rFonts w:asciiTheme="majorBidi" w:hAnsiTheme="majorBidi" w:cstheme="majorBidi"/>
+          <w:sz w:val="28"/>
+          <w:szCs w:val="28"/>
+          <w:rtl/>
+        </w:rPr>
+        <w:t xml:space="preserve"> בכל מקום בעץ</w:t>
+      </w:r>
+      <w:r>
+        <w:rPr>
+          <w:rFonts w:asciiTheme="majorBidi" w:hAnsiTheme="majorBidi" w:cstheme="majorBidi" w:hint="cs"/>
+          <w:sz w:val="28"/>
+          <w:szCs w:val="28"/>
+          <w:rtl/>
+        </w:rPr>
+        <w:t xml:space="preserve"> בכל בדיקה, כלומר </w:t>
+      </w:r>
+    </w:p>
+    <w:p>
+      <w:pPr>
+        <w:bidi/>
+        <w:spacing w:line="360" w:lineRule="auto"/>
+        <w:rPr>
+          <w:rFonts w:asciiTheme="majorBidi" w:hAnsiTheme="majorBidi" w:cstheme="majorBidi"/>
+          <w:sz w:val="28"/>
+          <w:szCs w:val="28"/>
+          <w:rtl/>
+        </w:rPr>
+      </w:pPr>
+      <w:r>
+        <w:rPr>
+          <w:rFonts w:asciiTheme="majorBidi" w:hAnsiTheme="majorBidi" w:cstheme="majorBidi"/>
+          <w:sz w:val="28"/>
+          <w:szCs w:val="28"/>
+          <w:rtl/>
+        </w:rPr>
+        <w:t>באופן כללי ניתן לראות</w:t>
+      </w:r>
+      <w:r>
+        <w:rPr>
+          <w:rFonts w:asciiTheme="majorBidi" w:hAnsiTheme="majorBidi" w:cstheme="majorBidi" w:hint="cs"/>
+          <w:sz w:val="28"/>
+          <w:szCs w:val="28"/>
+          <w:rtl/>
+        </w:rPr>
+        <w:t xml:space="preserve"> שככל שמגדילים את מספר הצמתים בעץ הזמן בשתי הפונקציות עולה כמצופה ובנוסף ניתן לראות כי </w:t>
+      </w:r>
+      <w:r>
+        <w:rPr>
+          <w:rFonts w:asciiTheme="majorBidi" w:hAnsiTheme="majorBidi" w:cstheme="majorBidi"/>
+          <w:sz w:val="28"/>
+          <w:szCs w:val="28"/>
+        </w:rPr>
+        <w:t xml:space="preserve"> </w:t>
+      </w:r>
+      <m:oMath>
+        <m:r>
+          <w:rPr>
+            <w:rFonts w:ascii="Cambria Math" w:hAnsi="Cambria Math" w:cstheme="majorBidi"/>
+            <w:sz w:val="28"/>
+            <w:szCs w:val="28"/>
+          </w:rPr>
+          <m:t>prefixXor</m:t>
+        </m:r>
+      </m:oMath>
+      <w:r>
+        <w:rPr>
+          <w:rFonts w:asciiTheme="majorBidi" w:hAnsiTheme="majorBidi" w:cstheme="majorBidi"/>
+          <w:sz w:val="28"/>
+          <w:szCs w:val="28"/>
+          <w:rtl/>
+        </w:rPr>
+        <w:t xml:space="preserve"> יותר יעיל מ</w:t>
+      </w:r>
+      <w:r>
+        <w:rPr>
+          <w:rFonts w:asciiTheme="majorBidi" w:hAnsiTheme="majorBidi" w:cstheme="majorBidi" w:hint="cs"/>
+          <w:sz w:val="28"/>
+          <w:szCs w:val="28"/>
+          <w:rtl/>
+        </w:rPr>
+        <w:t xml:space="preserve">- </w:t>
+      </w:r>
+      <m:oMath>
+        <m:r>
+          <w:rPr>
+            <w:rFonts w:ascii="Cambria Math" w:hAnsi="Cambria Math" w:cstheme="majorBidi"/>
+            <w:sz w:val="28"/>
+            <w:szCs w:val="28"/>
+          </w:rPr>
+          <m:t xml:space="preserve"> succPrefixXor</m:t>
+        </m:r>
+      </m:oMath>
+      <w:r>
+        <w:rPr>
+          <w:rFonts w:asciiTheme="majorBidi" w:hAnsiTheme="majorBidi" w:cstheme="majorBidi" w:hint="cs"/>
+          <w:sz w:val="28"/>
+          <w:szCs w:val="28"/>
+          <w:rtl/>
+        </w:rPr>
+        <w:t>גם כמצופה.</w:t>
+      </w:r>
+    </w:p>
+    <w:p>
+      <w:pPr>
+        <w:bidi/>
+        <w:rPr>
+          <w:rFonts w:asciiTheme="majorBidi" w:hAnsiTheme="majorBidi" w:cstheme="majorBidi"/>
+          <w:sz w:val="28"/>
+          <w:szCs w:val="28"/>
+          <w:lang w:val="en-US"/>
+        </w:rPr>
+      </w:pPr>
+    </w:p>
+    <w:p>
+      <w:pPr>
+        <w:rPr>
+          <w:rFonts w:asciiTheme="majorBidi" w:hAnsiTheme="majorBidi" w:cstheme="majorBidi"/>
+          <w:sz w:val="28"/>
+          <w:szCs w:val="28"/>
+          <w:rtl/>
+          <w:lang w:val="en-US"/>
+        </w:rPr>
+      </w:pPr>
+      <w:r>
+        <w:rPr>
+          <w:rFonts w:asciiTheme="majorBidi" w:hAnsiTheme="majorBidi" w:cstheme="majorBidi"/>
+          <w:sz w:val="28"/>
+          <w:szCs w:val="28"/>
+          <w:rtl/>
+          <w:lang w:val="en-US"/>
+        </w:rPr>
+        <w:br w:type="page"/>
+      </w:r>
+    </w:p>
+    <w:p>
+      <w:pPr>
+        <w:bidi/>
+        <w:rPr>
+          <w:rFonts w:asciiTheme="majorBidi" w:hAnsiTheme="majorBidi" w:cstheme="majorBidi"/>
+          <w:sz w:val="28"/>
+          <w:szCs w:val="28"/>
+          <w:u w:val="single"/>
+          <w:rtl/>
+          <w:lang w:val="en-US"/>
+        </w:rPr>
+      </w:pPr>
+      <w:r>
+        <w:rPr>
+          <w:rFonts w:asciiTheme="majorBidi" w:hAnsiTheme="majorBidi" w:cstheme="majorBidi"/>
+          <w:sz w:val="28"/>
+          <w:szCs w:val="28"/>
+          <w:u w:val="single"/>
+          <w:rtl/>
+          <w:lang w:val="en-US"/>
+        </w:rPr>
+        <w:lastRenderedPageBreak/>
+        <w:t>בדיקה 2</w:t>
+      </w:r>
+    </w:p>
+    <w:tbl>
+      <w:tblPr>
+        <w:tblStyle w:val="PlainTable1"/>
+        <w:bidiVisual/>
+        <w:tblW w:w="9016" w:type="dxa"/>
+        <w:tblLook w:val="0480" w:firstRow="0" w:lastRow="0" w:firstColumn="1" w:lastColumn="0" w:noHBand="0" w:noVBand="1"/>
+      </w:tblPr>
+      <w:tblGrid>
+        <w:gridCol w:w="1288"/>
+        <w:gridCol w:w="1288"/>
+        <w:gridCol w:w="1288"/>
+        <w:gridCol w:w="1288"/>
+        <w:gridCol w:w="1288"/>
+        <w:gridCol w:w="1288"/>
+        <w:gridCol w:w="1288"/>
+      </w:tblGrid>
+      <w:tr>
+        <w:trPr>
+          <w:cnfStyle w:val="000000100000" w:firstRow="0" w:lastRow="0" w:firstColumn="0" w:lastColumn="0" w:oddVBand="0" w:evenVBand="0" w:oddHBand="1" w:evenHBand="0" w:firstRowFirstColumn="0" w:firstRowLastColumn="0" w:lastRowFirstColumn="0" w:lastRowLastColumn="0"/>
+        </w:trPr>
+        <w:tc>
+          <w:tcPr>
+            <w:cnfStyle w:val="001000000000" w:firstRow="0" w:lastRow="0" w:firstColumn="1" w:lastColumn="0" w:oddVBand="0" w:evenVBand="0" w:oddHBand="0" w:evenHBand="0" w:firstRowFirstColumn="0" w:firstRowLastColumn="0" w:lastRowFirstColumn="0" w:lastRowLastColumn="0"/>
+            <w:tcW w:w="1288" w:type="dxa"/>
+            <w:vAlign w:val="center"/>
+          </w:tcPr>
+          <w:p>
+            <w:pPr>
+              <w:bidi/>
+              <w:jc w:val="center"/>
+              <w:rPr>
+                <w:rFonts w:asciiTheme="majorBidi" w:hAnsiTheme="majorBidi" w:cstheme="majorBidi"/>
+                <w:sz w:val="28"/>
+                <w:szCs w:val="28"/>
+                <w:rtl/>
+              </w:rPr>
+            </w:pPr>
+          </w:p>
+        </w:tc>
+        <w:tc>
+          <w:tcPr>
+            <w:tcW w:w="2576" w:type="dxa"/>
+            <w:gridSpan w:val="2"/>
+            <w:vAlign w:val="center"/>
+          </w:tcPr>
+          <w:p>
+            <w:pPr>
+              <w:bidi/>
+              <w:jc w:val="center"/>
+              <w:cnfStyle w:val="000000100000" w:firstRow="0" w:lastRow="0" w:firstColumn="0" w:lastColumn="0" w:oddVBand="0" w:evenVBand="0" w:oddHBand="1" w:evenHBand="0" w:firstRowFirstColumn="0" w:firstRowLastColumn="0" w:lastRowFirstColumn="0" w:lastRowLastColumn="0"/>
+              <w:rPr>
+                <w:rFonts w:asciiTheme="majorBidi" w:hAnsiTheme="majorBidi" w:cstheme="majorBidi"/>
+                <w:sz w:val="28"/>
+                <w:szCs w:val="28"/>
+                <w:rtl/>
+                <w:lang w:val="en-US"/>
+              </w:rPr>
+            </w:pPr>
+            <w:r>
+              <w:rPr>
+                <w:rFonts w:asciiTheme="majorBidi" w:hAnsiTheme="majorBidi" w:cstheme="majorBidi" w:hint="cs"/>
+                <w:sz w:val="28"/>
+                <w:szCs w:val="28"/>
+                <w:rtl/>
+                <w:lang w:val="en-US"/>
+              </w:rPr>
+              <w:t>סדרה חשבונית</w:t>
+            </w:r>
+          </w:p>
+        </w:tc>
+        <w:tc>
+          <w:tcPr>
+            <w:tcW w:w="2576" w:type="dxa"/>
+            <w:gridSpan w:val="2"/>
+            <w:vAlign w:val="center"/>
+          </w:tcPr>
+          <w:p>
+            <w:pPr>
+              <w:bidi/>
+              <w:jc w:val="center"/>
+              <w:cnfStyle w:val="000000100000" w:firstRow="0" w:lastRow="0" w:firstColumn="0" w:lastColumn="0" w:oddVBand="0" w:evenVBand="0" w:oddHBand="1" w:evenHBand="0" w:firstRowFirstColumn="0" w:firstRowLastColumn="0" w:lastRowFirstColumn="0" w:lastRowLastColumn="0"/>
+              <w:rPr>
+                <w:rFonts w:asciiTheme="majorBidi" w:hAnsiTheme="majorBidi" w:cstheme="majorBidi"/>
+                <w:sz w:val="28"/>
+                <w:szCs w:val="28"/>
+                <w:rtl/>
+                <w:lang w:val="en-US"/>
+              </w:rPr>
+            </w:pPr>
+            <w:r>
+              <w:rPr>
+                <w:rFonts w:asciiTheme="majorBidi" w:hAnsiTheme="majorBidi" w:cstheme="majorBidi" w:hint="cs"/>
+                <w:sz w:val="28"/>
+                <w:szCs w:val="28"/>
+                <w:rtl/>
+                <w:lang w:val="en-US"/>
+              </w:rPr>
+              <w:t>סדרה מאוזנת</w:t>
+            </w:r>
+          </w:p>
+        </w:tc>
+        <w:tc>
+          <w:tcPr>
+            <w:tcW w:w="2576" w:type="dxa"/>
+            <w:gridSpan w:val="2"/>
+            <w:vAlign w:val="center"/>
+          </w:tcPr>
+          <w:p>
+            <w:pPr>
+              <w:bidi/>
+              <w:jc w:val="center"/>
+              <w:cnfStyle w:val="000000100000" w:firstRow="0" w:lastRow="0" w:firstColumn="0" w:lastColumn="0" w:oddVBand="0" w:evenVBand="0" w:oddHBand="1" w:evenHBand="0" w:firstRowFirstColumn="0" w:firstRowLastColumn="0" w:lastRowFirstColumn="0" w:lastRowLastColumn="0"/>
+              <w:rPr>
+                <w:rFonts w:asciiTheme="majorBidi" w:hAnsiTheme="majorBidi" w:cstheme="majorBidi"/>
+                <w:sz w:val="28"/>
+                <w:szCs w:val="28"/>
+                <w:rtl/>
+                <w:lang w:val="en-US"/>
+              </w:rPr>
+            </w:pPr>
+            <w:r>
+              <w:rPr>
+                <w:rFonts w:asciiTheme="majorBidi" w:hAnsiTheme="majorBidi" w:cstheme="majorBidi" w:hint="cs"/>
+                <w:sz w:val="28"/>
+                <w:szCs w:val="28"/>
+                <w:rtl/>
+                <w:lang w:val="en-US"/>
+              </w:rPr>
+              <w:t>סדרה אקראית</w:t>
+            </w:r>
+          </w:p>
+        </w:tc>
+      </w:tr>
+      <w:tr>
+        <w:tc>
+          <w:tcPr>
+            <w:cnfStyle w:val="001000000000" w:firstRow="0" w:lastRow="0" w:firstColumn="1" w:lastColumn="0" w:oddVBand="0" w:evenVBand="0" w:oddHBand="0" w:evenHBand="0" w:firstRowFirstColumn="0" w:firstRowLastColumn="0" w:lastRowFirstColumn="0" w:lastRowLastColumn="0"/>
+            <w:tcW w:w="1288" w:type="dxa"/>
+            <w:tcBorders>
+              <w:tr2bl w:val="single" w:sz="4" w:space="0" w:color="auto"/>
+            </w:tcBorders>
+          </w:tcPr>
+          <w:p>
+            <w:pPr>
+              <w:bidi/>
+              <w:jc w:val="right"/>
+              <w:rPr>
+                <w:rFonts w:asciiTheme="majorBidi" w:hAnsiTheme="majorBidi" w:cstheme="majorBidi"/>
+                <w:sz w:val="20"/>
+                <w:szCs w:val="20"/>
+                <w:rtl/>
+                <w:lang w:val="en-US"/>
+              </w:rPr>
+            </w:pPr>
+            <w:r>
+              <w:rPr>
+                <w:rFonts w:asciiTheme="majorBidi" w:hAnsiTheme="majorBidi" w:cstheme="majorBidi" w:hint="cs"/>
+                <w:sz w:val="20"/>
+                <w:szCs w:val="20"/>
+                <w:rtl/>
+                <w:lang w:val="en-US"/>
+              </w:rPr>
+              <w:t>סוג עץ</w:t>
+            </w:r>
+          </w:p>
+          <w:p>
+            <w:pPr>
+              <w:bidi/>
+              <w:rPr>
+                <w:rFonts w:asciiTheme="majorBidi" w:hAnsiTheme="majorBidi" w:cstheme="majorBidi"/>
+                <w:sz w:val="20"/>
+                <w:szCs w:val="20"/>
+                <w:rtl/>
+                <w:lang w:val="en-US"/>
+              </w:rPr>
+            </w:pPr>
+          </w:p>
+          <w:p>
+            <w:pPr>
+              <w:bidi/>
+              <w:rPr>
+                <w:rFonts w:asciiTheme="majorBidi" w:hAnsiTheme="majorBidi" w:cstheme="majorBidi"/>
+                <w:sz w:val="20"/>
+                <w:szCs w:val="20"/>
+                <w:rtl/>
+                <w:lang w:val="en-US"/>
+              </w:rPr>
+            </w:pPr>
+            <w:r>
+              <w:rPr>
+                <w:rFonts w:asciiTheme="majorBidi" w:hAnsiTheme="majorBidi" w:cstheme="majorBidi" w:hint="cs"/>
+                <w:sz w:val="20"/>
+                <w:szCs w:val="20"/>
+                <w:rtl/>
+                <w:lang w:val="en-US"/>
+              </w:rPr>
+              <w:t>מס'</w:t>
+            </w:r>
+          </w:p>
+          <w:p>
+            <w:pPr>
+              <w:bidi/>
+              <w:rPr>
+                <w:rFonts w:asciiTheme="majorBidi" w:hAnsiTheme="majorBidi" w:cstheme="majorBidi"/>
+                <w:b w:val="0"/>
+                <w:bCs w:val="0"/>
+                <w:sz w:val="20"/>
+                <w:szCs w:val="20"/>
+                <w:u w:val="single"/>
+                <w:rtl/>
+                <w:lang w:val="en-US"/>
+              </w:rPr>
+            </w:pPr>
+            <w:r>
+              <w:rPr>
+                <w:rFonts w:asciiTheme="majorBidi" w:hAnsiTheme="majorBidi" w:cstheme="majorBidi" w:hint="cs"/>
+                <w:sz w:val="20"/>
+                <w:szCs w:val="20"/>
+                <w:rtl/>
+                <w:lang w:val="en-US"/>
+              </w:rPr>
+              <w:t>בדיקה</w:t>
+            </w:r>
+          </w:p>
+        </w:tc>
+        <w:tc>
+          <w:tcPr>
+            <w:tcW w:w="1288" w:type="dxa"/>
+            <w:vAlign w:val="center"/>
+          </w:tcPr>
+          <w:p>
+            <w:pPr>
+              <w:bidi/>
+              <w:jc w:val="center"/>
+              <w:cnfStyle w:val="000000000000" w:firstRow="0" w:lastRow="0" w:firstColumn="0" w:lastColumn="0" w:oddVBand="0" w:evenVBand="0" w:oddHBand="0" w:evenHBand="0" w:firstRowFirstColumn="0" w:firstRowLastColumn="0" w:lastRowFirstColumn="0" w:lastRowLastColumn="0"/>
+              <w:rPr>
+                <w:rFonts w:asciiTheme="majorBidi" w:hAnsiTheme="majorBidi" w:cstheme="majorBidi"/>
+                <w:b/>
+                <w:bCs/>
+                <w:sz w:val="28"/>
+                <w:szCs w:val="28"/>
+                <w:rtl/>
+                <w:lang w:val="en-US"/>
+              </w:rPr>
+            </w:pPr>
+            <w:r>
+              <w:rPr>
+                <w:rFonts w:asciiTheme="majorBidi" w:hAnsiTheme="majorBidi" w:cstheme="majorBidi"/>
+                <w:b/>
+                <w:bCs/>
+                <w:sz w:val="28"/>
+                <w:szCs w:val="28"/>
+                <w:rtl/>
+                <w:lang w:val="en-US"/>
+              </w:rPr>
+              <w:t xml:space="preserve">עץ </w:t>
+            </w:r>
+            <w:r>
+              <w:rPr>
+                <w:rFonts w:asciiTheme="majorBidi" w:hAnsiTheme="majorBidi" w:cstheme="majorBidi"/>
+                <w:b/>
+                <w:bCs/>
+                <w:sz w:val="28"/>
+                <w:szCs w:val="28"/>
+              </w:rPr>
+              <w:t>AVL</w:t>
+            </w:r>
+          </w:p>
+        </w:tc>
+        <w:tc>
+          <w:tcPr>
+            <w:tcW w:w="1288" w:type="dxa"/>
+            <w:vAlign w:val="center"/>
+          </w:tcPr>
+          <w:p>
+            <w:pPr>
+              <w:bidi/>
+              <w:jc w:val="center"/>
+              <w:cnfStyle w:val="000000000000" w:firstRow="0" w:lastRow="0" w:firstColumn="0" w:lastColumn="0" w:oddVBand="0" w:evenVBand="0" w:oddHBand="0" w:evenHBand="0" w:firstRowFirstColumn="0" w:firstRowLastColumn="0" w:lastRowFirstColumn="0" w:lastRowLastColumn="0"/>
+              <w:rPr>
+                <w:rFonts w:asciiTheme="majorBidi" w:hAnsiTheme="majorBidi" w:cstheme="majorBidi"/>
+                <w:b/>
+                <w:bCs/>
+                <w:sz w:val="28"/>
+                <w:szCs w:val="28"/>
+                <w:rtl/>
+                <w:lang w:val="en-US"/>
+              </w:rPr>
+            </w:pPr>
+            <w:r>
+              <w:rPr>
+                <w:rFonts w:asciiTheme="majorBidi" w:hAnsiTheme="majorBidi" w:cstheme="majorBidi"/>
+                <w:b/>
+                <w:bCs/>
+                <w:sz w:val="28"/>
+                <w:szCs w:val="28"/>
+                <w:rtl/>
+                <w:lang w:val="en-US"/>
+              </w:rPr>
+              <w:t>עץ ללא מנגנון איזון</w:t>
+            </w:r>
+          </w:p>
+        </w:tc>
+        <w:tc>
+          <w:tcPr>
+            <w:tcW w:w="1288" w:type="dxa"/>
+            <w:vAlign w:val="center"/>
+          </w:tcPr>
+          <w:p>
+            <w:pPr>
+              <w:bidi/>
+              <w:jc w:val="center"/>
+              <w:cnfStyle w:val="000000000000" w:firstRow="0" w:lastRow="0" w:firstColumn="0" w:lastColumn="0" w:oddVBand="0" w:evenVBand="0" w:oddHBand="0" w:evenHBand="0" w:firstRowFirstColumn="0" w:firstRowLastColumn="0" w:lastRowFirstColumn="0" w:lastRowLastColumn="0"/>
+              <w:rPr>
+                <w:rFonts w:asciiTheme="majorBidi" w:hAnsiTheme="majorBidi" w:cstheme="majorBidi"/>
+                <w:b/>
+                <w:bCs/>
+                <w:sz w:val="28"/>
+                <w:szCs w:val="28"/>
+                <w:rtl/>
+                <w:lang w:val="en-US"/>
+              </w:rPr>
+            </w:pPr>
+            <w:r>
+              <w:rPr>
+                <w:rFonts w:asciiTheme="majorBidi" w:hAnsiTheme="majorBidi" w:cstheme="majorBidi"/>
+                <w:b/>
+                <w:bCs/>
+                <w:sz w:val="28"/>
+                <w:szCs w:val="28"/>
+                <w:rtl/>
+                <w:lang w:val="en-US"/>
+              </w:rPr>
+              <w:t xml:space="preserve">עץ </w:t>
+            </w:r>
+            <w:r>
+              <w:rPr>
+                <w:rFonts w:asciiTheme="majorBidi" w:hAnsiTheme="majorBidi" w:cstheme="majorBidi"/>
+                <w:b/>
+                <w:bCs/>
+                <w:sz w:val="28"/>
+                <w:szCs w:val="28"/>
+              </w:rPr>
+              <w:t>AVL</w:t>
+            </w:r>
+          </w:p>
+        </w:tc>
+        <w:tc>
+          <w:tcPr>
+            <w:tcW w:w="1288" w:type="dxa"/>
+            <w:vAlign w:val="center"/>
+          </w:tcPr>
+          <w:p>
+            <w:pPr>
+              <w:bidi/>
+              <w:jc w:val="center"/>
+              <w:cnfStyle w:val="000000000000" w:firstRow="0" w:lastRow="0" w:firstColumn="0" w:lastColumn="0" w:oddVBand="0" w:evenVBand="0" w:oddHBand="0" w:evenHBand="0" w:firstRowFirstColumn="0" w:firstRowLastColumn="0" w:lastRowFirstColumn="0" w:lastRowLastColumn="0"/>
+              <w:rPr>
+                <w:rFonts w:asciiTheme="majorBidi" w:hAnsiTheme="majorBidi" w:cstheme="majorBidi"/>
+                <w:b/>
+                <w:bCs/>
+                <w:sz w:val="28"/>
+                <w:szCs w:val="28"/>
+                <w:rtl/>
+                <w:lang w:val="en-US"/>
+              </w:rPr>
+            </w:pPr>
+            <w:r>
+              <w:rPr>
+                <w:rFonts w:asciiTheme="majorBidi" w:hAnsiTheme="majorBidi" w:cstheme="majorBidi"/>
+                <w:b/>
+                <w:bCs/>
+                <w:sz w:val="28"/>
+                <w:szCs w:val="28"/>
+                <w:rtl/>
+                <w:lang w:val="en-US"/>
+              </w:rPr>
+              <w:t>עץ ללא מנגנון איזון</w:t>
+            </w:r>
+          </w:p>
+        </w:tc>
+        <w:tc>
+          <w:tcPr>
+            <w:tcW w:w="1288" w:type="dxa"/>
+            <w:vAlign w:val="center"/>
+          </w:tcPr>
+          <w:p>
+            <w:pPr>
+              <w:bidi/>
+              <w:jc w:val="center"/>
+              <w:cnfStyle w:val="000000000000" w:firstRow="0" w:lastRow="0" w:firstColumn="0" w:lastColumn="0" w:oddVBand="0" w:evenVBand="0" w:oddHBand="0" w:evenHBand="0" w:firstRowFirstColumn="0" w:firstRowLastColumn="0" w:lastRowFirstColumn="0" w:lastRowLastColumn="0"/>
+              <w:rPr>
+                <w:rFonts w:asciiTheme="majorBidi" w:hAnsiTheme="majorBidi" w:cstheme="majorBidi"/>
+                <w:b/>
+                <w:bCs/>
+                <w:sz w:val="28"/>
+                <w:szCs w:val="28"/>
+                <w:rtl/>
+                <w:lang w:val="en-US"/>
+              </w:rPr>
+            </w:pPr>
+            <w:r>
+              <w:rPr>
+                <w:rFonts w:asciiTheme="majorBidi" w:hAnsiTheme="majorBidi" w:cstheme="majorBidi"/>
+                <w:b/>
+                <w:bCs/>
+                <w:sz w:val="28"/>
+                <w:szCs w:val="28"/>
+                <w:rtl/>
+                <w:lang w:val="en-US"/>
+              </w:rPr>
+              <w:t xml:space="preserve">עץ </w:t>
+            </w:r>
+            <w:r>
+              <w:rPr>
+                <w:rFonts w:asciiTheme="majorBidi" w:hAnsiTheme="majorBidi" w:cstheme="majorBidi"/>
+                <w:b/>
+                <w:bCs/>
+                <w:sz w:val="28"/>
+                <w:szCs w:val="28"/>
+              </w:rPr>
+              <w:t>AVL</w:t>
+            </w:r>
+          </w:p>
+        </w:tc>
+        <w:tc>
+          <w:tcPr>
+            <w:tcW w:w="1288" w:type="dxa"/>
+            <w:vAlign w:val="center"/>
+          </w:tcPr>
+          <w:p>
+            <w:pPr>
+              <w:bidi/>
+              <w:jc w:val="center"/>
+              <w:cnfStyle w:val="000000000000" w:firstRow="0" w:lastRow="0" w:firstColumn="0" w:lastColumn="0" w:oddVBand="0" w:evenVBand="0" w:oddHBand="0" w:evenHBand="0" w:firstRowFirstColumn="0" w:firstRowLastColumn="0" w:lastRowFirstColumn="0" w:lastRowLastColumn="0"/>
+              <w:rPr>
+                <w:rFonts w:asciiTheme="majorBidi" w:hAnsiTheme="majorBidi" w:cstheme="majorBidi"/>
+                <w:b/>
+                <w:bCs/>
+                <w:sz w:val="28"/>
+                <w:szCs w:val="28"/>
+                <w:rtl/>
+                <w:lang w:val="en-US"/>
+              </w:rPr>
+            </w:pPr>
+            <w:r>
+              <w:rPr>
+                <w:rFonts w:asciiTheme="majorBidi" w:hAnsiTheme="majorBidi" w:cstheme="majorBidi"/>
+                <w:b/>
+                <w:bCs/>
+                <w:sz w:val="28"/>
+                <w:szCs w:val="28"/>
+                <w:rtl/>
+                <w:lang w:val="en-US"/>
+              </w:rPr>
+              <w:t>עץ ללא מנגנון איזון</w:t>
+            </w:r>
+          </w:p>
+        </w:tc>
+      </w:tr>
+      <w:tr>
+        <w:trPr>
+          <w:cnfStyle w:val="000000100000" w:firstRow="0" w:lastRow="0" w:firstColumn="0" w:lastColumn="0" w:oddVBand="0" w:evenVBand="0" w:oddHBand="1" w:evenHBand="0" w:firstRowFirstColumn="0" w:firstRowLastColumn="0" w:lastRowFirstColumn="0" w:lastRowLastColumn="0"/>
+        </w:trPr>
+        <w:tc>
+          <w:tcPr>
+            <w:cnfStyle w:val="001000000000" w:firstRow="0" w:lastRow="0" w:firstColumn="1" w:lastColumn="0" w:oddVBand="0" w:evenVBand="0" w:oddHBand="0" w:evenHBand="0" w:firstRowFirstColumn="0" w:firstRowLastColumn="0" w:lastRowFirstColumn="0" w:lastRowLastColumn="0"/>
+            <w:tcW w:w="1288" w:type="dxa"/>
+            <w:vAlign w:val="center"/>
+          </w:tcPr>
+          <w:p>
+            <w:pPr>
+              <w:bidi/>
+              <w:jc w:val="center"/>
+              <w:rPr>
+                <w:rFonts w:asciiTheme="majorBidi" w:hAnsiTheme="majorBidi" w:cstheme="majorBidi"/>
+                <w:b w:val="0"/>
+                <w:bCs w:val="0"/>
+                <w:sz w:val="28"/>
+                <w:szCs w:val="28"/>
+                <w:u w:val="single"/>
+                <w:rtl/>
+                <w:lang w:val="en-US"/>
+              </w:rPr>
+            </w:pPr>
+            <w:r>
+              <w:rPr>
+                <w:rFonts w:asciiTheme="majorBidi" w:hAnsiTheme="majorBidi" w:cstheme="majorBidi"/>
+                <w:b w:val="0"/>
+                <w:bCs w:val="0"/>
+                <w:sz w:val="28"/>
+                <w:szCs w:val="28"/>
+                <w:lang w:val="en-US"/>
+              </w:rPr>
+              <w:t>1</w:t>
+            </w:r>
+          </w:p>
+        </w:tc>
+        <w:tc>
+          <w:tcPr>
+            <w:tcW w:w="1288" w:type="dxa"/>
+            <w:vAlign w:val="center"/>
+          </w:tcPr>
+          <w:p>
+            <w:pPr>
+              <w:bidi/>
+              <w:jc w:val="center"/>
+              <w:cnfStyle w:val="000000100000" w:firstRow="0" w:lastRow="0" w:firstColumn="0" w:lastColumn="0" w:oddVBand="0" w:evenVBand="0" w:oddHBand="1" w:evenHBand="0" w:firstRowFirstColumn="0" w:firstRowLastColumn="0" w:lastRowFirstColumn="0" w:lastRowLastColumn="0"/>
+              <w:rPr>
+                <w:rFonts w:asciiTheme="majorBidi" w:hAnsiTheme="majorBidi" w:cstheme="majorBidi"/>
+                <w:sz w:val="28"/>
+                <w:szCs w:val="28"/>
+                <w:lang w:val="en-US"/>
+              </w:rPr>
+            </w:pPr>
+            <w:r>
+              <w:rPr>
+                <w:rFonts w:asciiTheme="majorBidi" w:hAnsiTheme="majorBidi" w:cstheme="majorBidi"/>
+                <w:sz w:val="28"/>
+                <w:szCs w:val="28"/>
+                <w:lang w:val="en-US"/>
+              </w:rPr>
+              <w:t>0.3</w:t>
+            </w:r>
+          </w:p>
+        </w:tc>
+        <w:tc>
+          <w:tcPr>
+            <w:tcW w:w="1288" w:type="dxa"/>
+            <w:vAlign w:val="center"/>
+          </w:tcPr>
+          <w:p>
+            <w:pPr>
+              <w:bidi/>
+              <w:jc w:val="center"/>
+              <w:cnfStyle w:val="000000100000" w:firstRow="0" w:lastRow="0" w:firstColumn="0" w:lastColumn="0" w:oddVBand="0" w:evenVBand="0" w:oddHBand="1" w:evenHBand="0" w:firstRowFirstColumn="0" w:firstRowLastColumn="0" w:lastRowFirstColumn="0" w:lastRowLastColumn="0"/>
+              <w:rPr>
+                <w:rFonts w:asciiTheme="majorBidi" w:hAnsiTheme="majorBidi" w:cstheme="majorBidi"/>
+                <w:sz w:val="28"/>
+                <w:szCs w:val="28"/>
+                <w:rtl/>
+                <w:lang w:val="en-US"/>
+              </w:rPr>
+            </w:pPr>
+            <w:r>
+              <w:rPr>
+                <w:rFonts w:asciiTheme="majorBidi" w:hAnsiTheme="majorBidi" w:cstheme="majorBidi"/>
+                <w:sz w:val="28"/>
+                <w:szCs w:val="28"/>
+                <w:lang w:val="en-US"/>
+              </w:rPr>
+              <w:t>0.2</w:t>
+            </w:r>
+          </w:p>
+        </w:tc>
+        <w:tc>
+          <w:tcPr>
+            <w:tcW w:w="1288" w:type="dxa"/>
+            <w:vAlign w:val="center"/>
+          </w:tcPr>
+          <w:p>
+            <w:pPr>
+              <w:bidi/>
+              <w:jc w:val="center"/>
+              <w:cnfStyle w:val="000000100000" w:firstRow="0" w:lastRow="0" w:firstColumn="0" w:lastColumn="0" w:oddVBand="0" w:evenVBand="0" w:oddHBand="1" w:evenHBand="0" w:firstRowFirstColumn="0" w:firstRowLastColumn="0" w:lastRowFirstColumn="0" w:lastRowLastColumn="0"/>
+              <w:rPr>
+                <w:rFonts w:asciiTheme="majorBidi" w:hAnsiTheme="majorBidi" w:cstheme="majorBidi"/>
+                <w:sz w:val="28"/>
+                <w:szCs w:val="28"/>
+                <w:rtl/>
+                <w:lang w:val="en-US"/>
+              </w:rPr>
+            </w:pPr>
+            <w:r>
+              <w:rPr>
+                <w:rFonts w:asciiTheme="majorBidi" w:hAnsiTheme="majorBidi" w:cstheme="majorBidi"/>
+                <w:sz w:val="28"/>
+                <w:szCs w:val="28"/>
+                <w:lang w:val="en-US"/>
+              </w:rPr>
+              <w:t>0.1</w:t>
+            </w:r>
+          </w:p>
+        </w:tc>
+        <w:tc>
+          <w:tcPr>
+            <w:tcW w:w="1288" w:type="dxa"/>
+            <w:vAlign w:val="center"/>
+          </w:tcPr>
+          <w:p>
+            <w:pPr>
+              <w:bidi/>
+              <w:jc w:val="center"/>
+              <w:cnfStyle w:val="000000100000" w:firstRow="0" w:lastRow="0" w:firstColumn="0" w:lastColumn="0" w:oddVBand="0" w:evenVBand="0" w:oddHBand="1" w:evenHBand="0" w:firstRowFirstColumn="0" w:firstRowLastColumn="0" w:lastRowFirstColumn="0" w:lastRowLastColumn="0"/>
+              <w:rPr>
+                <w:rFonts w:asciiTheme="majorBidi" w:hAnsiTheme="majorBidi" w:cstheme="majorBidi"/>
+                <w:sz w:val="28"/>
+                <w:szCs w:val="28"/>
+                <w:rtl/>
+                <w:lang w:val="en-US"/>
+              </w:rPr>
+            </w:pPr>
+            <w:r>
+              <w:rPr>
+                <w:rFonts w:asciiTheme="majorBidi" w:hAnsiTheme="majorBidi" w:cstheme="majorBidi"/>
+                <w:sz w:val="28"/>
+                <w:szCs w:val="28"/>
+                <w:lang w:val="en-US"/>
+              </w:rPr>
+              <w:t>0.2</w:t>
+            </w:r>
+          </w:p>
+        </w:tc>
+        <w:tc>
+          <w:tcPr>
+            <w:tcW w:w="1288" w:type="dxa"/>
+            <w:vAlign w:val="center"/>
+          </w:tcPr>
+          <w:p>
+            <w:pPr>
+              <w:bidi/>
+              <w:jc w:val="center"/>
+              <w:cnfStyle w:val="000000100000" w:firstRow="0" w:lastRow="0" w:firstColumn="0" w:lastColumn="0" w:oddVBand="0" w:evenVBand="0" w:oddHBand="1" w:evenHBand="0" w:firstRowFirstColumn="0" w:firstRowLastColumn="0" w:lastRowFirstColumn="0" w:lastRowLastColumn="0"/>
+              <w:rPr>
+                <w:rFonts w:asciiTheme="majorBidi" w:hAnsiTheme="majorBidi" w:cstheme="majorBidi"/>
+                <w:sz w:val="28"/>
+                <w:szCs w:val="28"/>
+                <w:rtl/>
+                <w:lang w:val="en-US"/>
+              </w:rPr>
+            </w:pPr>
+            <w:r>
+              <w:rPr>
+                <w:rFonts w:asciiTheme="majorBidi" w:hAnsiTheme="majorBidi" w:cstheme="majorBidi"/>
+                <w:sz w:val="28"/>
+                <w:szCs w:val="28"/>
+                <w:lang w:val="en-US"/>
+              </w:rPr>
+              <w:t>0.2</w:t>
+            </w:r>
+          </w:p>
+        </w:tc>
+        <w:tc>
+          <w:tcPr>
+            <w:tcW w:w="1288" w:type="dxa"/>
+            <w:vAlign w:val="center"/>
+          </w:tcPr>
+          <w:p>
+            <w:pPr>
+              <w:bidi/>
+              <w:jc w:val="center"/>
+              <w:cnfStyle w:val="000000100000" w:firstRow="0" w:lastRow="0" w:firstColumn="0" w:lastColumn="0" w:oddVBand="0" w:evenVBand="0" w:oddHBand="1" w:evenHBand="0" w:firstRowFirstColumn="0" w:firstRowLastColumn="0" w:lastRowFirstColumn="0" w:lastRowLastColumn="0"/>
+              <w:rPr>
+                <w:rFonts w:asciiTheme="majorBidi" w:hAnsiTheme="majorBidi" w:cstheme="majorBidi"/>
+                <w:sz w:val="28"/>
+                <w:szCs w:val="28"/>
+                <w:rtl/>
+                <w:lang w:val="en-US"/>
+              </w:rPr>
+            </w:pPr>
+            <w:r>
+              <w:rPr>
+                <w:rFonts w:asciiTheme="majorBidi" w:hAnsiTheme="majorBidi" w:cstheme="majorBidi"/>
+                <w:sz w:val="28"/>
+                <w:szCs w:val="28"/>
+                <w:lang w:val="en-US"/>
+              </w:rPr>
+              <w:t>0.1</w:t>
+            </w:r>
+          </w:p>
+        </w:tc>
+      </w:tr>
+      <w:tr>
+        <w:tc>
+          <w:tcPr>
+            <w:cnfStyle w:val="001000000000" w:firstRow="0" w:lastRow="0" w:firstColumn="1" w:lastColumn="0" w:oddVBand="0" w:evenVBand="0" w:oddHBand="0" w:evenHBand="0" w:firstRowFirstColumn="0" w:firstRowLastColumn="0" w:lastRowFirstColumn="0" w:lastRowLastColumn="0"/>
+            <w:tcW w:w="1288" w:type="dxa"/>
+            <w:vAlign w:val="center"/>
+          </w:tcPr>
+          <w:p>
+            <w:pPr>
+              <w:bidi/>
+              <w:jc w:val="center"/>
+              <w:rPr>
+                <w:rFonts w:asciiTheme="majorBidi" w:hAnsiTheme="majorBidi" w:cstheme="majorBidi"/>
+                <w:b w:val="0"/>
+                <w:bCs w:val="0"/>
+                <w:sz w:val="28"/>
+                <w:szCs w:val="28"/>
+                <w:u w:val="single"/>
+                <w:rtl/>
+                <w:lang w:val="en-US"/>
+              </w:rPr>
+            </w:pPr>
+            <w:r>
+              <w:rPr>
+                <w:rFonts w:asciiTheme="majorBidi" w:hAnsiTheme="majorBidi" w:cstheme="majorBidi"/>
+                <w:b w:val="0"/>
+                <w:bCs w:val="0"/>
+                <w:sz w:val="28"/>
+                <w:szCs w:val="28"/>
+                <w:lang w:val="en-US"/>
+              </w:rPr>
+              <w:t>2</w:t>
+            </w:r>
+          </w:p>
+        </w:tc>
+        <w:tc>
+          <w:tcPr>
+            <w:tcW w:w="1288" w:type="dxa"/>
+            <w:vAlign w:val="center"/>
+          </w:tcPr>
+          <w:p>
+            <w:pPr>
+              <w:bidi/>
+              <w:jc w:val="center"/>
+              <w:cnfStyle w:val="000000000000" w:firstRow="0" w:lastRow="0" w:firstColumn="0" w:lastColumn="0" w:oddVBand="0" w:evenVBand="0" w:oddHBand="0" w:evenHBand="0" w:firstRowFirstColumn="0" w:firstRowLastColumn="0" w:lastRowFirstColumn="0" w:lastRowLastColumn="0"/>
+              <w:rPr>
+                <w:rFonts w:asciiTheme="majorBidi" w:hAnsiTheme="majorBidi" w:cstheme="majorBidi"/>
+                <w:sz w:val="28"/>
+                <w:szCs w:val="28"/>
+                <w:rtl/>
+                <w:lang w:val="en-US"/>
+              </w:rPr>
+            </w:pPr>
+            <w:r>
+              <w:rPr>
+                <w:rFonts w:asciiTheme="majorBidi" w:hAnsiTheme="majorBidi" w:cstheme="majorBidi"/>
+                <w:sz w:val="28"/>
+                <w:szCs w:val="28"/>
+                <w:lang w:val="en-US"/>
+              </w:rPr>
+              <w:t>0.1</w:t>
+            </w:r>
+          </w:p>
+        </w:tc>
+        <w:tc>
+          <w:tcPr>
+            <w:tcW w:w="1288" w:type="dxa"/>
+            <w:vAlign w:val="center"/>
+          </w:tcPr>
+          <w:p>
+            <w:pPr>
+              <w:bidi/>
+              <w:jc w:val="center"/>
+              <w:cnfStyle w:val="000000000000" w:firstRow="0" w:lastRow="0" w:firstColumn="0" w:lastColumn="0" w:oddVBand="0" w:evenVBand="0" w:oddHBand="0" w:evenHBand="0" w:firstRowFirstColumn="0" w:firstRowLastColumn="0" w:lastRowFirstColumn="0" w:lastRowLastColumn="0"/>
+              <w:rPr>
+                <w:rFonts w:asciiTheme="majorBidi" w:hAnsiTheme="majorBidi" w:cstheme="majorBidi"/>
+                <w:sz w:val="28"/>
+                <w:szCs w:val="28"/>
+                <w:rtl/>
+                <w:lang w:val="en-US"/>
+              </w:rPr>
+            </w:pPr>
+            <w:r>
+              <w:rPr>
+                <w:rFonts w:asciiTheme="majorBidi" w:hAnsiTheme="majorBidi" w:cstheme="majorBidi"/>
+                <w:sz w:val="28"/>
+                <w:szCs w:val="28"/>
+                <w:lang w:val="en-US"/>
+              </w:rPr>
+              <w:t>0.15</w:t>
+            </w:r>
+          </w:p>
+        </w:tc>
+        <w:tc>
+          <w:tcPr>
+            <w:tcW w:w="1288" w:type="dxa"/>
+            <w:vAlign w:val="center"/>
+          </w:tcPr>
+          <w:p>
+            <w:pPr>
+              <w:bidi/>
+              <w:jc w:val="center"/>
+              <w:cnfStyle w:val="000000000000" w:firstRow="0" w:lastRow="0" w:firstColumn="0" w:lastColumn="0" w:oddVBand="0" w:evenVBand="0" w:oddHBand="0" w:evenHBand="0" w:firstRowFirstColumn="0" w:firstRowLastColumn="0" w:lastRowFirstColumn="0" w:lastRowLastColumn="0"/>
+              <w:rPr>
+                <w:rFonts w:asciiTheme="majorBidi" w:hAnsiTheme="majorBidi" w:cstheme="majorBidi"/>
+                <w:sz w:val="28"/>
+                <w:szCs w:val="28"/>
+                <w:rtl/>
+                <w:lang w:val="en-US"/>
+              </w:rPr>
+            </w:pPr>
+            <w:r>
+              <w:rPr>
+                <w:rFonts w:asciiTheme="majorBidi" w:hAnsiTheme="majorBidi" w:cstheme="majorBidi"/>
+                <w:sz w:val="28"/>
+                <w:szCs w:val="28"/>
+                <w:lang w:val="en-US"/>
+              </w:rPr>
+              <w:t>0.15</w:t>
+            </w:r>
+          </w:p>
+        </w:tc>
+        <w:tc>
+          <w:tcPr>
+            <w:tcW w:w="1288" w:type="dxa"/>
+            <w:vAlign w:val="center"/>
+          </w:tcPr>
+          <w:p>
+            <w:pPr>
+              <w:bidi/>
+              <w:jc w:val="center"/>
+              <w:cnfStyle w:val="000000000000" w:firstRow="0" w:lastRow="0" w:firstColumn="0" w:lastColumn="0" w:oddVBand="0" w:evenVBand="0" w:oddHBand="0" w:evenHBand="0" w:firstRowFirstColumn="0" w:firstRowLastColumn="0" w:lastRowFirstColumn="0" w:lastRowLastColumn="0"/>
+              <w:rPr>
+                <w:rFonts w:asciiTheme="majorBidi" w:hAnsiTheme="majorBidi" w:cstheme="majorBidi"/>
+                <w:sz w:val="28"/>
+                <w:szCs w:val="28"/>
+                <w:rtl/>
+                <w:lang w:val="en-US"/>
+              </w:rPr>
+            </w:pPr>
+            <w:r>
+              <w:rPr>
+                <w:rFonts w:asciiTheme="majorBidi" w:hAnsiTheme="majorBidi" w:cstheme="majorBidi"/>
+                <w:sz w:val="28"/>
+                <w:szCs w:val="28"/>
+                <w:lang w:val="en-US"/>
+              </w:rPr>
+              <w:t>0.1</w:t>
+            </w:r>
+          </w:p>
+        </w:tc>
+        <w:tc>
+          <w:tcPr>
+            <w:tcW w:w="1288" w:type="dxa"/>
+            <w:vAlign w:val="center"/>
+          </w:tcPr>
+          <w:p>
+            <w:pPr>
+              <w:bidi/>
+              <w:jc w:val="center"/>
+              <w:cnfStyle w:val="000000000000" w:firstRow="0" w:lastRow="0" w:firstColumn="0" w:lastColumn="0" w:oddVBand="0" w:evenVBand="0" w:oddHBand="0" w:evenHBand="0" w:firstRowFirstColumn="0" w:firstRowLastColumn="0" w:lastRowFirstColumn="0" w:lastRowLastColumn="0"/>
+              <w:rPr>
+                <w:rFonts w:asciiTheme="majorBidi" w:hAnsiTheme="majorBidi" w:cstheme="majorBidi"/>
+                <w:sz w:val="28"/>
+                <w:szCs w:val="28"/>
+                <w:rtl/>
+                <w:lang w:val="en-US"/>
+              </w:rPr>
+            </w:pPr>
+            <w:r>
+              <w:rPr>
+                <w:rFonts w:asciiTheme="majorBidi" w:hAnsiTheme="majorBidi" w:cstheme="majorBidi"/>
+                <w:sz w:val="28"/>
+                <w:szCs w:val="28"/>
+                <w:lang w:val="en-US"/>
+              </w:rPr>
+              <w:t>0.15</w:t>
+            </w:r>
+          </w:p>
+        </w:tc>
+        <w:tc>
+          <w:tcPr>
+            <w:tcW w:w="1288" w:type="dxa"/>
+            <w:vAlign w:val="center"/>
+          </w:tcPr>
+          <w:p>
+            <w:pPr>
+              <w:bidi/>
+              <w:jc w:val="center"/>
+              <w:cnfStyle w:val="000000000000" w:firstRow="0" w:lastRow="0" w:firstColumn="0" w:lastColumn="0" w:oddVBand="0" w:evenVBand="0" w:oddHBand="0" w:evenHBand="0" w:firstRowFirstColumn="0" w:firstRowLastColumn="0" w:lastRowFirstColumn="0" w:lastRowLastColumn="0"/>
+              <w:rPr>
+                <w:rFonts w:asciiTheme="majorBidi" w:hAnsiTheme="majorBidi" w:cstheme="majorBidi"/>
+                <w:sz w:val="28"/>
+                <w:szCs w:val="28"/>
+                <w:rtl/>
+                <w:lang w:val="en-US"/>
+              </w:rPr>
+            </w:pPr>
+            <w:r>
+              <w:rPr>
+                <w:rFonts w:asciiTheme="majorBidi" w:hAnsiTheme="majorBidi" w:cstheme="majorBidi"/>
+                <w:sz w:val="28"/>
+                <w:szCs w:val="28"/>
+                <w:lang w:val="en-US"/>
+              </w:rPr>
+              <w:t>0.15</w:t>
+            </w:r>
+          </w:p>
+        </w:tc>
+      </w:tr>
+      <w:tr>
+        <w:trPr>
+          <w:cnfStyle w:val="000000100000" w:firstRow="0" w:lastRow="0" w:firstColumn="0" w:lastColumn="0" w:oddVBand="0" w:evenVBand="0" w:oddHBand="1" w:evenHBand="0" w:firstRowFirstColumn="0" w:firstRowLastColumn="0" w:lastRowFirstColumn="0" w:lastRowLastColumn="0"/>
+        </w:trPr>
+        <w:tc>
+          <w:tcPr>
+            <w:cnfStyle w:val="001000000000" w:firstRow="0" w:lastRow="0" w:firstColumn="1" w:lastColumn="0" w:oddVBand="0" w:evenVBand="0" w:oddHBand="0" w:evenHBand="0" w:firstRowFirstColumn="0" w:firstRowLastColumn="0" w:lastRowFirstColumn="0" w:lastRowLastColumn="0"/>
+            <w:tcW w:w="1288" w:type="dxa"/>
+            <w:vAlign w:val="center"/>
+          </w:tcPr>
+          <w:p>
+            <w:pPr>
+              <w:bidi/>
+              <w:jc w:val="center"/>
+              <w:rPr>
+                <w:rFonts w:asciiTheme="majorBidi" w:hAnsiTheme="majorBidi" w:cstheme="majorBidi"/>
+                <w:b w:val="0"/>
+                <w:bCs w:val="0"/>
+                <w:sz w:val="28"/>
+                <w:szCs w:val="28"/>
+                <w:u w:val="single"/>
+                <w:rtl/>
+                <w:lang w:val="en-US"/>
+              </w:rPr>
+            </w:pPr>
+            <w:r>
+              <w:rPr>
+                <w:rFonts w:asciiTheme="majorBidi" w:hAnsiTheme="majorBidi" w:cstheme="majorBidi"/>
+                <w:b w:val="0"/>
+                <w:bCs w:val="0"/>
+                <w:sz w:val="28"/>
+                <w:szCs w:val="28"/>
+                <w:lang w:val="en-US"/>
+              </w:rPr>
+              <w:t>3</w:t>
+            </w:r>
+          </w:p>
+        </w:tc>
+        <w:tc>
+          <w:tcPr>
+            <w:tcW w:w="1288" w:type="dxa"/>
+            <w:vAlign w:val="center"/>
+          </w:tcPr>
+          <w:p>
+            <w:pPr>
+              <w:bidi/>
+              <w:jc w:val="center"/>
+              <w:cnfStyle w:val="000000100000" w:firstRow="0" w:lastRow="0" w:firstColumn="0" w:lastColumn="0" w:oddVBand="0" w:evenVBand="0" w:oddHBand="1" w:evenHBand="0" w:firstRowFirstColumn="0" w:firstRowLastColumn="0" w:lastRowFirstColumn="0" w:lastRowLastColumn="0"/>
+              <w:rPr>
+                <w:rFonts w:asciiTheme="majorBidi" w:hAnsiTheme="majorBidi" w:cstheme="majorBidi"/>
+                <w:sz w:val="28"/>
+                <w:szCs w:val="28"/>
+                <w:rtl/>
+                <w:lang w:val="en-US"/>
+              </w:rPr>
+            </w:pPr>
+            <w:r>
+              <w:rPr>
+                <w:rFonts w:asciiTheme="majorBidi" w:hAnsiTheme="majorBidi" w:cstheme="majorBidi"/>
+                <w:sz w:val="28"/>
+                <w:szCs w:val="28"/>
+                <w:lang w:val="en-US"/>
+              </w:rPr>
+              <w:t>0.1</w:t>
+            </w:r>
+          </w:p>
+        </w:tc>
+        <w:tc>
+          <w:tcPr>
+            <w:tcW w:w="1288" w:type="dxa"/>
+            <w:vAlign w:val="center"/>
+          </w:tcPr>
+          <w:p>
+            <w:pPr>
+              <w:bidi/>
+              <w:jc w:val="center"/>
+              <w:cnfStyle w:val="000000100000" w:firstRow="0" w:lastRow="0" w:firstColumn="0" w:lastColumn="0" w:oddVBand="0" w:evenVBand="0" w:oddHBand="1" w:evenHBand="0" w:firstRowFirstColumn="0" w:firstRowLastColumn="0" w:lastRowFirstColumn="0" w:lastRowLastColumn="0"/>
+              <w:rPr>
+                <w:rFonts w:asciiTheme="majorBidi" w:hAnsiTheme="majorBidi" w:cstheme="majorBidi"/>
+                <w:sz w:val="28"/>
+                <w:szCs w:val="28"/>
+                <w:rtl/>
+                <w:lang w:val="en-US"/>
+              </w:rPr>
+            </w:pPr>
+            <w:r>
+              <w:rPr>
+                <w:rFonts w:asciiTheme="majorBidi" w:hAnsiTheme="majorBidi" w:cstheme="majorBidi"/>
+                <w:sz w:val="28"/>
+                <w:szCs w:val="28"/>
+                <w:lang w:val="en-US"/>
+              </w:rPr>
+              <w:t>0.06667</w:t>
+            </w:r>
+          </w:p>
+        </w:tc>
+        <w:tc>
+          <w:tcPr>
+            <w:tcW w:w="1288" w:type="dxa"/>
+            <w:vAlign w:val="center"/>
+          </w:tcPr>
+          <w:p>
+            <w:pPr>
+              <w:bidi/>
+              <w:jc w:val="center"/>
+              <w:cnfStyle w:val="000000100000" w:firstRow="0" w:lastRow="0" w:firstColumn="0" w:lastColumn="0" w:oddVBand="0" w:evenVBand="0" w:oddHBand="1" w:evenHBand="0" w:firstRowFirstColumn="0" w:firstRowLastColumn="0" w:lastRowFirstColumn="0" w:lastRowLastColumn="0"/>
+              <w:rPr>
+                <w:rFonts w:asciiTheme="majorBidi" w:hAnsiTheme="majorBidi" w:cstheme="majorBidi"/>
+                <w:sz w:val="28"/>
+                <w:szCs w:val="28"/>
+                <w:rtl/>
+                <w:lang w:val="en-US"/>
+              </w:rPr>
+            </w:pPr>
+            <w:r>
+              <w:rPr>
+                <w:rFonts w:asciiTheme="majorBidi" w:hAnsiTheme="majorBidi" w:cstheme="majorBidi"/>
+                <w:sz w:val="28"/>
+                <w:szCs w:val="28"/>
+                <w:lang w:val="en-US"/>
+              </w:rPr>
+              <w:t>0.1</w:t>
+            </w:r>
+          </w:p>
+        </w:tc>
+        <w:tc>
+          <w:tcPr>
+            <w:tcW w:w="1288" w:type="dxa"/>
+            <w:vAlign w:val="center"/>
+          </w:tcPr>
+          <w:p>
+            <w:pPr>
+              <w:bidi/>
+              <w:jc w:val="center"/>
+              <w:cnfStyle w:val="000000100000" w:firstRow="0" w:lastRow="0" w:firstColumn="0" w:lastColumn="0" w:oddVBand="0" w:evenVBand="0" w:oddHBand="1" w:evenHBand="0" w:firstRowFirstColumn="0" w:firstRowLastColumn="0" w:lastRowFirstColumn="0" w:lastRowLastColumn="0"/>
+              <w:rPr>
+                <w:rFonts w:asciiTheme="majorBidi" w:hAnsiTheme="majorBidi" w:cstheme="majorBidi"/>
+                <w:sz w:val="28"/>
+                <w:szCs w:val="28"/>
+                <w:rtl/>
+                <w:lang w:val="en-US"/>
+              </w:rPr>
+            </w:pPr>
+            <w:r>
+              <w:rPr>
+                <w:rFonts w:asciiTheme="majorBidi" w:hAnsiTheme="majorBidi" w:cstheme="majorBidi"/>
+                <w:sz w:val="28"/>
+                <w:szCs w:val="28"/>
+                <w:lang w:val="en-US"/>
+              </w:rPr>
+              <w:t>0.06667</w:t>
+            </w:r>
+          </w:p>
+        </w:tc>
+        <w:tc>
+          <w:tcPr>
+            <w:tcW w:w="1288" w:type="dxa"/>
+            <w:vAlign w:val="center"/>
+          </w:tcPr>
+          <w:p>
+            <w:pPr>
+              <w:bidi/>
+              <w:jc w:val="center"/>
+              <w:cnfStyle w:val="000000100000" w:firstRow="0" w:lastRow="0" w:firstColumn="0" w:lastColumn="0" w:oddVBand="0" w:evenVBand="0" w:oddHBand="1" w:evenHBand="0" w:firstRowFirstColumn="0" w:firstRowLastColumn="0" w:lastRowFirstColumn="0" w:lastRowLastColumn="0"/>
+              <w:rPr>
+                <w:rFonts w:asciiTheme="majorBidi" w:hAnsiTheme="majorBidi" w:cstheme="majorBidi"/>
+                <w:sz w:val="28"/>
+                <w:szCs w:val="28"/>
+                <w:rtl/>
+                <w:lang w:val="en-US"/>
+              </w:rPr>
+            </w:pPr>
+            <w:r>
+              <w:rPr>
+                <w:rFonts w:asciiTheme="majorBidi" w:hAnsiTheme="majorBidi" w:cstheme="majorBidi"/>
+                <w:sz w:val="28"/>
+                <w:szCs w:val="28"/>
+                <w:lang w:val="en-US"/>
+              </w:rPr>
+              <w:t>0.1</w:t>
+            </w:r>
+          </w:p>
+        </w:tc>
+        <w:tc>
+          <w:tcPr>
+            <w:tcW w:w="1288" w:type="dxa"/>
+            <w:vAlign w:val="center"/>
+          </w:tcPr>
+          <w:p>
+            <w:pPr>
+              <w:bidi/>
+              <w:jc w:val="center"/>
+              <w:cnfStyle w:val="000000100000" w:firstRow="0" w:lastRow="0" w:firstColumn="0" w:lastColumn="0" w:oddVBand="0" w:evenVBand="0" w:oddHBand="1" w:evenHBand="0" w:firstRowFirstColumn="0" w:firstRowLastColumn="0" w:lastRowFirstColumn="0" w:lastRowLastColumn="0"/>
+              <w:rPr>
+                <w:rFonts w:asciiTheme="majorBidi" w:hAnsiTheme="majorBidi" w:cstheme="majorBidi"/>
+                <w:sz w:val="28"/>
+                <w:szCs w:val="28"/>
+                <w:rtl/>
+                <w:lang w:val="en-US"/>
+              </w:rPr>
+            </w:pPr>
+            <w:r>
+              <w:rPr>
+                <w:rFonts w:asciiTheme="majorBidi" w:hAnsiTheme="majorBidi" w:cstheme="majorBidi"/>
+                <w:sz w:val="28"/>
+                <w:szCs w:val="28"/>
+                <w:lang w:val="en-US"/>
+              </w:rPr>
+              <w:t>0.0667</w:t>
+            </w:r>
+          </w:p>
+        </w:tc>
+      </w:tr>
+      <w:tr>
+        <w:tc>
+          <w:tcPr>
+            <w:cnfStyle w:val="001000000000" w:firstRow="0" w:lastRow="0" w:firstColumn="1" w:lastColumn="0" w:oddVBand="0" w:evenVBand="0" w:oddHBand="0" w:evenHBand="0" w:firstRowFirstColumn="0" w:firstRowLastColumn="0" w:lastRowFirstColumn="0" w:lastRowLastColumn="0"/>
+            <w:tcW w:w="1288" w:type="dxa"/>
+            <w:vAlign w:val="center"/>
+          </w:tcPr>
+          <w:p>
+            <w:pPr>
+              <w:bidi/>
+              <w:jc w:val="center"/>
+              <w:rPr>
+                <w:rFonts w:asciiTheme="majorBidi" w:hAnsiTheme="majorBidi" w:cstheme="majorBidi"/>
+                <w:b w:val="0"/>
+                <w:bCs w:val="0"/>
+                <w:sz w:val="28"/>
+                <w:szCs w:val="28"/>
+                <w:u w:val="single"/>
+                <w:rtl/>
+                <w:lang w:val="en-US"/>
+              </w:rPr>
+            </w:pPr>
+            <w:r>
+              <w:rPr>
+                <w:rFonts w:asciiTheme="majorBidi" w:hAnsiTheme="majorBidi" w:cstheme="majorBidi"/>
+                <w:b w:val="0"/>
+                <w:bCs w:val="0"/>
+                <w:sz w:val="28"/>
+                <w:szCs w:val="28"/>
+                <w:lang w:val="en-US"/>
+              </w:rPr>
+              <w:t>4</w:t>
+            </w:r>
+          </w:p>
+        </w:tc>
+        <w:tc>
+          <w:tcPr>
+            <w:tcW w:w="1288" w:type="dxa"/>
+            <w:vAlign w:val="center"/>
+          </w:tcPr>
+          <w:p>
+            <w:pPr>
+              <w:bidi/>
+              <w:jc w:val="center"/>
+              <w:cnfStyle w:val="000000000000" w:firstRow="0" w:lastRow="0" w:firstColumn="0" w:lastColumn="0" w:oddVBand="0" w:evenVBand="0" w:oddHBand="0" w:evenHBand="0" w:firstRowFirstColumn="0" w:firstRowLastColumn="0" w:lastRowFirstColumn="0" w:lastRowLastColumn="0"/>
+              <w:rPr>
+                <w:rFonts w:asciiTheme="majorBidi" w:hAnsiTheme="majorBidi" w:cstheme="majorBidi"/>
+                <w:sz w:val="28"/>
+                <w:szCs w:val="28"/>
+                <w:rtl/>
+                <w:lang w:val="en-US"/>
+              </w:rPr>
+            </w:pPr>
+            <w:r>
+              <w:rPr>
+                <w:rFonts w:asciiTheme="majorBidi" w:hAnsiTheme="majorBidi" w:cstheme="majorBidi"/>
+                <w:sz w:val="28"/>
+                <w:szCs w:val="28"/>
+                <w:lang w:val="en-US"/>
+              </w:rPr>
+              <w:t>0.15</w:t>
+            </w:r>
+          </w:p>
+        </w:tc>
+        <w:tc>
+          <w:tcPr>
+            <w:tcW w:w="1288" w:type="dxa"/>
+            <w:vAlign w:val="center"/>
+          </w:tcPr>
+          <w:p>
+            <w:pPr>
+              <w:bidi/>
+              <w:jc w:val="center"/>
+              <w:cnfStyle w:val="000000000000" w:firstRow="0" w:lastRow="0" w:firstColumn="0" w:lastColumn="0" w:oddVBand="0" w:evenVBand="0" w:oddHBand="0" w:evenHBand="0" w:firstRowFirstColumn="0" w:firstRowLastColumn="0" w:lastRowFirstColumn="0" w:lastRowLastColumn="0"/>
+              <w:rPr>
+                <w:rFonts w:asciiTheme="majorBidi" w:hAnsiTheme="majorBidi" w:cstheme="majorBidi"/>
+                <w:sz w:val="28"/>
+                <w:szCs w:val="28"/>
+                <w:rtl/>
+                <w:lang w:val="en-US"/>
+              </w:rPr>
+            </w:pPr>
+            <w:r>
+              <w:rPr>
+                <w:rFonts w:asciiTheme="majorBidi" w:hAnsiTheme="majorBidi" w:cstheme="majorBidi"/>
+                <w:sz w:val="28"/>
+                <w:szCs w:val="28"/>
+                <w:lang w:val="en-US"/>
+              </w:rPr>
+              <w:t>0.075</w:t>
+            </w:r>
+          </w:p>
+        </w:tc>
+        <w:tc>
+          <w:tcPr>
+            <w:tcW w:w="1288" w:type="dxa"/>
+            <w:vAlign w:val="center"/>
+          </w:tcPr>
+          <w:p>
+            <w:pPr>
+              <w:bidi/>
+              <w:jc w:val="center"/>
+              <w:cnfStyle w:val="000000000000" w:firstRow="0" w:lastRow="0" w:firstColumn="0" w:lastColumn="0" w:oddVBand="0" w:evenVBand="0" w:oddHBand="0" w:evenHBand="0" w:firstRowFirstColumn="0" w:firstRowLastColumn="0" w:lastRowFirstColumn="0" w:lastRowLastColumn="0"/>
+              <w:rPr>
+                <w:rFonts w:asciiTheme="majorBidi" w:hAnsiTheme="majorBidi" w:cstheme="majorBidi"/>
+                <w:sz w:val="28"/>
+                <w:szCs w:val="28"/>
+                <w:rtl/>
+                <w:lang w:val="en-US"/>
+              </w:rPr>
+            </w:pPr>
+            <w:r>
+              <w:rPr>
+                <w:rFonts w:asciiTheme="majorBidi" w:hAnsiTheme="majorBidi" w:cstheme="majorBidi"/>
+                <w:sz w:val="28"/>
+                <w:szCs w:val="28"/>
+                <w:lang w:val="en-US"/>
+              </w:rPr>
+              <w:t>0.05</w:t>
+            </w:r>
+          </w:p>
+        </w:tc>
+        <w:tc>
+          <w:tcPr>
+            <w:tcW w:w="1288" w:type="dxa"/>
+            <w:vAlign w:val="center"/>
+          </w:tcPr>
+          <w:p>
+            <w:pPr>
+              <w:bidi/>
+              <w:jc w:val="center"/>
+              <w:cnfStyle w:val="000000000000" w:firstRow="0" w:lastRow="0" w:firstColumn="0" w:lastColumn="0" w:oddVBand="0" w:evenVBand="0" w:oddHBand="0" w:evenHBand="0" w:firstRowFirstColumn="0" w:firstRowLastColumn="0" w:lastRowFirstColumn="0" w:lastRowLastColumn="0"/>
+              <w:rPr>
+                <w:rFonts w:asciiTheme="majorBidi" w:hAnsiTheme="majorBidi" w:cstheme="majorBidi"/>
+                <w:sz w:val="28"/>
+                <w:szCs w:val="28"/>
+                <w:rtl/>
+                <w:lang w:val="en-US"/>
+              </w:rPr>
+            </w:pPr>
+            <w:r>
+              <w:rPr>
+                <w:rFonts w:asciiTheme="majorBidi" w:hAnsiTheme="majorBidi" w:cstheme="majorBidi"/>
+                <w:sz w:val="28"/>
+                <w:szCs w:val="28"/>
+                <w:lang w:val="en-US"/>
+              </w:rPr>
+              <w:t>0.05</w:t>
+            </w:r>
+          </w:p>
+        </w:tc>
+        <w:tc>
+          <w:tcPr>
+            <w:tcW w:w="1288" w:type="dxa"/>
+            <w:vAlign w:val="center"/>
+          </w:tcPr>
+          <w:p>
+            <w:pPr>
+              <w:bidi/>
+              <w:jc w:val="center"/>
+              <w:cnfStyle w:val="000000000000" w:firstRow="0" w:lastRow="0" w:firstColumn="0" w:lastColumn="0" w:oddVBand="0" w:evenVBand="0" w:oddHBand="0" w:evenHBand="0" w:firstRowFirstColumn="0" w:firstRowLastColumn="0" w:lastRowFirstColumn="0" w:lastRowLastColumn="0"/>
+              <w:rPr>
+                <w:rFonts w:asciiTheme="majorBidi" w:hAnsiTheme="majorBidi" w:cstheme="majorBidi"/>
+                <w:sz w:val="28"/>
+                <w:szCs w:val="28"/>
+                <w:rtl/>
+                <w:lang w:val="en-US"/>
+              </w:rPr>
+            </w:pPr>
+            <w:r>
+              <w:rPr>
+                <w:rFonts w:asciiTheme="majorBidi" w:hAnsiTheme="majorBidi" w:cstheme="majorBidi"/>
+                <w:sz w:val="28"/>
+                <w:szCs w:val="28"/>
+                <w:lang w:val="en-US"/>
+              </w:rPr>
+              <w:t>0.05</w:t>
+            </w:r>
+          </w:p>
+        </w:tc>
+        <w:tc>
+          <w:tcPr>
+            <w:tcW w:w="1288" w:type="dxa"/>
+            <w:vAlign w:val="center"/>
+          </w:tcPr>
+          <w:p>
+            <w:pPr>
+              <w:bidi/>
+              <w:jc w:val="center"/>
+              <w:cnfStyle w:val="000000000000" w:firstRow="0" w:lastRow="0" w:firstColumn="0" w:lastColumn="0" w:oddVBand="0" w:evenVBand="0" w:oddHBand="0" w:evenHBand="0" w:firstRowFirstColumn="0" w:firstRowLastColumn="0" w:lastRowFirstColumn="0" w:lastRowLastColumn="0"/>
+              <w:rPr>
+                <w:rFonts w:asciiTheme="majorBidi" w:hAnsiTheme="majorBidi" w:cstheme="majorBidi"/>
+                <w:sz w:val="28"/>
+                <w:szCs w:val="28"/>
+                <w:rtl/>
+                <w:lang w:val="en-US"/>
+              </w:rPr>
+            </w:pPr>
+            <w:r>
+              <w:rPr>
+                <w:rFonts w:asciiTheme="majorBidi" w:hAnsiTheme="majorBidi" w:cstheme="majorBidi"/>
+                <w:sz w:val="28"/>
+                <w:szCs w:val="28"/>
+                <w:lang w:val="en-US"/>
+              </w:rPr>
+              <w:t>0.05</w:t>
+            </w:r>
+          </w:p>
+        </w:tc>
+      </w:tr>
+      <w:tr>
+        <w:trPr>
+          <w:cnfStyle w:val="000000100000" w:firstRow="0" w:lastRow="0" w:firstColumn="0" w:lastColumn="0" w:oddVBand="0" w:evenVBand="0" w:oddHBand="1" w:evenHBand="0" w:firstRowFirstColumn="0" w:firstRowLastColumn="0" w:lastRowFirstColumn="0" w:lastRowLastColumn="0"/>
+        </w:trPr>
+        <w:tc>
+          <w:tcPr>
+            <w:cnfStyle w:val="001000000000" w:firstRow="0" w:lastRow="0" w:firstColumn="1" w:lastColumn="0" w:oddVBand="0" w:evenVBand="0" w:oddHBand="0" w:evenHBand="0" w:firstRowFirstColumn="0" w:firstRowLastColumn="0" w:lastRowFirstColumn="0" w:lastRowLastColumn="0"/>
+            <w:tcW w:w="1288" w:type="dxa"/>
+            <w:vAlign w:val="center"/>
+          </w:tcPr>
+          <w:p>
+            <w:pPr>
+              <w:bidi/>
+              <w:jc w:val="center"/>
+              <w:rPr>
+                <w:rFonts w:asciiTheme="majorBidi" w:hAnsiTheme="majorBidi" w:cstheme="majorBidi"/>
+                <w:b w:val="0"/>
+                <w:bCs w:val="0"/>
+                <w:sz w:val="28"/>
+                <w:szCs w:val="28"/>
+                <w:u w:val="single"/>
+                <w:rtl/>
+                <w:lang w:val="en-US"/>
+              </w:rPr>
+            </w:pPr>
+            <w:r>
+              <w:rPr>
+                <w:rFonts w:asciiTheme="majorBidi" w:hAnsiTheme="majorBidi" w:cstheme="majorBidi"/>
+                <w:b w:val="0"/>
+                <w:bCs w:val="0"/>
+                <w:sz w:val="28"/>
+                <w:szCs w:val="28"/>
+                <w:lang w:val="en-US"/>
+              </w:rPr>
+              <w:t>5</w:t>
+            </w:r>
+          </w:p>
+        </w:tc>
+        <w:tc>
+          <w:tcPr>
+            <w:tcW w:w="1288" w:type="dxa"/>
+            <w:vAlign w:val="center"/>
+          </w:tcPr>
+          <w:p>
+            <w:pPr>
+              <w:bidi/>
+              <w:jc w:val="center"/>
+              <w:cnfStyle w:val="000000100000" w:firstRow="0" w:lastRow="0" w:firstColumn="0" w:lastColumn="0" w:oddVBand="0" w:evenVBand="0" w:oddHBand="1" w:evenHBand="0" w:firstRowFirstColumn="0" w:firstRowLastColumn="0" w:lastRowFirstColumn="0" w:lastRowLastColumn="0"/>
+              <w:rPr>
+                <w:rFonts w:asciiTheme="majorBidi" w:hAnsiTheme="majorBidi" w:cstheme="majorBidi"/>
+                <w:sz w:val="28"/>
+                <w:szCs w:val="28"/>
+                <w:rtl/>
+                <w:lang w:val="en-US"/>
+              </w:rPr>
+            </w:pPr>
+            <w:r>
+              <w:rPr>
+                <w:rFonts w:asciiTheme="majorBidi" w:hAnsiTheme="majorBidi" w:cstheme="majorBidi"/>
+                <w:sz w:val="28"/>
+                <w:szCs w:val="28"/>
+                <w:lang w:val="en-US"/>
+              </w:rPr>
+              <w:t>0.14</w:t>
+            </w:r>
+          </w:p>
+        </w:tc>
+        <w:tc>
+          <w:tcPr>
+            <w:tcW w:w="1288" w:type="dxa"/>
+            <w:vAlign w:val="center"/>
+          </w:tcPr>
+          <w:p>
+            <w:pPr>
+              <w:bidi/>
+              <w:jc w:val="center"/>
+              <w:cnfStyle w:val="000000100000" w:firstRow="0" w:lastRow="0" w:firstColumn="0" w:lastColumn="0" w:oddVBand="0" w:evenVBand="0" w:oddHBand="1" w:evenHBand="0" w:firstRowFirstColumn="0" w:firstRowLastColumn="0" w:lastRowFirstColumn="0" w:lastRowLastColumn="0"/>
+              <w:rPr>
+                <w:rFonts w:asciiTheme="majorBidi" w:hAnsiTheme="majorBidi" w:cstheme="majorBidi"/>
+                <w:sz w:val="28"/>
+                <w:szCs w:val="28"/>
+                <w:rtl/>
+                <w:lang w:val="en-US"/>
+              </w:rPr>
+            </w:pPr>
+            <w:r>
+              <w:rPr>
+                <w:rFonts w:asciiTheme="majorBidi" w:hAnsiTheme="majorBidi" w:cstheme="majorBidi"/>
+                <w:sz w:val="28"/>
+                <w:szCs w:val="28"/>
+                <w:lang w:val="en-US"/>
+              </w:rPr>
+              <w:t>0.1</w:t>
+            </w:r>
+          </w:p>
+        </w:tc>
+        <w:tc>
+          <w:tcPr>
+            <w:tcW w:w="1288" w:type="dxa"/>
+            <w:vAlign w:val="center"/>
+          </w:tcPr>
+          <w:p>
+            <w:pPr>
+              <w:bidi/>
+              <w:jc w:val="center"/>
+              <w:cnfStyle w:val="000000100000" w:firstRow="0" w:lastRow="0" w:firstColumn="0" w:lastColumn="0" w:oddVBand="0" w:evenVBand="0" w:oddHBand="1" w:evenHBand="0" w:firstRowFirstColumn="0" w:firstRowLastColumn="0" w:lastRowFirstColumn="0" w:lastRowLastColumn="0"/>
+              <w:rPr>
+                <w:rFonts w:asciiTheme="majorBidi" w:hAnsiTheme="majorBidi" w:cstheme="majorBidi"/>
+                <w:sz w:val="28"/>
+                <w:szCs w:val="28"/>
+                <w:rtl/>
+                <w:lang w:val="en-US"/>
+              </w:rPr>
+            </w:pPr>
+            <w:r>
+              <w:rPr>
+                <w:rFonts w:asciiTheme="majorBidi" w:hAnsiTheme="majorBidi" w:cstheme="majorBidi"/>
+                <w:sz w:val="28"/>
+                <w:szCs w:val="28"/>
+                <w:lang w:val="en-US"/>
+              </w:rPr>
+              <w:t>0.06</w:t>
+            </w:r>
+          </w:p>
+        </w:tc>
+        <w:tc>
+          <w:tcPr>
+            <w:tcW w:w="1288" w:type="dxa"/>
+            <w:vAlign w:val="center"/>
+          </w:tcPr>
+          <w:p>
+            <w:pPr>
+              <w:bidi/>
+              <w:jc w:val="center"/>
+              <w:cnfStyle w:val="000000100000" w:firstRow="0" w:lastRow="0" w:firstColumn="0" w:lastColumn="0" w:oddVBand="0" w:evenVBand="0" w:oddHBand="1" w:evenHBand="0" w:firstRowFirstColumn="0" w:firstRowLastColumn="0" w:lastRowFirstColumn="0" w:lastRowLastColumn="0"/>
+              <w:rPr>
+                <w:rFonts w:asciiTheme="majorBidi" w:hAnsiTheme="majorBidi" w:cstheme="majorBidi"/>
+                <w:sz w:val="28"/>
+                <w:szCs w:val="28"/>
+                <w:rtl/>
+                <w:lang w:val="en-US"/>
+              </w:rPr>
+            </w:pPr>
+            <w:r>
+              <w:rPr>
+                <w:rFonts w:asciiTheme="majorBidi" w:hAnsiTheme="majorBidi" w:cstheme="majorBidi"/>
+                <w:sz w:val="28"/>
+                <w:szCs w:val="28"/>
+                <w:lang w:val="en-US"/>
+              </w:rPr>
+              <w:t>0.08</w:t>
+            </w:r>
+          </w:p>
+        </w:tc>
+        <w:tc>
+          <w:tcPr>
+            <w:tcW w:w="1288" w:type="dxa"/>
+            <w:vAlign w:val="center"/>
+          </w:tcPr>
+          <w:p>
+            <w:pPr>
+              <w:bidi/>
+              <w:jc w:val="center"/>
+              <w:cnfStyle w:val="000000100000" w:firstRow="0" w:lastRow="0" w:firstColumn="0" w:lastColumn="0" w:oddVBand="0" w:evenVBand="0" w:oddHBand="1" w:evenHBand="0" w:firstRowFirstColumn="0" w:firstRowLastColumn="0" w:lastRowFirstColumn="0" w:lastRowLastColumn="0"/>
+              <w:rPr>
+                <w:rFonts w:asciiTheme="majorBidi" w:hAnsiTheme="majorBidi" w:cstheme="majorBidi"/>
+                <w:sz w:val="28"/>
+                <w:szCs w:val="28"/>
+                <w:rtl/>
+                <w:lang w:val="en-US"/>
+              </w:rPr>
+            </w:pPr>
+            <w:r>
+              <w:rPr>
+                <w:rFonts w:asciiTheme="majorBidi" w:hAnsiTheme="majorBidi" w:cstheme="majorBidi"/>
+                <w:sz w:val="28"/>
+                <w:szCs w:val="28"/>
+                <w:lang w:val="en-US"/>
+              </w:rPr>
+              <w:t>0.04</w:t>
+            </w:r>
+          </w:p>
+        </w:tc>
+        <w:tc>
+          <w:tcPr>
+            <w:tcW w:w="1288" w:type="dxa"/>
+            <w:vAlign w:val="center"/>
+          </w:tcPr>
+          <w:p>
+            <w:pPr>
+              <w:bidi/>
+              <w:jc w:val="center"/>
+              <w:cnfStyle w:val="000000100000" w:firstRow="0" w:lastRow="0" w:firstColumn="0" w:lastColumn="0" w:oddVBand="0" w:evenVBand="0" w:oddHBand="1" w:evenHBand="0" w:firstRowFirstColumn="0" w:firstRowLastColumn="0" w:lastRowFirstColumn="0" w:lastRowLastColumn="0"/>
+              <w:rPr>
+                <w:rFonts w:asciiTheme="majorBidi" w:hAnsiTheme="majorBidi" w:cstheme="majorBidi"/>
+                <w:sz w:val="28"/>
+                <w:szCs w:val="28"/>
+                <w:rtl/>
+                <w:lang w:val="en-US"/>
+              </w:rPr>
+            </w:pPr>
+            <w:r>
+              <w:rPr>
+                <w:rFonts w:asciiTheme="majorBidi" w:hAnsiTheme="majorBidi" w:cstheme="majorBidi"/>
+                <w:sz w:val="28"/>
+                <w:szCs w:val="28"/>
+                <w:lang w:val="en-US"/>
+              </w:rPr>
+              <w:t>0.04</w:t>
+            </w:r>
+          </w:p>
+        </w:tc>
+      </w:tr>
+    </w:tbl>
+    <w:p>
+      <w:pPr>
+        <w:bidi/>
+        <w:rPr>
+          <w:rFonts w:asciiTheme="majorBidi" w:hAnsiTheme="majorBidi" w:cstheme="majorBidi"/>
+          <w:sz w:val="28"/>
+          <w:szCs w:val="28"/>
+          <w:rtl/>
+          <w:lang w:val="en-US"/>
+        </w:rPr>
+      </w:pPr>
+    </w:p>
+    <w:p>
+      <w:pPr>
+        <w:pStyle w:val="ListParagraph"/>
+        <w:numPr>
+          <w:ilvl w:val="0"/>
+          <w:numId w:val="15"/>
+        </w:numPr>
+        <w:bidi/>
+        <w:spacing w:line="360" w:lineRule="auto"/>
+        <w:rPr>
+          <w:rFonts w:asciiTheme="majorBidi" w:hAnsiTheme="majorBidi" w:cstheme="majorBidi"/>
+          <w:sz w:val="28"/>
+          <w:szCs w:val="28"/>
+          <w:lang w:val="en-US"/>
+        </w:rPr>
+      </w:pPr>
+      <w:r>
+        <w:rPr>
+          <w:rFonts w:asciiTheme="majorBidi" w:hAnsiTheme="majorBidi" w:cstheme="majorBidi" w:hint="cs"/>
+          <w:sz w:val="28"/>
+          <w:szCs w:val="28"/>
+          <w:rtl/>
+          <w:lang w:val="en-US"/>
+        </w:rPr>
+        <w:t>סדרה חשבונית</w:t>
+      </w:r>
+      <w:r>
+        <w:rPr>
+          <w:rFonts w:asciiTheme="majorBidi" w:hAnsiTheme="majorBidi" w:cstheme="majorBidi" w:hint="cs"/>
+          <w:sz w:val="28"/>
+          <w:szCs w:val="28"/>
+          <w:rtl/>
+          <w:lang w:val="en-US"/>
+        </w:rPr>
+        <w:t xml:space="preserve">: </w:t>
+      </w:r>
+      <w:r>
+        <w:rPr>
+          <w:rFonts w:asciiTheme="majorBidi" w:hAnsiTheme="majorBidi" w:cstheme="majorBidi"/>
+          <w:sz w:val="28"/>
+          <w:szCs w:val="28"/>
+          <w:rtl/>
+          <w:lang w:val="en-US"/>
+        </w:rPr>
+        <w:br/>
+      </w:r>
+      <w:r>
+        <w:rPr>
+          <w:rFonts w:asciiTheme="majorBidi" w:hAnsiTheme="majorBidi" w:cstheme="majorBidi" w:hint="cs"/>
+          <w:sz w:val="28"/>
+          <w:szCs w:val="28"/>
+          <w:rtl/>
+          <w:lang w:val="en-US"/>
+        </w:rPr>
+        <w:t xml:space="preserve">במקרה זה </w:t>
+      </w:r>
+      <w:r>
+        <w:rPr>
+          <w:rFonts w:asciiTheme="majorBidi" w:hAnsiTheme="majorBidi" w:cstheme="majorBidi"/>
+          <w:sz w:val="28"/>
+          <w:szCs w:val="28"/>
+          <w:rtl/>
+          <w:lang w:val="en-US"/>
+        </w:rPr>
+        <w:t xml:space="preserve">ציפינו שההכנסה לעץ לא מאוזן תהיה מהירה יותר כי בעץ </w:t>
+      </w:r>
+      <w:r>
+        <w:rPr>
+          <w:rFonts w:asciiTheme="majorBidi" w:hAnsiTheme="majorBidi" w:cstheme="majorBidi"/>
+          <w:sz w:val="28"/>
+          <w:szCs w:val="28"/>
+          <w:lang w:val="en-US"/>
+        </w:rPr>
+        <w:t>AVL</w:t>
+      </w:r>
+      <w:r>
+        <w:rPr>
+          <w:rFonts w:asciiTheme="majorBidi" w:hAnsiTheme="majorBidi" w:cstheme="majorBidi"/>
+          <w:sz w:val="28"/>
+          <w:szCs w:val="28"/>
+          <w:rtl/>
+          <w:lang w:val="en-US"/>
+        </w:rPr>
+        <w:t xml:space="preserve"> נבצע מספר רב של גלגולים</w:t>
+      </w:r>
+      <w:r>
+        <w:rPr>
+          <w:rFonts w:asciiTheme="majorBidi" w:hAnsiTheme="majorBidi" w:cstheme="majorBidi" w:hint="cs"/>
+          <w:sz w:val="28"/>
+          <w:szCs w:val="28"/>
+          <w:rtl/>
+          <w:lang w:val="en-US"/>
+        </w:rPr>
+        <w:t xml:space="preserve"> וזאת</w:t>
+      </w:r>
+      <w:r>
+        <w:rPr>
+          <w:rFonts w:asciiTheme="majorBidi" w:hAnsiTheme="majorBidi" w:cstheme="majorBidi"/>
+          <w:sz w:val="28"/>
+          <w:szCs w:val="28"/>
+          <w:rtl/>
+          <w:lang w:val="en-US"/>
+        </w:rPr>
+        <w:t xml:space="preserve"> למרות שעומק העץ המאוזן קטן יותר</w:t>
+      </w:r>
+      <w:r>
+        <w:rPr>
+          <w:rFonts w:asciiTheme="majorBidi" w:hAnsiTheme="majorBidi" w:cstheme="majorBidi" w:hint="cs"/>
+          <w:sz w:val="28"/>
+          <w:szCs w:val="28"/>
+          <w:rtl/>
+          <w:lang w:val="en-US"/>
+        </w:rPr>
+        <w:t>.</w:t>
+      </w:r>
+      <w:r>
+        <w:rPr>
+          <w:rFonts w:asciiTheme="majorBidi" w:hAnsiTheme="majorBidi" w:cstheme="majorBidi"/>
+          <w:sz w:val="28"/>
+          <w:szCs w:val="28"/>
+          <w:rtl/>
+          <w:lang w:val="en-US"/>
+        </w:rPr>
+        <w:br/>
+      </w:r>
+      <w:r>
+        <w:rPr>
+          <w:rFonts w:asciiTheme="majorBidi" w:hAnsiTheme="majorBidi" w:cstheme="majorBidi" w:hint="cs"/>
+          <w:sz w:val="28"/>
+          <w:szCs w:val="28"/>
+          <w:rtl/>
+          <w:lang w:val="en-US"/>
+        </w:rPr>
+        <w:t xml:space="preserve">ואכן </w:t>
+      </w:r>
+      <w:r>
+        <w:rPr>
+          <w:rFonts w:asciiTheme="majorBidi" w:hAnsiTheme="majorBidi" w:cstheme="majorBidi"/>
+          <w:sz w:val="28"/>
+          <w:szCs w:val="28"/>
+          <w:rtl/>
+          <w:lang w:val="en-US"/>
+        </w:rPr>
+        <w:t xml:space="preserve">נראה </w:t>
+      </w:r>
+      <w:r>
+        <w:rPr>
+          <w:rFonts w:asciiTheme="majorBidi" w:hAnsiTheme="majorBidi" w:cstheme="majorBidi" w:hint="cs"/>
+          <w:sz w:val="28"/>
+          <w:szCs w:val="28"/>
+          <w:rtl/>
+          <w:lang w:val="en-US"/>
+        </w:rPr>
+        <w:t>שזמן</w:t>
+      </w:r>
+      <w:r>
+        <w:rPr>
+          <w:rFonts w:asciiTheme="majorBidi" w:hAnsiTheme="majorBidi" w:cstheme="majorBidi"/>
+          <w:sz w:val="28"/>
+          <w:szCs w:val="28"/>
+          <w:rtl/>
+          <w:lang w:val="en-US"/>
+        </w:rPr>
+        <w:t xml:space="preserve"> פעולות האיזון גדולה יותר </w:t>
+      </w:r>
+      <w:r>
+        <w:rPr>
+          <w:rFonts w:asciiTheme="majorBidi" w:hAnsiTheme="majorBidi" w:cstheme="majorBidi" w:hint="cs"/>
+          <w:sz w:val="28"/>
+          <w:szCs w:val="28"/>
+          <w:rtl/>
+          <w:lang w:val="en-US"/>
+        </w:rPr>
+        <w:t>מזמן</w:t>
+      </w:r>
+      <w:r>
+        <w:rPr>
+          <w:rFonts w:asciiTheme="majorBidi" w:hAnsiTheme="majorBidi" w:cstheme="majorBidi"/>
+          <w:sz w:val="28"/>
+          <w:szCs w:val="28"/>
+          <w:rtl/>
+          <w:lang w:val="en-US"/>
+        </w:rPr>
+        <w:t xml:space="preserve"> ההכנסה לעץ לא מאוזן.</w:t>
+      </w:r>
+    </w:p>
+    <w:p>
+      <w:pPr>
+        <w:pStyle w:val="ListParagraph"/>
+        <w:numPr>
+          <w:ilvl w:val="0"/>
+          <w:numId w:val="15"/>
+        </w:numPr>
+        <w:bidi/>
+        <w:spacing w:line="360" w:lineRule="auto"/>
+        <w:rPr>
+          <w:rFonts w:asciiTheme="majorBidi" w:hAnsiTheme="majorBidi" w:cstheme="majorBidi"/>
+          <w:sz w:val="28"/>
+          <w:szCs w:val="28"/>
+          <w:lang w:val="en-US"/>
+        </w:rPr>
+      </w:pPr>
+      <w:r>
+        <w:rPr>
+          <w:rFonts w:asciiTheme="majorBidi" w:hAnsiTheme="majorBidi" w:cstheme="majorBidi"/>
+          <w:sz w:val="28"/>
+          <w:szCs w:val="28"/>
+          <w:rtl/>
+          <w:lang w:val="en-US"/>
+        </w:rPr>
+        <w:t>סדרה מאוזנת</w:t>
+      </w:r>
+      <w:r>
+        <w:rPr>
+          <w:rFonts w:asciiTheme="majorBidi" w:hAnsiTheme="majorBidi" w:cstheme="majorBidi" w:hint="cs"/>
+          <w:sz w:val="28"/>
+          <w:szCs w:val="28"/>
+          <w:rtl/>
+          <w:lang w:val="en-US"/>
+        </w:rPr>
+        <w:t>:</w:t>
+      </w:r>
+      <w:r>
+        <w:rPr>
+          <w:rFonts w:asciiTheme="majorBidi" w:hAnsiTheme="majorBidi" w:cstheme="majorBidi"/>
+          <w:sz w:val="28"/>
+          <w:szCs w:val="28"/>
+          <w:rtl/>
+          <w:lang w:val="en-US"/>
+        </w:rPr>
+        <w:br/>
+      </w:r>
+      <w:r>
+        <w:rPr>
+          <w:rFonts w:asciiTheme="majorBidi" w:hAnsiTheme="majorBidi" w:cstheme="majorBidi"/>
+          <w:sz w:val="28"/>
+          <w:szCs w:val="28"/>
+          <w:rtl/>
+          <w:lang w:val="en-US"/>
+        </w:rPr>
+        <w:t xml:space="preserve">נצפה ששני העצים יתנהגו </w:t>
+      </w:r>
+      <w:r>
+        <w:rPr>
+          <w:rFonts w:asciiTheme="majorBidi" w:hAnsiTheme="majorBidi" w:cstheme="majorBidi" w:hint="cs"/>
+          <w:sz w:val="28"/>
+          <w:szCs w:val="28"/>
+          <w:rtl/>
+          <w:lang w:val="en-US"/>
+        </w:rPr>
+        <w:t>באופן דומה</w:t>
+      </w:r>
+      <w:r>
+        <w:rPr>
+          <w:rFonts w:asciiTheme="majorBidi" w:hAnsiTheme="majorBidi" w:cstheme="majorBidi"/>
+          <w:sz w:val="28"/>
+          <w:szCs w:val="28"/>
+          <w:rtl/>
+          <w:lang w:val="en-US"/>
+        </w:rPr>
+        <w:t>,</w:t>
+      </w:r>
+      <w:r>
+        <w:rPr>
+          <w:rFonts w:asciiTheme="majorBidi" w:hAnsiTheme="majorBidi" w:cstheme="majorBidi" w:hint="cs"/>
+          <w:sz w:val="28"/>
+          <w:szCs w:val="28"/>
+          <w:rtl/>
+          <w:lang w:val="en-US"/>
+        </w:rPr>
+        <w:t xml:space="preserve"> מכיוון שבמקרה זה נצפה שלא יהיו כמעט גלגולים ולכן ההכנסה לשני העצים תהייה כמעט זהה. כתוצאה מכך נצפה שז</w:t>
+      </w:r>
+      <w:r>
+        <w:rPr>
+          <w:rFonts w:asciiTheme="majorBidi" w:hAnsiTheme="majorBidi" w:cstheme="majorBidi"/>
+          <w:sz w:val="28"/>
+          <w:szCs w:val="28"/>
+          <w:rtl/>
+          <w:lang w:val="en-US"/>
+        </w:rPr>
+        <w:t>מני הריצה יהיו דומים. ואכן זה המצב.</w:t>
+      </w:r>
+    </w:p>
+    <w:p>
+      <w:pPr>
+        <w:pStyle w:val="ListParagraph"/>
+        <w:numPr>
+          <w:ilvl w:val="0"/>
+          <w:numId w:val="15"/>
+        </w:numPr>
+        <w:bidi/>
+        <w:spacing w:line="360" w:lineRule="auto"/>
+        <w:rPr>
+          <w:rFonts w:asciiTheme="majorBidi" w:hAnsiTheme="majorBidi" w:cstheme="majorBidi"/>
+          <w:sz w:val="28"/>
+          <w:szCs w:val="28"/>
+          <w:rtl/>
+          <w:lang w:val="en-US"/>
+        </w:rPr>
+      </w:pPr>
+      <w:r>
+        <w:rPr>
+          <w:rFonts w:asciiTheme="majorBidi" w:hAnsiTheme="majorBidi" w:cstheme="majorBidi"/>
+          <w:sz w:val="28"/>
+          <w:szCs w:val="28"/>
+          <w:rtl/>
+          <w:lang w:val="en-US"/>
+        </w:rPr>
+        <w:t>סדרה אקראית</w:t>
+      </w:r>
+      <w:r>
+        <w:rPr>
+          <w:rFonts w:asciiTheme="majorBidi" w:hAnsiTheme="majorBidi" w:cstheme="majorBidi" w:hint="cs"/>
+          <w:sz w:val="28"/>
+          <w:szCs w:val="28"/>
+          <w:rtl/>
+          <w:lang w:val="en-US"/>
+        </w:rPr>
+        <w:t>:</w:t>
+      </w:r>
+      <w:r>
+        <w:rPr>
+          <w:rFonts w:asciiTheme="majorBidi" w:hAnsiTheme="majorBidi" w:cstheme="majorBidi"/>
+          <w:sz w:val="28"/>
+          <w:szCs w:val="28"/>
+          <w:rtl/>
+          <w:lang w:val="en-US"/>
+        </w:rPr>
+        <w:br/>
+      </w:r>
+      <w:r>
+        <w:rPr>
+          <w:rFonts w:asciiTheme="majorBidi" w:hAnsiTheme="majorBidi" w:cstheme="majorBidi"/>
+          <w:sz w:val="28"/>
+          <w:szCs w:val="28"/>
+          <w:rtl/>
+          <w:lang w:val="en-US"/>
+        </w:rPr>
+        <w:t>נצפה שהסדרה תהיה יותר מאוזנת מחשבונית, ולכן העצים יתנהגו באופן דומה אחד לשני, ו</w:t>
+      </w:r>
+      <w:r>
+        <w:rPr>
+          <w:rFonts w:asciiTheme="majorBidi" w:hAnsiTheme="majorBidi" w:cstheme="majorBidi" w:hint="cs"/>
+          <w:sz w:val="28"/>
+          <w:szCs w:val="28"/>
+          <w:rtl/>
+          <w:lang w:val="en-US"/>
+        </w:rPr>
+        <w:t>ב</w:t>
+      </w:r>
+      <w:r>
+        <w:rPr>
+          <w:rFonts w:asciiTheme="majorBidi" w:hAnsiTheme="majorBidi" w:cstheme="majorBidi"/>
+          <w:sz w:val="28"/>
+          <w:szCs w:val="28"/>
+          <w:rtl/>
+          <w:lang w:val="en-US"/>
+        </w:rPr>
+        <w:t>דומה למקרה של הסדרה המאוזנת.</w:t>
+      </w:r>
+      <w:r>
+        <w:rPr>
+          <w:rFonts w:asciiTheme="majorBidi" w:hAnsiTheme="majorBidi" w:cstheme="majorBidi" w:hint="cs"/>
+          <w:sz w:val="28"/>
+          <w:szCs w:val="28"/>
+          <w:rtl/>
+          <w:lang w:val="en-US"/>
+        </w:rPr>
+        <w:t xml:space="preserve"> ואכן זה קרה.</w:t>
+      </w:r>
+    </w:p>
+    <w:p>
+      <w:pPr>
+        <w:bidi/>
+        <w:spacing w:line="360" w:lineRule="auto"/>
+        <w:rPr>
+          <w:rFonts w:asciiTheme="majorBidi" w:hAnsiTheme="majorBidi" w:cstheme="majorBidi"/>
+          <w:sz w:val="28"/>
+          <w:szCs w:val="28"/>
+          <w:rtl/>
+          <w:lang w:val="en-US"/>
+        </w:rPr>
+      </w:pPr>
+      <w:r>
+        <w:rPr>
+          <w:rFonts w:asciiTheme="majorBidi" w:hAnsiTheme="majorBidi" w:cstheme="majorBidi"/>
+          <w:sz w:val="28"/>
+          <w:szCs w:val="28"/>
+          <w:rtl/>
+          <w:lang w:val="en-US"/>
+        </w:rPr>
+        <w:t>מהתוצאות שלנו רואים שזמן ההכנסה הממוצע יורד ככל שגודל העץ גדל, בניגוד לציפיות שלנו. אנו משערים שזה קורה כתוצאה מקיצורי דרך שעושה ה</w:t>
+      </w:r>
+      <w:r>
+        <w:rPr>
+          <w:rFonts w:asciiTheme="majorBidi" w:hAnsiTheme="majorBidi" w:cstheme="majorBidi"/>
+          <w:sz w:val="28"/>
+          <w:szCs w:val="28"/>
+          <w:lang w:val="en-US"/>
+        </w:rPr>
+        <w:t>compiler</w:t>
+      </w:r>
+      <w:r>
+        <w:rPr>
+          <w:rFonts w:asciiTheme="majorBidi" w:hAnsiTheme="majorBidi" w:cstheme="majorBidi"/>
+          <w:sz w:val="28"/>
+          <w:szCs w:val="28"/>
+          <w:rtl/>
+          <w:lang w:val="en-US"/>
+        </w:rPr>
+        <w:t xml:space="preserve"> המשפיעים יותר על ההכנסות מאוחרות לעומת הכנסות מוקדמות.</w:t>
+      </w:r>
+    </w:p>
+    <w:p>
+      <w:pPr>
+        <w:bidi/>
+        <w:rPr>
+          <w:lang w:val="en-US"/>
+        </w:rPr>
+      </w:pPr>
+    </w:p>
+    <w:p>
+      <w:pPr>
+        <w:bidi/>
+        <w:rPr>
+          <w:rtl/>
+          <w:lang w:val="en-US"/>
+        </w:rPr>
+      </w:pPr>
+    </w:p>
+    <w:p>
+      <w:pPr>
+        <w:bidi/>
+        <w:spacing w:line="360" w:lineRule="auto"/>
+        <w:rPr>
+          <w:rFonts w:asciiTheme="majorBidi" w:eastAsiaTheme="minorEastAsia" w:hAnsiTheme="majorBidi" w:cstheme="majorBidi"/>
           <w:i/>
           <w:sz w:val="28"/>
           <w:szCs w:val="28"/>
@@ -5732,148 +9428,6 @@
           <w:lang w:val="en-US"/>
         </w:rPr>
       </w:pPr>
-      <w:r>
-        <w:rPr>
-          <w:rFonts w:asciiTheme="majorBidi" w:eastAsiaTheme="minorEastAsia" w:hAnsiTheme="majorBidi" w:cstheme="majorBidi" w:hint="cs"/>
-          <w:sz w:val="28"/>
-          <w:szCs w:val="28"/>
-          <w:rtl/>
-          <w:lang w:val="en-US"/>
-        </w:rPr>
-        <w:t>בכל עץ יש עצם אחד מסוג זה ו</w:t>
-      </w:r>
-      <w:r>
-        <w:rPr>
-          <w:rFonts w:asciiTheme="majorBidi" w:eastAsiaTheme="minorEastAsia" w:hAnsiTheme="majorBidi" w:cstheme="majorBidi" w:hint="cs"/>
-          <w:sz w:val="28"/>
-          <w:szCs w:val="28"/>
-          <w:rtl/>
-          <w:lang w:val="en-US"/>
-        </w:rPr>
-        <w:t>תפקיד</w:t>
-      </w:r>
-      <w:r>
-        <w:rPr>
-          <w:rFonts w:asciiTheme="majorBidi" w:eastAsiaTheme="minorEastAsia" w:hAnsiTheme="majorBidi" w:cstheme="majorBidi" w:hint="cs"/>
-          <w:sz w:val="28"/>
-          <w:szCs w:val="28"/>
-          <w:rtl/>
-          <w:lang w:val="en-US"/>
-        </w:rPr>
-        <w:t>ו</w:t>
-      </w:r>
-      <w:r>
-        <w:rPr>
-          <w:rFonts w:asciiTheme="majorBidi" w:eastAsiaTheme="minorEastAsia" w:hAnsiTheme="majorBidi" w:cstheme="majorBidi" w:hint="cs"/>
-          <w:sz w:val="28"/>
-          <w:szCs w:val="28"/>
-          <w:rtl/>
-          <w:lang w:val="en-US"/>
-        </w:rPr>
-        <w:t xml:space="preserve"> ה</w:t>
-      </w:r>
-      <w:r>
-        <w:rPr>
-          <w:rFonts w:asciiTheme="majorBidi" w:eastAsiaTheme="minorEastAsia" w:hAnsiTheme="majorBidi" w:cstheme="majorBidi" w:hint="cs"/>
-          <w:sz w:val="28"/>
-          <w:szCs w:val="28"/>
-          <w:rtl/>
-          <w:lang w:val="en-US"/>
-        </w:rPr>
-        <w:t>ו</w:t>
-      </w:r>
-      <w:r>
-        <w:rPr>
-          <w:rFonts w:asciiTheme="majorBidi" w:eastAsiaTheme="minorEastAsia" w:hAnsiTheme="majorBidi" w:cstheme="majorBidi" w:hint="cs"/>
-          <w:sz w:val="28"/>
-          <w:szCs w:val="28"/>
-          <w:rtl/>
-          <w:lang w:val="en-US"/>
-        </w:rPr>
-        <w:t>א לשמש כאב וירטואלי לשורש האמיתי של העץ</w:t>
-      </w:r>
-      <w:r>
-        <w:rPr>
-          <w:rFonts w:asciiTheme="majorBidi" w:eastAsiaTheme="minorEastAsia" w:hAnsiTheme="majorBidi" w:cstheme="majorBidi" w:hint="cs"/>
-          <w:sz w:val="28"/>
-          <w:szCs w:val="28"/>
-          <w:rtl/>
-          <w:lang w:val="en-US"/>
-        </w:rPr>
-        <w:t>,</w:t>
-      </w:r>
-      <w:r>
-        <w:rPr>
-          <w:rFonts w:asciiTheme="majorBidi" w:eastAsiaTheme="minorEastAsia" w:hAnsiTheme="majorBidi" w:cstheme="majorBidi" w:hint="cs"/>
-          <w:sz w:val="28"/>
-          <w:szCs w:val="28"/>
-          <w:rtl/>
-          <w:lang w:val="en-US"/>
-        </w:rPr>
-        <w:t xml:space="preserve"> לצורך אחידות ופשטות ביישום פעולות הרוטציה והמחיקה של העץ. בגלל שהשורש </w:t>
-      </w:r>
-      <w:r>
-        <w:rPr>
-          <w:rFonts w:asciiTheme="majorBidi" w:eastAsiaTheme="minorEastAsia" w:hAnsiTheme="majorBidi" w:cstheme="majorBidi" w:hint="cs"/>
-          <w:sz w:val="28"/>
-          <w:szCs w:val="28"/>
-          <w:rtl/>
-          <w:lang w:val="en-US"/>
-        </w:rPr>
-        <w:t xml:space="preserve">האמיתי </w:t>
-      </w:r>
-      <w:r>
-        <w:rPr>
-          <w:rFonts w:asciiTheme="majorBidi" w:eastAsiaTheme="minorEastAsia" w:hAnsiTheme="majorBidi" w:cstheme="majorBidi" w:hint="cs"/>
-          <w:sz w:val="28"/>
-          <w:szCs w:val="28"/>
-          <w:rtl/>
-          <w:lang w:val="en-US"/>
-        </w:rPr>
-        <w:t>מוגדר כבן של השורש הווירטואל</w:t>
-      </w:r>
-      <w:r>
-        <w:rPr>
-          <w:rFonts w:asciiTheme="majorBidi" w:eastAsiaTheme="minorEastAsia" w:hAnsiTheme="majorBidi" w:cstheme="majorBidi" w:hint="eastAsia"/>
-          <w:sz w:val="28"/>
-          <w:szCs w:val="28"/>
-          <w:rtl/>
-          <w:lang w:val="en-US"/>
-        </w:rPr>
-        <w:t>י</w:t>
-      </w:r>
-      <w:r>
-        <w:rPr>
-          <w:rFonts w:asciiTheme="majorBidi" w:eastAsiaTheme="minorEastAsia" w:hAnsiTheme="majorBidi" w:cstheme="majorBidi" w:hint="cs"/>
-          <w:sz w:val="28"/>
-          <w:szCs w:val="28"/>
-          <w:rtl/>
-          <w:lang w:val="en-US"/>
-        </w:rPr>
-        <w:t xml:space="preserve"> לא נצטרך </w:t>
-      </w:r>
-      <w:proofErr w:type="spellStart"/>
-      <w:r>
-        <w:rPr>
-          <w:rFonts w:asciiTheme="majorBidi" w:eastAsiaTheme="minorEastAsia" w:hAnsiTheme="majorBidi" w:cstheme="majorBidi" w:hint="cs"/>
-          <w:sz w:val="28"/>
-          <w:szCs w:val="28"/>
-          <w:rtl/>
-          <w:lang w:val="en-US"/>
-        </w:rPr>
-        <w:t>להחריג</w:t>
-      </w:r>
-      <w:proofErr w:type="spellEnd"/>
-      <w:r>
-        <w:rPr>
-          <w:rFonts w:asciiTheme="majorBidi" w:eastAsiaTheme="minorEastAsia" w:hAnsiTheme="majorBidi" w:cstheme="majorBidi" w:hint="cs"/>
-          <w:sz w:val="28"/>
-          <w:szCs w:val="28"/>
-          <w:rtl/>
-          <w:lang w:val="en-US"/>
-        </w:rPr>
-        <w:t xml:space="preserve"> בפעולות את צורת הטיפול בצומת במידה והיא שורש.</w:t>
-      </w:r>
     </w:p>
     <w:sectPr>
       <w:headerReference w:type="default" r:id="rId8"/>
@@ -5982,7 +9536,7 @@
       <w:bidi/>
       <w:jc w:val="right"/>
       <w:rPr>
-        <w:rFonts w:ascii="David" w:hAnsi="David" w:cs="David" w:hint="cs"/>
+        <w:rFonts w:ascii="David" w:hAnsi="David" w:cs="David"/>
         <w:sz w:val="20"/>
         <w:szCs w:val="20"/>
         <w:lang w:val="en-US"/>
@@ -6254,6 +9808,119 @@
     </w:lvl>
   </w:abstractNum>
   <w:abstractNum w:abstractNumId="2" w15:restartNumberingAfterBreak="0">
+    <w:nsid w:val="2B3D0803"/>
+    <w:multiLevelType w:val="hybridMultilevel"/>
+    <w:tmpl w:val="DB9EDB80"/>
+    <w:lvl w:ilvl="0" w:tplc="20000003">
+      <w:start w:val="1"/>
+      <w:numFmt w:val="bullet"/>
+      <w:lvlText w:val="o"/>
+      <w:lvlJc w:val="left"/>
+      <w:pPr>
+        <w:ind w:left="720" w:hanging="360"/>
+      </w:pPr>
+      <w:rPr>
+        <w:rFonts w:ascii="Courier New" w:hAnsi="Courier New" w:cs="Courier New" w:hint="default"/>
+      </w:rPr>
+    </w:lvl>
+    <w:lvl w:ilvl="1" w:tplc="20000003" w:tentative="1">
+      <w:start w:val="1"/>
+      <w:numFmt w:val="bullet"/>
+      <w:lvlText w:val="o"/>
+      <w:lvlJc w:val="left"/>
+      <w:pPr>
+        <w:ind w:left="1440" w:hanging="360"/>
+      </w:pPr>
+      <w:rPr>
+        <w:rFonts w:ascii="Courier New" w:hAnsi="Courier New" w:cs="Courier New" w:hint="default"/>
+      </w:rPr>
+    </w:lvl>
+    <w:lvl w:ilvl="2" w:tplc="20000005" w:tentative="1">
+      <w:start w:val="1"/>
+      <w:numFmt w:val="bullet"/>
+      <w:lvlText w:val=""/>
+      <w:lvlJc w:val="left"/>
+      <w:pPr>
+        <w:ind w:left="2160" w:hanging="360"/>
+      </w:pPr>
+      <w:rPr>
+        <w:rFonts w:ascii="Wingdings" w:hAnsi="Wingdings" w:hint="default"/>
+      </w:rPr>
+    </w:lvl>
+    <w:lvl w:ilvl="3" w:tplc="20000001" w:tentative="1">
+      <w:start w:val="1"/>
+      <w:numFmt w:val="bullet"/>
+      <w:lvlText w:val=""/>
+      <w:lvlJc w:val="left"/>
+      <w:pPr>
+        <w:ind w:left="2880" w:hanging="360"/>
+      </w:pPr>
+      <w:rPr>
+        <w:rFonts w:ascii="Symbol" w:hAnsi="Symbol" w:hint="default"/>
+      </w:rPr>
+    </w:lvl>
+    <w:lvl w:ilvl="4" w:tplc="20000003" w:tentative="1">
+      <w:start w:val="1"/>
+      <w:numFmt w:val="bullet"/>
+      <w:lvlText w:val="o"/>
+      <w:lvlJc w:val="left"/>
+      <w:pPr>
+        <w:ind w:left="3600" w:hanging="360"/>
+      </w:pPr>
+      <w:rPr>
+        <w:rFonts w:ascii="Courier New" w:hAnsi="Courier New" w:cs="Courier New" w:hint="default"/>
+      </w:rPr>
+    </w:lvl>
+    <w:lvl w:ilvl="5" w:tplc="20000005" w:tentative="1">
+      <w:start w:val="1"/>
+      <w:numFmt w:val="bullet"/>
+      <w:lvlText w:val=""/>
+      <w:lvlJc w:val="left"/>
+      <w:pPr>
+        <w:ind w:left="4320" w:hanging="360"/>
+      </w:pPr>
+      <w:rPr>
+        <w:rFonts w:ascii="Wingdings" w:hAnsi="Wingdings" w:hint="default"/>
+      </w:rPr>
+    </w:lvl>
+    <w:lvl w:ilvl="6" w:tplc="20000001" w:tentative="1">
+      <w:start w:val="1"/>
+      <w:numFmt w:val="bullet"/>
+      <w:lvlText w:val=""/>
+      <w:lvlJc w:val="left"/>
+      <w:pPr>
+        <w:ind w:left="5040" w:hanging="360"/>
+      </w:pPr>
+      <w:rPr>
+        <w:rFonts w:ascii="Symbol" w:hAnsi="Symbol" w:hint="default"/>
+      </w:rPr>
+    </w:lvl>
+    <w:lvl w:ilvl="7" w:tplc="20000003" w:tentative="1">
+      <w:start w:val="1"/>
+      <w:numFmt w:val="bullet"/>
+      <w:lvlText w:val="o"/>
+      <w:lvlJc w:val="left"/>
+      <w:pPr>
+        <w:ind w:left="5760" w:hanging="360"/>
+      </w:pPr>
+      <w:rPr>
+        <w:rFonts w:ascii="Courier New" w:hAnsi="Courier New" w:cs="Courier New" w:hint="default"/>
+      </w:rPr>
+    </w:lvl>
+    <w:lvl w:ilvl="8" w:tplc="20000005" w:tentative="1">
+      <w:start w:val="1"/>
+      <w:numFmt w:val="bullet"/>
+      <w:lvlText w:val=""/>
+      <w:lvlJc w:val="left"/>
+      <w:pPr>
+        <w:ind w:left="6480" w:hanging="360"/>
+      </w:pPr>
+      <w:rPr>
+        <w:rFonts w:ascii="Wingdings" w:hAnsi="Wingdings" w:hint="default"/>
+      </w:rPr>
+    </w:lvl>
+  </w:abstractNum>
+  <w:abstractNum w:abstractNumId="3" w15:restartNumberingAfterBreak="0">
     <w:nsid w:val="2C5D19F1"/>
     <w:multiLevelType w:val="multilevel"/>
     <w:tmpl w:val="20000021"/>
@@ -6366,7 +10033,7 @@
       </w:rPr>
     </w:lvl>
   </w:abstractNum>
-  <w:abstractNum w:abstractNumId="3" w15:restartNumberingAfterBreak="0">
+  <w:abstractNum w:abstractNumId="4" w15:restartNumberingAfterBreak="0">
     <w:nsid w:val="3DD858F7"/>
     <w:multiLevelType w:val="hybridMultilevel"/>
     <w:tmpl w:val="73EA4FE4"/>
@@ -6479,7 +10146,120 @@
       </w:rPr>
     </w:lvl>
   </w:abstractNum>
-  <w:abstractNum w:abstractNumId="4" w15:restartNumberingAfterBreak="0">
+  <w:abstractNum w:abstractNumId="5" w15:restartNumberingAfterBreak="0">
+    <w:nsid w:val="44E844F6"/>
+    <w:multiLevelType w:val="hybridMultilevel"/>
+    <w:tmpl w:val="BDA4D84C"/>
+    <w:lvl w:ilvl="0" w:tplc="20000003">
+      <w:start w:val="1"/>
+      <w:numFmt w:val="bullet"/>
+      <w:lvlText w:val="o"/>
+      <w:lvlJc w:val="left"/>
+      <w:pPr>
+        <w:ind w:left="720" w:hanging="360"/>
+      </w:pPr>
+      <w:rPr>
+        <w:rFonts w:ascii="Courier New" w:hAnsi="Courier New" w:cs="Courier New" w:hint="default"/>
+      </w:rPr>
+    </w:lvl>
+    <w:lvl w:ilvl="1" w:tplc="20000003" w:tentative="1">
+      <w:start w:val="1"/>
+      <w:numFmt w:val="bullet"/>
+      <w:lvlText w:val="o"/>
+      <w:lvlJc w:val="left"/>
+      <w:pPr>
+        <w:ind w:left="1440" w:hanging="360"/>
+      </w:pPr>
+      <w:rPr>
+        <w:rFonts w:ascii="Courier New" w:hAnsi="Courier New" w:cs="Courier New" w:hint="default"/>
+      </w:rPr>
+    </w:lvl>
+    <w:lvl w:ilvl="2" w:tplc="20000005" w:tentative="1">
+      <w:start w:val="1"/>
+      <w:numFmt w:val="bullet"/>
+      <w:lvlText w:val=""/>
+      <w:lvlJc w:val="left"/>
+      <w:pPr>
+        <w:ind w:left="2160" w:hanging="360"/>
+      </w:pPr>
+      <w:rPr>
+        <w:rFonts w:ascii="Wingdings" w:hAnsi="Wingdings" w:hint="default"/>
+      </w:rPr>
+    </w:lvl>
+    <w:lvl w:ilvl="3" w:tplc="20000001" w:tentative="1">
+      <w:start w:val="1"/>
+      <w:numFmt w:val="bullet"/>
+      <w:lvlText w:val=""/>
+      <w:lvlJc w:val="left"/>
+      <w:pPr>
+        <w:ind w:left="2880" w:hanging="360"/>
+      </w:pPr>
+      <w:rPr>
+        <w:rFonts w:ascii="Symbol" w:hAnsi="Symbol" w:hint="default"/>
+      </w:rPr>
+    </w:lvl>
+    <w:lvl w:ilvl="4" w:tplc="20000003" w:tentative="1">
+      <w:start w:val="1"/>
+      <w:numFmt w:val="bullet"/>
+      <w:lvlText w:val="o"/>
+      <w:lvlJc w:val="left"/>
+      <w:pPr>
+        <w:ind w:left="3600" w:hanging="360"/>
+      </w:pPr>
+      <w:rPr>
+        <w:rFonts w:ascii="Courier New" w:hAnsi="Courier New" w:cs="Courier New" w:hint="default"/>
+      </w:rPr>
+    </w:lvl>
+    <w:lvl w:ilvl="5" w:tplc="20000005" w:tentative="1">
+      <w:start w:val="1"/>
+      <w:numFmt w:val="bullet"/>
+      <w:lvlText w:val=""/>
+      <w:lvlJc w:val="left"/>
+      <w:pPr>
+        <w:ind w:left="4320" w:hanging="360"/>
+      </w:pPr>
+      <w:rPr>
+        <w:rFonts w:ascii="Wingdings" w:hAnsi="Wingdings" w:hint="default"/>
+      </w:rPr>
+    </w:lvl>
+    <w:lvl w:ilvl="6" w:tplc="20000001" w:tentative="1">
+      <w:start w:val="1"/>
+      <w:numFmt w:val="bullet"/>
+      <w:lvlText w:val=""/>
+      <w:lvlJc w:val="left"/>
+      <w:pPr>
+        <w:ind w:left="5040" w:hanging="360"/>
+      </w:pPr>
+      <w:rPr>
+        <w:rFonts w:ascii="Symbol" w:hAnsi="Symbol" w:hint="default"/>
+      </w:rPr>
+    </w:lvl>
+    <w:lvl w:ilvl="7" w:tplc="20000003" w:tentative="1">
+      <w:start w:val="1"/>
+      <w:numFmt w:val="bullet"/>
+      <w:lvlText w:val="o"/>
+      <w:lvlJc w:val="left"/>
+      <w:pPr>
+        <w:ind w:left="5760" w:hanging="360"/>
+      </w:pPr>
+      <w:rPr>
+        <w:rFonts w:ascii="Courier New" w:hAnsi="Courier New" w:cs="Courier New" w:hint="default"/>
+      </w:rPr>
+    </w:lvl>
+    <w:lvl w:ilvl="8" w:tplc="20000005" w:tentative="1">
+      <w:start w:val="1"/>
+      <w:numFmt w:val="bullet"/>
+      <w:lvlText w:val=""/>
+      <w:lvlJc w:val="left"/>
+      <w:pPr>
+        <w:ind w:left="6480" w:hanging="360"/>
+      </w:pPr>
+      <w:rPr>
+        <w:rFonts w:ascii="Wingdings" w:hAnsi="Wingdings" w:hint="default"/>
+      </w:rPr>
+    </w:lvl>
+  </w:abstractNum>
+  <w:abstractNum w:abstractNumId="6" w15:restartNumberingAfterBreak="0">
     <w:nsid w:val="45953073"/>
     <w:multiLevelType w:val="multilevel"/>
     <w:tmpl w:val="0E08A0E8"/>
@@ -6592,7 +10372,7 @@
       </w:rPr>
     </w:lvl>
   </w:abstractNum>
-  <w:abstractNum w:abstractNumId="5" w15:restartNumberingAfterBreak="0">
+  <w:abstractNum w:abstractNumId="7" w15:restartNumberingAfterBreak="0">
     <w:nsid w:val="57453682"/>
     <w:multiLevelType w:val="multilevel"/>
     <w:tmpl w:val="0E08A0E8"/>
@@ -6705,7 +10485,7 @@
       </w:rPr>
     </w:lvl>
   </w:abstractNum>
-  <w:abstractNum w:abstractNumId="6" w15:restartNumberingAfterBreak="0">
+  <w:abstractNum w:abstractNumId="8" w15:restartNumberingAfterBreak="0">
     <w:nsid w:val="5FD37CCA"/>
     <w:multiLevelType w:val="multilevel"/>
     <w:tmpl w:val="20000021"/>
@@ -6818,7 +10598,7 @@
       </w:rPr>
     </w:lvl>
   </w:abstractNum>
-  <w:abstractNum w:abstractNumId="7" w15:restartNumberingAfterBreak="0">
+  <w:abstractNum w:abstractNumId="9" w15:restartNumberingAfterBreak="0">
     <w:nsid w:val="614C7CA4"/>
     <w:multiLevelType w:val="multilevel"/>
     <w:tmpl w:val="20000021"/>
@@ -6931,7 +10711,7 @@
       </w:rPr>
     </w:lvl>
   </w:abstractNum>
-  <w:abstractNum w:abstractNumId="8" w15:restartNumberingAfterBreak="0">
+  <w:abstractNum w:abstractNumId="10" w15:restartNumberingAfterBreak="0">
     <w:nsid w:val="63CA1572"/>
     <w:multiLevelType w:val="multilevel"/>
     <w:tmpl w:val="20000021"/>
@@ -7044,7 +10824,119 @@
       </w:rPr>
     </w:lvl>
   </w:abstractNum>
-  <w:abstractNum w:abstractNumId="9" w15:restartNumberingAfterBreak="0">
+  <w:abstractNum w:abstractNumId="11" w15:restartNumberingAfterBreak="0">
+    <w:nsid w:val="6F514B15"/>
+    <w:multiLevelType w:val="hybridMultilevel"/>
+    <w:tmpl w:val="C436CC72"/>
+    <w:lvl w:ilvl="0" w:tplc="1CAA1506">
+      <w:numFmt w:val="bullet"/>
+      <w:lvlText w:val=""/>
+      <w:lvlJc w:val="left"/>
+      <w:pPr>
+        <w:ind w:left="720" w:hanging="360"/>
+      </w:pPr>
+      <w:rPr>
+        <w:rFonts w:ascii="Symbol" w:eastAsiaTheme="minorHAnsi" w:hAnsi="Symbol" w:cstheme="minorBidi" w:hint="default"/>
+      </w:rPr>
+    </w:lvl>
+    <w:lvl w:ilvl="1" w:tplc="20000003" w:tentative="1">
+      <w:start w:val="1"/>
+      <w:numFmt w:val="bullet"/>
+      <w:lvlText w:val="o"/>
+      <w:lvlJc w:val="left"/>
+      <w:pPr>
+        <w:ind w:left="1440" w:hanging="360"/>
+      </w:pPr>
+      <w:rPr>
+        <w:rFonts w:ascii="Courier New" w:hAnsi="Courier New" w:cs="Courier New" w:hint="default"/>
+      </w:rPr>
+    </w:lvl>
+    <w:lvl w:ilvl="2" w:tplc="20000005" w:tentative="1">
+      <w:start w:val="1"/>
+      <w:numFmt w:val="bullet"/>
+      <w:lvlText w:val=""/>
+      <w:lvlJc w:val="left"/>
+      <w:pPr>
+        <w:ind w:left="2160" w:hanging="360"/>
+      </w:pPr>
+      <w:rPr>
+        <w:rFonts w:ascii="Wingdings" w:hAnsi="Wingdings" w:hint="default"/>
+      </w:rPr>
+    </w:lvl>
+    <w:lvl w:ilvl="3" w:tplc="20000001" w:tentative="1">
+      <w:start w:val="1"/>
+      <w:numFmt w:val="bullet"/>
+      <w:lvlText w:val=""/>
+      <w:lvlJc w:val="left"/>
+      <w:pPr>
+        <w:ind w:left="2880" w:hanging="360"/>
+      </w:pPr>
+      <w:rPr>
+        <w:rFonts w:ascii="Symbol" w:hAnsi="Symbol" w:hint="default"/>
+      </w:rPr>
+    </w:lvl>
+    <w:lvl w:ilvl="4" w:tplc="20000003" w:tentative="1">
+      <w:start w:val="1"/>
+      <w:numFmt w:val="bullet"/>
+      <w:lvlText w:val="o"/>
+      <w:lvlJc w:val="left"/>
+      <w:pPr>
+        <w:ind w:left="3600" w:hanging="360"/>
+      </w:pPr>
+      <w:rPr>
+        <w:rFonts w:ascii="Courier New" w:hAnsi="Courier New" w:cs="Courier New" w:hint="default"/>
+      </w:rPr>
+    </w:lvl>
+    <w:lvl w:ilvl="5" w:tplc="20000005" w:tentative="1">
+      <w:start w:val="1"/>
+      <w:numFmt w:val="bullet"/>
+      <w:lvlText w:val=""/>
+      <w:lvlJc w:val="left"/>
+      <w:pPr>
+        <w:ind w:left="4320" w:hanging="360"/>
+      </w:pPr>
+      <w:rPr>
+        <w:rFonts w:ascii="Wingdings" w:hAnsi="Wingdings" w:hint="default"/>
+      </w:rPr>
+    </w:lvl>
+    <w:lvl w:ilvl="6" w:tplc="20000001" w:tentative="1">
+      <w:start w:val="1"/>
+      <w:numFmt w:val="bullet"/>
+      <w:lvlText w:val=""/>
+      <w:lvlJc w:val="left"/>
+      <w:pPr>
+        <w:ind w:left="5040" w:hanging="360"/>
+      </w:pPr>
+      <w:rPr>
+        <w:rFonts w:ascii="Symbol" w:hAnsi="Symbol" w:hint="default"/>
+      </w:rPr>
+    </w:lvl>
+    <w:lvl w:ilvl="7" w:tplc="20000003" w:tentative="1">
+      <w:start w:val="1"/>
+      <w:numFmt w:val="bullet"/>
+      <w:lvlText w:val="o"/>
+      <w:lvlJc w:val="left"/>
+      <w:pPr>
+        <w:ind w:left="5760" w:hanging="360"/>
+      </w:pPr>
+      <w:rPr>
+        <w:rFonts w:ascii="Courier New" w:hAnsi="Courier New" w:cs="Courier New" w:hint="default"/>
+      </w:rPr>
+    </w:lvl>
+    <w:lvl w:ilvl="8" w:tplc="20000005" w:tentative="1">
+      <w:start w:val="1"/>
+      <w:numFmt w:val="bullet"/>
+      <w:lvlText w:val=""/>
+      <w:lvlJc w:val="left"/>
+      <w:pPr>
+        <w:ind w:left="6480" w:hanging="360"/>
+      </w:pPr>
+      <w:rPr>
+        <w:rFonts w:ascii="Wingdings" w:hAnsi="Wingdings" w:hint="default"/>
+      </w:rPr>
+    </w:lvl>
+  </w:abstractNum>
+  <w:abstractNum w:abstractNumId="12" w15:restartNumberingAfterBreak="0">
     <w:nsid w:val="6F7E0418"/>
     <w:multiLevelType w:val="multilevel"/>
     <w:tmpl w:val="A9C8FC1A"/>
@@ -7157,7 +11049,7 @@
       </w:rPr>
     </w:lvl>
   </w:abstractNum>
-  <w:abstractNum w:abstractNumId="10" w15:restartNumberingAfterBreak="0">
+  <w:abstractNum w:abstractNumId="13" w15:restartNumberingAfterBreak="0">
     <w:nsid w:val="719955CB"/>
     <w:multiLevelType w:val="multilevel"/>
     <w:tmpl w:val="20000021"/>
@@ -7270,7 +11162,7 @@
       </w:rPr>
     </w:lvl>
   </w:abstractNum>
-  <w:abstractNum w:abstractNumId="11" w15:restartNumberingAfterBreak="0">
+  <w:abstractNum w:abstractNumId="14" w15:restartNumberingAfterBreak="0">
     <w:nsid w:val="72DA67FB"/>
     <w:multiLevelType w:val="hybridMultilevel"/>
     <w:tmpl w:val="87A2E030"/>
@@ -7386,37 +11278,46 @@
     <w:abstractNumId w:val="0"/>
   </w:num>
   <w:num w:numId="2">
+    <w:abstractNumId w:val="10"/>
+  </w:num>
+  <w:num w:numId="3">
+    <w:abstractNumId w:val="9"/>
+  </w:num>
+  <w:num w:numId="4">
     <w:abstractNumId w:val="8"/>
   </w:num>
-  <w:num w:numId="3">
+  <w:num w:numId="5">
+    <w:abstractNumId w:val="3"/>
+  </w:num>
+  <w:num w:numId="6">
+    <w:abstractNumId w:val="13"/>
+  </w:num>
+  <w:num w:numId="7">
     <w:abstractNumId w:val="7"/>
   </w:num>
-  <w:num w:numId="4">
+  <w:num w:numId="8">
     <w:abstractNumId w:val="6"/>
   </w:num>
-  <w:num w:numId="5">
-    <w:abstractNumId w:val="2"/>
-  </w:num>
-  <w:num w:numId="6">
-    <w:abstractNumId w:val="10"/>
-  </w:num>
-  <w:num w:numId="7">
-    <w:abstractNumId w:val="5"/>
-  </w:num>
-  <w:num w:numId="8">
+  <w:num w:numId="9">
     <w:abstractNumId w:val="4"/>
   </w:num>
-  <w:num w:numId="9">
-    <w:abstractNumId w:val="3"/>
-  </w:num>
   <w:num w:numId="10">
-    <w:abstractNumId w:val="11"/>
+    <w:abstractNumId w:val="14"/>
   </w:num>
   <w:num w:numId="11">
-    <w:abstractNumId w:val="9"/>
+    <w:abstractNumId w:val="12"/>
   </w:num>
   <w:num w:numId="12">
     <w:abstractNumId w:val="1"/>
+  </w:num>
+  <w:num w:numId="13">
+    <w:abstractNumId w:val="11"/>
+  </w:num>
+  <w:num w:numId="14">
+    <w:abstractNumId w:val="5"/>
+  </w:num>
+  <w:num w:numId="15">
+    <w:abstractNumId w:val="2"/>
   </w:num>
 </w:numbering>
 </file>
@@ -7912,6 +11813,69 @@
     <w:uiPriority w:val="99"/>
     <w:rsid w:val="00F8614A"/>
   </w:style>
+  <w:style w:type="table" w:styleId="PlainTable1">
+    <w:name w:val="Plain Table 1"/>
+    <w:basedOn w:val="TableNormal"/>
+    <w:uiPriority w:val="41"/>
+    <w:rsid w:val="003D5DFF"/>
+    <w:pPr>
+      <w:spacing w:after="0" w:line="240" w:lineRule="auto"/>
+    </w:pPr>
+    <w:tblPr>
+      <w:tblStyleRowBandSize w:val="1"/>
+      <w:tblStyleColBandSize w:val="1"/>
+      <w:tblBorders>
+        <w:top w:val="single" w:sz="4" w:space="0" w:color="BFBFBF" w:themeColor="background1" w:themeShade="BF"/>
+        <w:left w:val="single" w:sz="4" w:space="0" w:color="BFBFBF" w:themeColor="background1" w:themeShade="BF"/>
+        <w:bottom w:val="single" w:sz="4" w:space="0" w:color="BFBFBF" w:themeColor="background1" w:themeShade="BF"/>
+        <w:right w:val="single" w:sz="4" w:space="0" w:color="BFBFBF" w:themeColor="background1" w:themeShade="BF"/>
+        <w:insideH w:val="single" w:sz="4" w:space="0" w:color="BFBFBF" w:themeColor="background1" w:themeShade="BF"/>
+        <w:insideV w:val="single" w:sz="4" w:space="0" w:color="BFBFBF" w:themeColor="background1" w:themeShade="BF"/>
+      </w:tblBorders>
+    </w:tblPr>
+    <w:tblStylePr w:type="firstRow">
+      <w:rPr>
+        <w:b/>
+        <w:bCs/>
+      </w:rPr>
+    </w:tblStylePr>
+    <w:tblStylePr w:type="lastRow">
+      <w:rPr>
+        <w:b/>
+        <w:bCs/>
+      </w:rPr>
+      <w:tblPr/>
+      <w:tcPr>
+        <w:tcBorders>
+          <w:top w:val="double" w:sz="4" w:space="0" w:color="BFBFBF" w:themeColor="background1" w:themeShade="BF"/>
+        </w:tcBorders>
+      </w:tcPr>
+    </w:tblStylePr>
+    <w:tblStylePr w:type="firstCol">
+      <w:rPr>
+        <w:b/>
+        <w:bCs/>
+      </w:rPr>
+    </w:tblStylePr>
+    <w:tblStylePr w:type="lastCol">
+      <w:rPr>
+        <w:b/>
+        <w:bCs/>
+      </w:rPr>
+    </w:tblStylePr>
+    <w:tblStylePr w:type="band1Vert">
+      <w:tblPr/>
+      <w:tcPr>
+        <w:shd w:val="clear" w:color="auto" w:fill="F2F2F2" w:themeFill="background1" w:themeFillShade="F2"/>
+      </w:tcPr>
+    </w:tblStylePr>
+    <w:tblStylePr w:type="band1Horz">
+      <w:tblPr/>
+      <w:tcPr>
+        <w:shd w:val="clear" w:color="auto" w:fill="F2F2F2" w:themeFill="background1" w:themeFillShade="F2"/>
+      </w:tcPr>
+    </w:tblStylePr>
+  </w:style>
 </w:styles>
 </file>
 

</xml_diff>